<commit_message>
Updated the Web Services.
</commit_message>
<xml_diff>
--- a/ReceiptRewards.Documentation/Admin CMS User Manual.docx
+++ b/ReceiptRewards.Documentation/Admin CMS User Manual.docx
@@ -2668,7 +2668,7 @@
           <w:lang w:eastAsia="en-US"/>
         </w:rPr>
         <w:drawing>
-          <wp:inline distT="0" distB="0" distL="0" distR="0" wp14:anchorId="57653AE4" wp14:editId="6DFB4D95">
+          <wp:inline distT="0" distB="0" distL="0" distR="0" wp14:anchorId="4FC1EF8F" wp14:editId="5E101E32">
             <wp:extent cx="5943600" cy="2110105"/>
             <wp:effectExtent l="0" t="0" r="0" b="0"/>
             <wp:docPr id="1" name="Picture 1"/>
@@ -2727,8 +2727,46 @@
     </w:p>
     <w:p>
       <w:pPr>
+        <w:spacing w:after="200" w:line="276" w:lineRule="auto"/>
+        <w:rPr>
+          <w:rFonts w:asciiTheme="majorHAnsi" w:eastAsiaTheme="majorEastAsia" w:hAnsiTheme="majorHAnsi" w:cstheme="majorBidi"/>
+          <w:b/>
+          <w:bCs w:val="0"/>
+          <w:color w:val="0F6FC6" w:themeColor="accent1"/>
+          <w:sz w:val="26"/>
+          <w:szCs w:val="26"/>
+        </w:rPr>
+      </w:pPr>
+      <w:r>
+        <w:rPr>
+          <w:highlight w:val="yellow"/>
+        </w:rPr>
+        <w:t>@TODO: Make a flow which describes the flow between pages.</w:t>
+      </w:r>
+      <w:r>
+        <w:br w:type="page"/>
+      </w:r>
+    </w:p>
+    <w:p>
+      <w:pPr>
         <w:pStyle w:val="Heading2"/>
-      </w:pPr>
+        <w:sectPr>
+          <w:footerReference w:type="default" r:id="rId11"/>
+          <w:type w:val="continuous"/>
+          <w:pgSz w:w="12240" w:h="15840"/>
+          <w:pgMar w:top="1440" w:right="1440" w:bottom="1440" w:left="1440" w:header="288" w:footer="720" w:gutter="0"/>
+          <w:cols w:space="720"/>
+          <w:titlePg/>
+          <w:docGrid w:linePitch="360"/>
+        </w:sectPr>
+      </w:pPr>
+    </w:p>
+    <w:p>
+      <w:pPr>
+        <w:pStyle w:val="Heading2"/>
+      </w:pPr>
+      <w:bookmarkStart w:id="4" w:name="_GoBack"/>
+      <w:bookmarkEnd w:id="4"/>
       <w:r>
         <w:lastRenderedPageBreak/>
         <w:t>4</w:t>
@@ -2747,53 +2785,17 @@
           <w:lang w:eastAsia="en-US"/>
         </w:rPr>
         <w:drawing>
-          <wp:inline distT="0" distB="0" distL="0" distR="0" wp14:anchorId="55B27273" wp14:editId="00648E5C">
-            <wp:extent cx="5943600" cy="3681095"/>
+          <wp:anchor distT="0" distB="0" distL="114300" distR="114300" simplePos="0" relativeHeight="251659264" behindDoc="0" locked="0" layoutInCell="1" allowOverlap="1" wp14:anchorId="2B8565E1" wp14:editId="37A24547">
+            <wp:simplePos x="0" y="0"/>
+            <wp:positionH relativeFrom="column">
+              <wp:posOffset>0</wp:posOffset>
+            </wp:positionH>
+            <wp:positionV relativeFrom="paragraph">
+              <wp:posOffset>4790440</wp:posOffset>
+            </wp:positionV>
+            <wp:extent cx="2452370" cy="2493645"/>
             <wp:effectExtent l="0" t="0" r="0" b="0"/>
-            <wp:docPr id="7" name="Picture 7"/>
-            <wp:cNvGraphicFramePr>
-              <a:graphicFrameLocks xmlns:a="http://schemas.openxmlformats.org/drawingml/2006/main" noChangeAspect="1"/>
-            </wp:cNvGraphicFramePr>
-            <a:graphic xmlns:a="http://schemas.openxmlformats.org/drawingml/2006/main">
-              <a:graphicData uri="http://schemas.openxmlformats.org/drawingml/2006/picture">
-                <pic:pic xmlns:pic="http://schemas.openxmlformats.org/drawingml/2006/picture">
-                  <pic:nvPicPr>
-                    <pic:cNvPr id="0" name=""/>
-                    <pic:cNvPicPr/>
-                  </pic:nvPicPr>
-                  <pic:blipFill>
-                    <a:blip r:embed="rId11"/>
-                    <a:stretch>
-                      <a:fillRect/>
-                    </a:stretch>
-                  </pic:blipFill>
-                  <pic:spPr>
-                    <a:xfrm>
-                      <a:off x="0" y="0"/>
-                      <a:ext cx="5943600" cy="3681095"/>
-                    </a:xfrm>
-                    <a:prstGeom prst="rect">
-                      <a:avLst/>
-                    </a:prstGeom>
-                  </pic:spPr>
-                </pic:pic>
-              </a:graphicData>
-            </a:graphic>
-          </wp:inline>
-        </w:drawing>
-      </w:r>
-    </w:p>
-    <w:p>
-      <w:r>
-        <w:rPr>
-          <w:noProof/>
-          <w:lang w:eastAsia="en-US"/>
-        </w:rPr>
-        <w:lastRenderedPageBreak/>
-        <w:drawing>
-          <wp:inline distT="0" distB="0" distL="0" distR="0" wp14:anchorId="241B96D9" wp14:editId="5176C1B2">
-            <wp:extent cx="3429000" cy="3486150"/>
-            <wp:effectExtent l="0" t="0" r="0" b="0"/>
+            <wp:wrapSquare wrapText="bothSides"/>
             <wp:docPr id="8" name="Picture 8"/>
             <wp:cNvGraphicFramePr>
               <a:graphicFrameLocks xmlns:a="http://schemas.openxmlformats.org/drawingml/2006/main" noChangeAspect="1"/>
@@ -2806,7 +2808,13 @@
                     <pic:cNvPicPr/>
                   </pic:nvPicPr>
                   <pic:blipFill>
-                    <a:blip r:embed="rId12"/>
+                    <a:blip r:embed="rId12">
+                      <a:extLst>
+                        <a:ext uri="{28A0092B-C50C-407E-A947-70E740481C1C}">
+                          <a14:useLocalDpi xmlns:a14="http://schemas.microsoft.com/office/drawing/2010/main" val="0"/>
+                        </a:ext>
+                      </a:extLst>
+                    </a:blip>
                     <a:stretch>
                       <a:fillRect/>
                     </a:stretch>
@@ -2814,7 +2822,7 @@
                   <pic:spPr>
                     <a:xfrm>
                       <a:off x="0" y="0"/>
-                      <a:ext cx="3429000" cy="3486150"/>
+                      <a:ext cx="2452370" cy="2493645"/>
                     </a:xfrm>
                     <a:prstGeom prst="rect">
                       <a:avLst/>
@@ -2823,36 +2831,35 @@
                 </pic:pic>
               </a:graphicData>
             </a:graphic>
-          </wp:inline>
+            <wp14:sizeRelH relativeFrom="page">
+              <wp14:pctWidth>0</wp14:pctWidth>
+            </wp14:sizeRelH>
+            <wp14:sizeRelV relativeFrom="page">
+              <wp14:pctHeight>0</wp14:pctHeight>
+            </wp14:sizeRelV>
+          </wp:anchor>
         </w:drawing>
       </w:r>
-    </w:p>
-    <w:p>
-      <w:pPr>
-        <w:pStyle w:val="Heading2"/>
-      </w:pPr>
-      <w:r>
-        <w:lastRenderedPageBreak/>
-        <w:t xml:space="preserve">4.2 Code </w:t>
-      </w:r>
-      <w:r>
-        <w:t>Type Page</w:t>
-      </w:r>
-    </w:p>
-    <w:p>
-      <w:pPr>
-        <w:pStyle w:val="Heading2"/>
-      </w:pPr>
+      <w:r>
+        <w:t>The Code Type Manager page is used to manage all the Code Types in the system. Code Types are essentially categories for the Codes. The Code Types have a certain purpose and part of the system for specialized functionality.</w:t>
+      </w:r>
+      <w:r>
+        <w:rPr>
+          <w:noProof/>
+          <w:lang w:eastAsia="en-US"/>
+        </w:rPr>
+        <w:t xml:space="preserve"> </w:t>
+      </w:r>
       <w:r>
         <w:rPr>
           <w:noProof/>
           <w:lang w:eastAsia="en-US"/>
         </w:rPr>
         <w:drawing>
-          <wp:inline distT="0" distB="0" distL="0" distR="0" wp14:anchorId="1E29BC92" wp14:editId="5D9A5E35">
-            <wp:extent cx="5943600" cy="3524885"/>
+          <wp:inline distT="0" distB="0" distL="0" distR="0" wp14:anchorId="674874C8" wp14:editId="61B4FB24">
+            <wp:extent cx="5963187" cy="3693226"/>
             <wp:effectExtent l="0" t="0" r="0" b="0"/>
-            <wp:docPr id="10" name="Picture 10"/>
+            <wp:docPr id="7" name="Picture 7"/>
             <wp:cNvGraphicFramePr>
               <a:graphicFrameLocks xmlns:a="http://schemas.openxmlformats.org/drawingml/2006/main" noChangeAspect="1"/>
             </wp:cNvGraphicFramePr>
@@ -2872,7 +2879,7 @@
                   <pic:spPr>
                     <a:xfrm>
                       <a:off x="0" y="0"/>
-                      <a:ext cx="5943600" cy="3524885"/>
+                      <a:ext cx="5964573" cy="3694084"/>
                     </a:xfrm>
                     <a:prstGeom prst="rect">
                       <a:avLst/>
@@ -2886,26 +2893,104 @@
       </w:r>
     </w:p>
     <w:p>
-      <w:pPr>
-        <w:pStyle w:val="Heading3"/>
-      </w:pPr>
-      <w:r>
-        <w:t>4.2.1 Add Code</w:t>
+      <w:r>
+        <w:t xml:space="preserve">Use the Add Code Type form to add a new </w:t>
+      </w:r>
+      <w:r>
+        <w:t>Code Type to the system.</w:t>
+      </w:r>
+    </w:p>
+    <w:p>
+      <w:pPr>
+        <w:pStyle w:val="ListParagraph"/>
+        <w:numPr>
+          <w:ilvl w:val="0"/>
+          <w:numId w:val="17"/>
+        </w:numPr>
+      </w:pPr>
+      <w:r>
+        <w:t>The Type field is a unique string to identify a single Code Type</w:t>
+      </w:r>
+    </w:p>
+    <w:p>
+      <w:pPr>
+        <w:pStyle w:val="ListParagraph"/>
+        <w:numPr>
+          <w:ilvl w:val="0"/>
+          <w:numId w:val="17"/>
+        </w:numPr>
+        <w:sectPr>
+          <w:type w:val="continuous"/>
+          <w:pgSz w:w="12240" w:h="15840"/>
+          <w:pgMar w:top="1440" w:right="1440" w:bottom="1440" w:left="1440" w:header="288" w:footer="720" w:gutter="0"/>
+          <w:cols w:space="720"/>
+          <w:titlePg/>
+          <w:docGrid w:linePitch="360"/>
+        </w:sectPr>
+      </w:pPr>
+      <w:r>
+        <w:t xml:space="preserve">The description field is a string which summarizes what the purpose of the code types will </w:t>
+      </w:r>
+    </w:p>
+    <w:p>
+      <w:pPr>
+        <w:pStyle w:val="ListParagraph"/>
+        <w:numPr>
+          <w:ilvl w:val="0"/>
+          <w:numId w:val="17"/>
+        </w:numPr>
+      </w:pPr>
+      <w:r>
+        <w:lastRenderedPageBreak/>
+        <w:t>be used in reference with</w:t>
+      </w:r>
+      <w:r>
+        <w:br w:type="page"/>
       </w:r>
     </w:p>
     <w:p>
       <w:pPr>
         <w:pStyle w:val="Heading2"/>
-      </w:pPr>
+        <w:sectPr>
+          <w:type w:val="continuous"/>
+          <w:pgSz w:w="12240" w:h="15840"/>
+          <w:pgMar w:top="1440" w:right="1440" w:bottom="1440" w:left="1440" w:header="288" w:footer="720" w:gutter="0"/>
+          <w:cols w:num="2" w:space="720"/>
+          <w:titlePg/>
+          <w:docGrid w:linePitch="360"/>
+        </w:sectPr>
+      </w:pPr>
+    </w:p>
+    <w:p>
+      <w:pPr>
+        <w:pStyle w:val="Heading2"/>
+      </w:pPr>
+      <w:r>
+        <w:lastRenderedPageBreak/>
+        <w:t xml:space="preserve">4.2 Code </w:t>
+      </w:r>
+      <w:r>
+        <w:t>Type Page</w:t>
+      </w:r>
+    </w:p>
+    <w:p>
       <w:r>
         <w:rPr>
           <w:noProof/>
           <w:lang w:eastAsia="en-US"/>
         </w:rPr>
         <w:drawing>
-          <wp:inline distT="0" distB="0" distL="0" distR="0" wp14:anchorId="597587EE" wp14:editId="6D72A9EA">
-            <wp:extent cx="1652569" cy="1881963"/>
+          <wp:anchor distT="0" distB="0" distL="114300" distR="114300" simplePos="0" relativeHeight="251660288" behindDoc="0" locked="0" layoutInCell="1" allowOverlap="1" wp14:anchorId="16D0CFBC" wp14:editId="63BE158B">
+            <wp:simplePos x="0" y="0"/>
+            <wp:positionH relativeFrom="column">
+              <wp:posOffset>-1905</wp:posOffset>
+            </wp:positionH>
+            <wp:positionV relativeFrom="paragraph">
+              <wp:posOffset>4409440</wp:posOffset>
+            </wp:positionV>
+            <wp:extent cx="2102485" cy="2394585"/>
             <wp:effectExtent l="0" t="0" r="0" b="0"/>
+            <wp:wrapSquare wrapText="bothSides"/>
             <wp:docPr id="11" name="Picture 11"/>
             <wp:cNvGraphicFramePr>
               <a:graphicFrameLocks xmlns:a="http://schemas.openxmlformats.org/drawingml/2006/main" noChangeAspect="1"/>
@@ -2918,7 +3003,13 @@
                     <pic:cNvPicPr/>
                   </pic:nvPicPr>
                   <pic:blipFill>
-                    <a:blip r:embed="rId14"/>
+                    <a:blip r:embed="rId14">
+                      <a:extLst>
+                        <a:ext uri="{28A0092B-C50C-407E-A947-70E740481C1C}">
+                          <a14:useLocalDpi xmlns:a14="http://schemas.microsoft.com/office/drawing/2010/main" val="0"/>
+                        </a:ext>
+                      </a:extLst>
+                    </a:blip>
                     <a:stretch>
                       <a:fillRect/>
                     </a:stretch>
@@ -2926,7 +3017,7 @@
                   <pic:spPr>
                     <a:xfrm>
                       <a:off x="0" y="0"/>
-                      <a:ext cx="1653767" cy="1883328"/>
+                      <a:ext cx="2102485" cy="2394585"/>
                     </a:xfrm>
                     <a:prstGeom prst="rect">
                       <a:avLst/>
@@ -2935,32 +3026,28 @@
                 </pic:pic>
               </a:graphicData>
             </a:graphic>
-          </wp:inline>
+            <wp14:sizeRelH relativeFrom="page">
+              <wp14:pctWidth>0</wp14:pctWidth>
+            </wp14:sizeRelH>
+            <wp14:sizeRelV relativeFrom="page">
+              <wp14:pctHeight>0</wp14:pctHeight>
+            </wp14:sizeRelV>
+          </wp:anchor>
         </w:drawing>
       </w:r>
-    </w:p>
-    <w:p>
-      <w:pPr>
-        <w:pStyle w:val="Heading3"/>
-      </w:pPr>
-      <w:r>
-        <w:t>4.2.2 Delete Code</w:t>
-      </w:r>
-    </w:p>
-    <w:p>
-      <w:pPr>
-        <w:pStyle w:val="Heading2"/>
-      </w:pPr>
+      <w:r>
+        <w:t>The Code Type page is the page that allows you to manage all aspects of a code that is in the system. You can also manage Codes that are part of that Code Type.</w:t>
+      </w:r>
       <w:r>
         <w:rPr>
           <w:noProof/>
           <w:lang w:eastAsia="en-US"/>
         </w:rPr>
         <w:drawing>
-          <wp:inline distT="0" distB="0" distL="0" distR="0" wp14:anchorId="40A7CE9C" wp14:editId="00AE12EA">
-            <wp:extent cx="3486150" cy="457200"/>
+          <wp:inline distT="0" distB="0" distL="0" distR="0" wp14:anchorId="0E4D62D2" wp14:editId="49D4C64A">
+            <wp:extent cx="5943600" cy="3524885"/>
             <wp:effectExtent l="0" t="0" r="0" b="0"/>
-            <wp:docPr id="12" name="Picture 12"/>
+            <wp:docPr id="10" name="Picture 10"/>
             <wp:cNvGraphicFramePr>
               <a:graphicFrameLocks xmlns:a="http://schemas.openxmlformats.org/drawingml/2006/main" noChangeAspect="1"/>
             </wp:cNvGraphicFramePr>
@@ -2980,7 +3067,7 @@
                   <pic:spPr>
                     <a:xfrm>
                       <a:off x="0" y="0"/>
-                      <a:ext cx="3486150" cy="457200"/>
+                      <a:ext cx="5943600" cy="3524885"/>
                     </a:xfrm>
                     <a:prstGeom prst="rect">
                       <a:avLst/>
@@ -2998,21 +3085,106 @@
         <w:pStyle w:val="Heading3"/>
       </w:pPr>
       <w:r>
+        <w:t>4.2.1 Add Code</w:t>
+      </w:r>
+    </w:p>
+    <w:p>
+      <w:r>
+        <w:t xml:space="preserve">Use the Add Code form to add a new Code to the current Code Type. </w:t>
+      </w:r>
+    </w:p>
+    <w:p>
+      <w:pPr>
+        <w:pStyle w:val="ListParagraph"/>
+        <w:numPr>
+          <w:ilvl w:val="0"/>
+          <w:numId w:val="16"/>
+        </w:numPr>
+      </w:pPr>
+      <w:r>
+        <w:t xml:space="preserve">The Code field is a unique identifying name. </w:t>
+      </w:r>
+    </w:p>
+    <w:p>
+      <w:pPr>
+        <w:pStyle w:val="ListParagraph"/>
+        <w:numPr>
+          <w:ilvl w:val="0"/>
+          <w:numId w:val="16"/>
+        </w:numPr>
+      </w:pPr>
+      <w:r>
+        <w:t xml:space="preserve">The name is the human readable version of the code. </w:t>
+      </w:r>
+    </w:p>
+    <w:p>
+      <w:pPr>
+        <w:pStyle w:val="ListParagraph"/>
+        <w:numPr>
+          <w:ilvl w:val="0"/>
+          <w:numId w:val="16"/>
+        </w:numPr>
+      </w:pPr>
+      <w:r>
+        <w:t>Description is a description to describe what purpose the Code has.</w:t>
+      </w:r>
+    </w:p>
+    <w:p>
+      <w:pPr>
+        <w:pStyle w:val="Heading2"/>
+      </w:pPr>
+    </w:p>
+    <w:p/>
+    <w:p>
+      <w:pPr>
+        <w:spacing w:after="200" w:line="276" w:lineRule="auto"/>
+        <w:sectPr>
+          <w:type w:val="continuous"/>
+          <w:pgSz w:w="12240" w:h="15840"/>
+          <w:pgMar w:top="1440" w:right="1440" w:bottom="1440" w:left="1440" w:header="288" w:footer="720" w:gutter="0"/>
+          <w:cols w:space="720"/>
+          <w:titlePg/>
+          <w:docGrid w:linePitch="360"/>
+        </w:sectPr>
+      </w:pPr>
+    </w:p>
+    <w:p>
+      <w:pPr>
+        <w:spacing w:after="200" w:line="276" w:lineRule="auto"/>
+        <w:rPr>
+          <w:rFonts w:asciiTheme="majorHAnsi" w:eastAsiaTheme="majorEastAsia" w:hAnsiTheme="majorHAnsi" w:cstheme="majorBidi"/>
+          <w:b/>
+          <w:bCs w:val="0"/>
+          <w:color w:val="0F6FC6" w:themeColor="accent1"/>
+        </w:rPr>
+      </w:pPr>
+      <w:r>
         <w:lastRenderedPageBreak/>
-        <w:t>4.2.3 Save Code Type Changes</w:t>
-      </w:r>
-    </w:p>
-    <w:p>
-      <w:r>
-        <w:rPr>
-          <w:noProof/>
-          <w:lang w:eastAsia="en-US"/>
-        </w:rPr>
+        <w:br w:type="page"/>
+      </w:r>
+    </w:p>
+    <w:p>
+      <w:pPr>
+        <w:pStyle w:val="Heading3"/>
+      </w:pPr>
+      <w:r>
+        <w:lastRenderedPageBreak/>
+        <w:t xml:space="preserve">4.2.2 Delete </w:t>
+      </w:r>
+      <w:r>
+        <w:t>Code</w:t>
+      </w:r>
+      <w:r>
+        <w:t xml:space="preserve"> Type</w:t>
+      </w:r>
+    </w:p>
+    <w:p>
+      <w:r>
         <w:drawing>
-          <wp:inline distT="0" distB="0" distL="0" distR="0" wp14:anchorId="32BFBBB6" wp14:editId="58595A47">
-            <wp:extent cx="3438525" cy="476250"/>
-            <wp:effectExtent l="0" t="0" r="9525" b="0"/>
-            <wp:docPr id="13" name="Picture 13"/>
+          <wp:inline distT="0" distB="0" distL="0" distR="0" wp14:anchorId="5DFB5724" wp14:editId="0E4AF7BE">
+            <wp:extent cx="2648197" cy="347304"/>
+            <wp:effectExtent l="0" t="0" r="0" b="0"/>
+            <wp:docPr id="12" name="Picture 12"/>
             <wp:cNvGraphicFramePr>
               <a:graphicFrameLocks xmlns:a="http://schemas.openxmlformats.org/drawingml/2006/main" noChangeAspect="1"/>
             </wp:cNvGraphicFramePr>
@@ -3032,7 +3204,7 @@
                   <pic:spPr>
                     <a:xfrm>
                       <a:off x="0" y="0"/>
-                      <a:ext cx="3438525" cy="476250"/>
+                      <a:ext cx="2644256" cy="346787"/>
                     </a:xfrm>
                     <a:prstGeom prst="rect">
                       <a:avLst/>
@@ -3044,26 +3216,39 @@
           </wp:inline>
         </w:drawing>
       </w:r>
+      <w:r>
+        <w:t>To delete a Code Type, click</w:t>
+      </w:r>
+      <w:r>
+        <w:t xml:space="preserve"> the “Delete Code Type” button.</w:t>
+      </w:r>
     </w:p>
     <w:p>
       <w:pPr>
         <w:pStyle w:val="Heading3"/>
       </w:pPr>
       <w:r>
-        <w:t>4.2.4 Code Entry (Edit and Delete)</w:t>
-      </w:r>
-    </w:p>
-    <w:p>
-      <w:r>
-        <w:rPr>
-          <w:noProof/>
-          <w:lang w:eastAsia="en-US"/>
-        </w:rPr>
+        <w:lastRenderedPageBreak/>
+        <w:t>4.2.3 Save Code Type Changes</w:t>
+      </w:r>
+    </w:p>
+    <w:p>
+      <w:pPr>
+        <w:sectPr>
+          <w:type w:val="continuous"/>
+          <w:pgSz w:w="12240" w:h="15840"/>
+          <w:pgMar w:top="1440" w:right="1440" w:bottom="1440" w:left="1440" w:header="288" w:footer="720" w:gutter="0"/>
+          <w:cols w:num="2" w:space="720"/>
+          <w:titlePg/>
+          <w:docGrid w:linePitch="360"/>
+        </w:sectPr>
+      </w:pPr>
+      <w:r>
         <w:drawing>
-          <wp:inline distT="0" distB="0" distL="0" distR="0" wp14:anchorId="32C237EA" wp14:editId="5F273EF7">
-            <wp:extent cx="5943600" cy="365125"/>
+          <wp:inline distT="0" distB="0" distL="0" distR="0" wp14:anchorId="499EA594" wp14:editId="6642FBC0">
+            <wp:extent cx="3028207" cy="419419"/>
             <wp:effectExtent l="0" t="0" r="0" b="0"/>
-            <wp:docPr id="14" name="Picture 14"/>
+            <wp:docPr id="13" name="Picture 13"/>
             <wp:cNvGraphicFramePr>
               <a:graphicFrameLocks xmlns:a="http://schemas.openxmlformats.org/drawingml/2006/main" noChangeAspect="1"/>
             </wp:cNvGraphicFramePr>
@@ -3083,7 +3268,7 @@
                   <pic:spPr>
                     <a:xfrm>
                       <a:off x="0" y="0"/>
-                      <a:ext cx="5943600" cy="365125"/>
+                      <a:ext cx="3036093" cy="420511"/>
                     </a:xfrm>
                     <a:prstGeom prst="rect">
                       <a:avLst/>
@@ -3095,13 +3280,25 @@
           </wp:inline>
         </w:drawing>
       </w:r>
-    </w:p>
-    <w:p>
-      <w:pPr>
-        <w:pStyle w:val="Heading2"/>
-      </w:pPr>
-      <w:r>
-        <w:t>4.3 Code Page</w:t>
+      <w:r>
+        <w:t>To save changes to the Code Type, click the “Save All Changes” button</w:t>
+      </w:r>
+      <w:r>
+        <w:t>.</w:t>
+      </w:r>
+    </w:p>
+    <w:p>
+      <w:pPr>
+        <w:pStyle w:val="Heading3"/>
+      </w:pPr>
+      <w:r>
+        <w:lastRenderedPageBreak/>
+        <w:t>4.2.4 Code Entry (Edit and Delete)</w:t>
+      </w:r>
+    </w:p>
+    <w:p>
+      <w:r>
+        <w:t>At the bottom of the page is a list of Codes. These codes are all the codes that are part of the current Code Type. There are links to delete or edit that code. The edit will link to the Code Page for that code.</w:t>
       </w:r>
     </w:p>
     <w:p>
@@ -3111,10 +3308,10 @@
           <w:lang w:eastAsia="en-US"/>
         </w:rPr>
         <w:drawing>
-          <wp:inline distT="0" distB="0" distL="0" distR="0" wp14:anchorId="2C79C3CC" wp14:editId="565930AA">
-            <wp:extent cx="5943600" cy="3336290"/>
+          <wp:inline distT="0" distB="0" distL="0" distR="0" wp14:anchorId="7719C649" wp14:editId="32D8D9C7">
+            <wp:extent cx="5943600" cy="365125"/>
             <wp:effectExtent l="0" t="0" r="0" b="0"/>
-            <wp:docPr id="2" name="Picture 2"/>
+            <wp:docPr id="14" name="Picture 14"/>
             <wp:cNvGraphicFramePr>
               <a:graphicFrameLocks xmlns:a="http://schemas.openxmlformats.org/drawingml/2006/main" noChangeAspect="1"/>
             </wp:cNvGraphicFramePr>
@@ -3134,7 +3331,7 @@
                   <pic:spPr>
                     <a:xfrm>
                       <a:off x="0" y="0"/>
-                      <a:ext cx="5943600" cy="3336290"/>
+                      <a:ext cx="5943600" cy="365125"/>
                     </a:xfrm>
                     <a:prstGeom prst="rect">
                       <a:avLst/>
@@ -3149,11 +3346,15 @@
     </w:p>
     <w:p>
       <w:pPr>
-        <w:pStyle w:val="Heading3"/>
-      </w:pPr>
-      <w:r>
-        <w:lastRenderedPageBreak/>
-        <w:t>4.3.1 Edit Code</w:t>
+        <w:pStyle w:val="Heading2"/>
+      </w:pPr>
+      <w:r>
+        <w:t>4.3 Code Page</w:t>
+      </w:r>
+    </w:p>
+    <w:p>
+      <w:r>
+        <w:t>The Code Page is the page to manage a Code that is in the system.</w:t>
       </w:r>
     </w:p>
     <w:p>
@@ -3163,10 +3364,10 @@
           <w:lang w:eastAsia="en-US"/>
         </w:rPr>
         <w:drawing>
-          <wp:inline distT="0" distB="0" distL="0" distR="0" wp14:anchorId="1626280B" wp14:editId="50DAFE65">
-            <wp:extent cx="5486400" cy="3200400"/>
+          <wp:inline distT="0" distB="0" distL="0" distR="0" wp14:anchorId="4427797D" wp14:editId="396C9437">
+            <wp:extent cx="5943600" cy="3336290"/>
             <wp:effectExtent l="0" t="0" r="0" b="0"/>
-            <wp:docPr id="5" name="Picture 5"/>
+            <wp:docPr id="2" name="Picture 2"/>
             <wp:cNvGraphicFramePr>
               <a:graphicFrameLocks xmlns:a="http://schemas.openxmlformats.org/drawingml/2006/main" noChangeAspect="1"/>
             </wp:cNvGraphicFramePr>
@@ -3186,7 +3387,7 @@
                   <pic:spPr>
                     <a:xfrm>
                       <a:off x="0" y="0"/>
-                      <a:ext cx="5486400" cy="3200400"/>
+                      <a:ext cx="5943600" cy="3336290"/>
                     </a:xfrm>
                     <a:prstGeom prst="rect">
                       <a:avLst/>
@@ -3204,13 +3405,57 @@
         <w:pStyle w:val="Heading3"/>
       </w:pPr>
       <w:r>
-        <w:t>4.3.</w:t>
-      </w:r>
-      <w:r>
-        <w:t>2</w:t>
-      </w:r>
-      <w:r>
-        <w:t xml:space="preserve"> Delete Code</w:t>
+        <w:lastRenderedPageBreak/>
+        <w:t>4.3.1 Edit Code</w:t>
+      </w:r>
+    </w:p>
+    <w:p>
+      <w:r>
+        <w:t>The Edit form allows the user to update properties of the current Code.</w:t>
+      </w:r>
+    </w:p>
+    <w:p>
+      <w:pPr>
+        <w:pStyle w:val="ListParagraph"/>
+        <w:numPr>
+          <w:ilvl w:val="0"/>
+          <w:numId w:val="16"/>
+        </w:numPr>
+      </w:pPr>
+      <w:r>
+        <w:t>Code field is a string that represents the code</w:t>
+      </w:r>
+      <w:r>
+        <w:t xml:space="preserve">, which is a computer readable </w:t>
+      </w:r>
+      <w:proofErr w:type="spellStart"/>
+      <w:r>
+        <w:t>idetngifer</w:t>
+      </w:r>
+      <w:proofErr w:type="spellEnd"/>
+    </w:p>
+    <w:p>
+      <w:pPr>
+        <w:pStyle w:val="ListParagraph"/>
+        <w:numPr>
+          <w:ilvl w:val="0"/>
+          <w:numId w:val="16"/>
+        </w:numPr>
+      </w:pPr>
+      <w:r>
+        <w:t>The name field is a human readable name for the code.</w:t>
+      </w:r>
+    </w:p>
+    <w:p>
+      <w:pPr>
+        <w:pStyle w:val="ListParagraph"/>
+        <w:numPr>
+          <w:ilvl w:val="0"/>
+          <w:numId w:val="16"/>
+        </w:numPr>
+      </w:pPr>
+      <w:r>
+        <w:t>The Description field is a string that summarizes the purpose of that code and what it represents.</w:t>
       </w:r>
     </w:p>
     <w:p>
@@ -3220,10 +3465,10 @@
           <w:lang w:eastAsia="en-US"/>
         </w:rPr>
         <w:drawing>
-          <wp:inline distT="0" distB="0" distL="0" distR="0" wp14:anchorId="0748D9CE" wp14:editId="10D868F7">
-            <wp:extent cx="3381375" cy="457200"/>
-            <wp:effectExtent l="0" t="0" r="9525" b="0"/>
-            <wp:docPr id="3" name="Picture 3"/>
+          <wp:inline distT="0" distB="0" distL="0" distR="0" wp14:anchorId="157ED9B9" wp14:editId="3E735C95">
+            <wp:extent cx="5486400" cy="3200400"/>
+            <wp:effectExtent l="0" t="0" r="0" b="0"/>
+            <wp:docPr id="5" name="Picture 5"/>
             <wp:cNvGraphicFramePr>
               <a:graphicFrameLocks xmlns:a="http://schemas.openxmlformats.org/drawingml/2006/main" noChangeAspect="1"/>
             </wp:cNvGraphicFramePr>
@@ -3243,7 +3488,7 @@
                   <pic:spPr>
                     <a:xfrm>
                       <a:off x="0" y="0"/>
-                      <a:ext cx="3381375" cy="457200"/>
+                      <a:ext cx="5486400" cy="3200400"/>
                     </a:xfrm>
                     <a:prstGeom prst="rect">
                       <a:avLst/>
@@ -3259,10 +3504,31 @@
     <w:p>
       <w:pPr>
         <w:pStyle w:val="Heading3"/>
-      </w:pPr>
-      <w:r>
-        <w:t>4.3.3 Save Code Changes</w:t>
-      </w:r>
+        <w:sectPr>
+          <w:type w:val="continuous"/>
+          <w:pgSz w:w="12240" w:h="15840"/>
+          <w:pgMar w:top="1440" w:right="1440" w:bottom="1440" w:left="1440" w:header="288" w:footer="720" w:gutter="0"/>
+          <w:cols w:space="720"/>
+          <w:titlePg/>
+          <w:docGrid w:linePitch="360"/>
+        </w:sectPr>
+      </w:pPr>
+    </w:p>
+    <w:p>
+      <w:pPr>
+        <w:pStyle w:val="Heading3"/>
+      </w:pPr>
+      <w:r>
+        <w:lastRenderedPageBreak/>
+        <w:t>4.3.2 Delete Code</w:t>
+      </w:r>
+    </w:p>
+    <w:p>
+      <w:proofErr w:type="gramStart"/>
+      <w:r>
+        <w:t>To delete the code, the click the “Delete Code” button.</w:t>
+      </w:r>
+      <w:proofErr w:type="gramEnd"/>
     </w:p>
     <w:p>
       <w:r>
@@ -3271,10 +3537,10 @@
           <w:lang w:eastAsia="en-US"/>
         </w:rPr>
         <w:drawing>
-          <wp:inline distT="0" distB="0" distL="0" distR="0" wp14:anchorId="65D36F71" wp14:editId="7B673836">
-            <wp:extent cx="3409950" cy="476250"/>
+          <wp:inline distT="0" distB="0" distL="0" distR="0" wp14:anchorId="60EBA539" wp14:editId="4B2E5792">
+            <wp:extent cx="2490952" cy="336805"/>
             <wp:effectExtent l="0" t="0" r="0" b="0"/>
-            <wp:docPr id="4" name="Picture 4"/>
+            <wp:docPr id="3" name="Picture 3"/>
             <wp:cNvGraphicFramePr>
               <a:graphicFrameLocks xmlns:a="http://schemas.openxmlformats.org/drawingml/2006/main" noChangeAspect="1"/>
             </wp:cNvGraphicFramePr>
@@ -3294,7 +3560,7 @@
                   <pic:spPr>
                     <a:xfrm>
                       <a:off x="0" y="0"/>
-                      <a:ext cx="3409950" cy="476250"/>
+                      <a:ext cx="2548575" cy="344596"/>
                     </a:xfrm>
                     <a:prstGeom prst="rect">
                       <a:avLst/>
@@ -3310,19 +3576,16 @@
     <w:p/>
     <w:p>
       <w:pPr>
-        <w:pStyle w:val="Heading1"/>
+        <w:pStyle w:val="Heading3"/>
       </w:pPr>
       <w:r>
         <w:lastRenderedPageBreak/>
-        <w:t>5 Company and Survey Administration</w:t>
-      </w:r>
-    </w:p>
-    <w:p>
-      <w:pPr>
-        <w:pStyle w:val="Heading2"/>
-      </w:pPr>
-      <w:r>
-        <w:t>5.1 Company Manager</w:t>
+        <w:t>4.3.3 Save Code Changes</w:t>
+      </w:r>
+    </w:p>
+    <w:p>
+      <w:r>
+        <w:t>To save all the changed on the Edit Code form, then click the “Save All Changes” button.</w:t>
       </w:r>
     </w:p>
     <w:p>
@@ -3332,10 +3595,10 @@
           <w:lang w:eastAsia="en-US"/>
         </w:rPr>
         <w:drawing>
-          <wp:inline distT="0" distB="0" distL="0" distR="0" wp14:anchorId="101BC820" wp14:editId="16F90F5F">
-            <wp:extent cx="5943600" cy="3523615"/>
+          <wp:inline distT="0" distB="0" distL="0" distR="0" wp14:anchorId="4BE24A0A" wp14:editId="433F3ED8">
+            <wp:extent cx="2554014" cy="356705"/>
             <wp:effectExtent l="0" t="0" r="0" b="0"/>
-            <wp:docPr id="6" name="Picture 6"/>
+            <wp:docPr id="4" name="Picture 4"/>
             <wp:cNvGraphicFramePr>
               <a:graphicFrameLocks xmlns:a="http://schemas.openxmlformats.org/drawingml/2006/main" noChangeAspect="1"/>
             </wp:cNvGraphicFramePr>
@@ -3355,7 +3618,7 @@
                   <pic:spPr>
                     <a:xfrm>
                       <a:off x="0" y="0"/>
-                      <a:ext cx="5943600" cy="3523615"/>
+                      <a:ext cx="2571754" cy="359183"/>
                     </a:xfrm>
                     <a:prstGeom prst="rect">
                       <a:avLst/>
@@ -3370,10 +3633,77 @@
     </w:p>
     <w:p>
       <w:pPr>
-        <w:pStyle w:val="Heading3"/>
-      </w:pPr>
-      <w:r>
-        <w:t>5.1.1 Add Company</w:t>
+        <w:sectPr>
+          <w:type w:val="continuous"/>
+          <w:pgSz w:w="12240" w:h="15840"/>
+          <w:pgMar w:top="1440" w:right="1440" w:bottom="1440" w:left="1440" w:header="288" w:footer="720" w:gutter="0"/>
+          <w:cols w:num="2" w:space="720"/>
+          <w:titlePg/>
+          <w:docGrid w:linePitch="360"/>
+        </w:sectPr>
+      </w:pPr>
+    </w:p>
+    <w:p/>
+    <w:p>
+      <w:pPr>
+        <w:pStyle w:val="Heading1"/>
+      </w:pPr>
+      <w:r>
+        <w:lastRenderedPageBreak/>
+        <w:t>5 Company and Survey Administration</w:t>
+      </w:r>
+    </w:p>
+    <w:p>
+      <w:r>
+        <w:t>The following next module of the application involves managing all the surveys and company in the CMS.</w:t>
+      </w:r>
+    </w:p>
+    <w:p>
+      <w:pPr>
+        <w:spacing w:after="200" w:line="276" w:lineRule="auto"/>
+        <w:rPr>
+          <w:rFonts w:asciiTheme="majorHAnsi" w:eastAsiaTheme="majorEastAsia" w:hAnsiTheme="majorHAnsi" w:cstheme="majorBidi"/>
+          <w:b/>
+          <w:bCs w:val="0"/>
+          <w:color w:val="0F6FC6" w:themeColor="accent1"/>
+          <w:sz w:val="26"/>
+          <w:szCs w:val="26"/>
+        </w:rPr>
+      </w:pPr>
+      <w:r>
+        <w:rPr>
+          <w:highlight w:val="yellow"/>
+        </w:rPr>
+        <w:t xml:space="preserve">@TODO: Make a flow </w:t>
+      </w:r>
+      <w:r>
+        <w:rPr>
+          <w:highlight w:val="yellow"/>
+        </w:rPr>
+        <w:t xml:space="preserve">which describes </w:t>
+      </w:r>
+      <w:r>
+        <w:rPr>
+          <w:highlight w:val="yellow"/>
+        </w:rPr>
+        <w:t>the flow between pages.</w:t>
+      </w:r>
+      <w:r>
+        <w:br w:type="page"/>
+      </w:r>
+    </w:p>
+    <w:p>
+      <w:pPr>
+        <w:pStyle w:val="Heading2"/>
+      </w:pPr>
+      <w:r>
+        <w:lastRenderedPageBreak/>
+        <w:t>5.1 Company Manager</w:t>
+      </w:r>
+    </w:p>
+    <w:p>
+      <w:r>
+        <w:t>The company manager is a list that displays all the companies in the system. This is the starting point to drill down into the companies.</w:t>
       </w:r>
     </w:p>
     <w:p>
@@ -3383,10 +3713,10 @@
           <w:lang w:eastAsia="en-US"/>
         </w:rPr>
         <w:drawing>
-          <wp:inline distT="0" distB="0" distL="0" distR="0" wp14:anchorId="3B48A7C7" wp14:editId="6D595362">
-            <wp:extent cx="3371850" cy="1619250"/>
+          <wp:inline distT="0" distB="0" distL="0" distR="0" wp14:anchorId="6C5ABCCF" wp14:editId="700A30F4">
+            <wp:extent cx="5943600" cy="3523615"/>
             <wp:effectExtent l="0" t="0" r="0" b="0"/>
-            <wp:docPr id="15" name="Picture 15"/>
+            <wp:docPr id="6" name="Picture 6"/>
             <wp:cNvGraphicFramePr>
               <a:graphicFrameLocks xmlns:a="http://schemas.openxmlformats.org/drawingml/2006/main" noChangeAspect="1"/>
             </wp:cNvGraphicFramePr>
@@ -3406,7 +3736,7 @@
                   <pic:spPr>
                     <a:xfrm>
                       <a:off x="0" y="0"/>
-                      <a:ext cx="3371850" cy="1619250"/>
+                      <a:ext cx="5943600" cy="3523615"/>
                     </a:xfrm>
                     <a:prstGeom prst="rect">
                       <a:avLst/>
@@ -3424,7 +3754,7 @@
         <w:pStyle w:val="Heading3"/>
       </w:pPr>
       <w:r>
-        <w:t>5.1.2 Company List</w:t>
+        <w:t>5.1.1 Add Company</w:t>
       </w:r>
     </w:p>
     <w:p>
@@ -3434,10 +3764,10 @@
           <w:lang w:eastAsia="en-US"/>
         </w:rPr>
         <w:drawing>
-          <wp:inline distT="0" distB="0" distL="0" distR="0" wp14:anchorId="477991E6" wp14:editId="0D81E97F">
-            <wp:extent cx="5429250" cy="257175"/>
-            <wp:effectExtent l="0" t="0" r="0" b="9525"/>
-            <wp:docPr id="16" name="Picture 16"/>
+          <wp:inline distT="0" distB="0" distL="0" distR="0" wp14:anchorId="52050616" wp14:editId="25C7672A">
+            <wp:extent cx="3371850" cy="1619250"/>
+            <wp:effectExtent l="0" t="0" r="0" b="0"/>
+            <wp:docPr id="15" name="Picture 15"/>
             <wp:cNvGraphicFramePr>
               <a:graphicFrameLocks xmlns:a="http://schemas.openxmlformats.org/drawingml/2006/main" noChangeAspect="1"/>
             </wp:cNvGraphicFramePr>
@@ -3457,7 +3787,7 @@
                   <pic:spPr>
                     <a:xfrm>
                       <a:off x="0" y="0"/>
-                      <a:ext cx="5429250" cy="257175"/>
+                      <a:ext cx="3371850" cy="1619250"/>
                     </a:xfrm>
                     <a:prstGeom prst="rect">
                       <a:avLst/>
@@ -3472,11 +3802,10 @@
     </w:p>
     <w:p>
       <w:pPr>
-        <w:pStyle w:val="Heading2"/>
-      </w:pPr>
-      <w:r>
-        <w:lastRenderedPageBreak/>
-        <w:t>5.2 Company Page</w:t>
+        <w:pStyle w:val="Heading3"/>
+      </w:pPr>
+      <w:r>
+        <w:t>5.1.2 Company List</w:t>
       </w:r>
     </w:p>
     <w:p>
@@ -3486,10 +3815,10 @@
           <w:lang w:eastAsia="en-US"/>
         </w:rPr>
         <w:drawing>
-          <wp:inline distT="0" distB="0" distL="0" distR="0" wp14:anchorId="7A02EE81" wp14:editId="49892745">
-            <wp:extent cx="5943600" cy="2842260"/>
-            <wp:effectExtent l="0" t="0" r="0" b="0"/>
-            <wp:docPr id="17" name="Picture 17"/>
+          <wp:inline distT="0" distB="0" distL="0" distR="0" wp14:anchorId="6DCD82AF" wp14:editId="001B57E8">
+            <wp:extent cx="5429250" cy="257175"/>
+            <wp:effectExtent l="0" t="0" r="0" b="9525"/>
+            <wp:docPr id="16" name="Picture 16"/>
             <wp:cNvGraphicFramePr>
               <a:graphicFrameLocks xmlns:a="http://schemas.openxmlformats.org/drawingml/2006/main" noChangeAspect="1"/>
             </wp:cNvGraphicFramePr>
@@ -3509,7 +3838,7 @@
                   <pic:spPr>
                     <a:xfrm>
                       <a:off x="0" y="0"/>
-                      <a:ext cx="5943600" cy="2842260"/>
+                      <a:ext cx="5429250" cy="257175"/>
                     </a:xfrm>
                     <a:prstGeom prst="rect">
                       <a:avLst/>
@@ -3524,10 +3853,11 @@
     </w:p>
     <w:p>
       <w:pPr>
-        <w:pStyle w:val="Heading3"/>
-      </w:pPr>
-      <w:r>
-        <w:t>5.2.1 Edit Company</w:t>
+        <w:pStyle w:val="Heading2"/>
+      </w:pPr>
+      <w:r>
+        <w:lastRenderedPageBreak/>
+        <w:t>5.2 Company Page</w:t>
       </w:r>
     </w:p>
     <w:p>
@@ -3537,10 +3867,10 @@
           <w:lang w:eastAsia="en-US"/>
         </w:rPr>
         <w:drawing>
-          <wp:inline distT="0" distB="0" distL="0" distR="0" wp14:anchorId="34F0FB5B" wp14:editId="1D78F93E">
-            <wp:extent cx="5476875" cy="533400"/>
-            <wp:effectExtent l="0" t="0" r="9525" b="0"/>
-            <wp:docPr id="18" name="Picture 18"/>
+          <wp:inline distT="0" distB="0" distL="0" distR="0" wp14:anchorId="34081B26" wp14:editId="36065FAB">
+            <wp:extent cx="5943600" cy="2842260"/>
+            <wp:effectExtent l="0" t="0" r="0" b="0"/>
+            <wp:docPr id="17" name="Picture 17"/>
             <wp:cNvGraphicFramePr>
               <a:graphicFrameLocks xmlns:a="http://schemas.openxmlformats.org/drawingml/2006/main" noChangeAspect="1"/>
             </wp:cNvGraphicFramePr>
@@ -3560,7 +3890,7 @@
                   <pic:spPr>
                     <a:xfrm>
                       <a:off x="0" y="0"/>
-                      <a:ext cx="5476875" cy="533400"/>
+                      <a:ext cx="5943600" cy="2842260"/>
                     </a:xfrm>
                     <a:prstGeom prst="rect">
                       <a:avLst/>
@@ -3574,16 +3904,24 @@
       </w:r>
     </w:p>
     <w:p>
+      <w:pPr>
+        <w:pStyle w:val="Heading3"/>
+      </w:pPr>
+      <w:r>
+        <w:t>5.2.1 Edit Company</w:t>
+      </w:r>
+    </w:p>
+    <w:p>
       <w:r>
         <w:rPr>
           <w:noProof/>
           <w:lang w:eastAsia="en-US"/>
         </w:rPr>
         <w:drawing>
-          <wp:inline distT="0" distB="0" distL="0" distR="0" wp14:anchorId="6201F364" wp14:editId="7FE3372A">
-            <wp:extent cx="3390900" cy="476250"/>
-            <wp:effectExtent l="0" t="0" r="0" b="0"/>
-            <wp:docPr id="19" name="Picture 19"/>
+          <wp:inline distT="0" distB="0" distL="0" distR="0" wp14:anchorId="2D90E356" wp14:editId="2A6E2745">
+            <wp:extent cx="5476875" cy="533400"/>
+            <wp:effectExtent l="0" t="0" r="9525" b="0"/>
+            <wp:docPr id="18" name="Picture 18"/>
             <wp:cNvGraphicFramePr>
               <a:graphicFrameLocks xmlns:a="http://schemas.openxmlformats.org/drawingml/2006/main" noChangeAspect="1"/>
             </wp:cNvGraphicFramePr>
@@ -3603,7 +3941,7 @@
                   <pic:spPr>
                     <a:xfrm>
                       <a:off x="0" y="0"/>
-                      <a:ext cx="3390900" cy="476250"/>
+                      <a:ext cx="5476875" cy="533400"/>
                     </a:xfrm>
                     <a:prstGeom prst="rect">
                       <a:avLst/>
@@ -3617,24 +3955,16 @@
       </w:r>
     </w:p>
     <w:p>
-      <w:pPr>
-        <w:pStyle w:val="Heading3"/>
-      </w:pPr>
-      <w:r>
-        <w:t>5.2.2 Delete Company</w:t>
-      </w:r>
-    </w:p>
-    <w:p>
       <w:r>
         <w:rPr>
           <w:noProof/>
           <w:lang w:eastAsia="en-US"/>
         </w:rPr>
         <w:drawing>
-          <wp:inline distT="0" distB="0" distL="0" distR="0" wp14:anchorId="6CB77E3B" wp14:editId="01B53A67">
-            <wp:extent cx="3400425" cy="504825"/>
-            <wp:effectExtent l="0" t="0" r="9525" b="9525"/>
-            <wp:docPr id="20" name="Picture 20"/>
+          <wp:inline distT="0" distB="0" distL="0" distR="0" wp14:anchorId="5EE5516A" wp14:editId="1E713710">
+            <wp:extent cx="3390900" cy="476250"/>
+            <wp:effectExtent l="0" t="0" r="0" b="0"/>
+            <wp:docPr id="19" name="Picture 19"/>
             <wp:cNvGraphicFramePr>
               <a:graphicFrameLocks xmlns:a="http://schemas.openxmlformats.org/drawingml/2006/main" noChangeAspect="1"/>
             </wp:cNvGraphicFramePr>
@@ -3654,7 +3984,7 @@
                   <pic:spPr>
                     <a:xfrm>
                       <a:off x="0" y="0"/>
-                      <a:ext cx="3400425" cy="504825"/>
+                      <a:ext cx="3390900" cy="476250"/>
                     </a:xfrm>
                     <a:prstGeom prst="rect">
                       <a:avLst/>
@@ -3672,8 +4002,7 @@
         <w:pStyle w:val="Heading3"/>
       </w:pPr>
       <w:r>
-        <w:lastRenderedPageBreak/>
-        <w:t>5.2.3 Add Survey</w:t>
+        <w:t>5.2.2 Delete Company</w:t>
       </w:r>
     </w:p>
     <w:p>
@@ -3683,10 +4012,10 @@
           <w:lang w:eastAsia="en-US"/>
         </w:rPr>
         <w:drawing>
-          <wp:inline distT="0" distB="0" distL="0" distR="0" wp14:anchorId="2C384DFD" wp14:editId="40944F31">
-            <wp:extent cx="3381375" cy="1638300"/>
-            <wp:effectExtent l="0" t="0" r="9525" b="0"/>
-            <wp:docPr id="21" name="Picture 21"/>
+          <wp:inline distT="0" distB="0" distL="0" distR="0" wp14:anchorId="785A1556" wp14:editId="32F16ABF">
+            <wp:extent cx="3400425" cy="504825"/>
+            <wp:effectExtent l="0" t="0" r="9525" b="9525"/>
+            <wp:docPr id="20" name="Picture 20"/>
             <wp:cNvGraphicFramePr>
               <a:graphicFrameLocks xmlns:a="http://schemas.openxmlformats.org/drawingml/2006/main" noChangeAspect="1"/>
             </wp:cNvGraphicFramePr>
@@ -3706,7 +4035,7 @@
                   <pic:spPr>
                     <a:xfrm>
                       <a:off x="0" y="0"/>
-                      <a:ext cx="3381375" cy="1638300"/>
+                      <a:ext cx="3400425" cy="504825"/>
                     </a:xfrm>
                     <a:prstGeom prst="rect">
                       <a:avLst/>
@@ -3724,7 +4053,8 @@
         <w:pStyle w:val="Heading3"/>
       </w:pPr>
       <w:r>
-        <w:t>5.2.4 Survey List</w:t>
+        <w:lastRenderedPageBreak/>
+        <w:t>5.2.3 Add Survey</w:t>
       </w:r>
     </w:p>
     <w:p>
@@ -3734,10 +4064,10 @@
           <w:lang w:eastAsia="en-US"/>
         </w:rPr>
         <w:drawing>
-          <wp:inline distT="0" distB="0" distL="0" distR="0" wp14:anchorId="1711C993" wp14:editId="560E5207">
-            <wp:extent cx="5400675" cy="485775"/>
-            <wp:effectExtent l="0" t="0" r="9525" b="9525"/>
-            <wp:docPr id="22" name="Picture 22"/>
+          <wp:inline distT="0" distB="0" distL="0" distR="0" wp14:anchorId="7298E771" wp14:editId="6EF3D3E2">
+            <wp:extent cx="3381375" cy="1638300"/>
+            <wp:effectExtent l="0" t="0" r="9525" b="0"/>
+            <wp:docPr id="21" name="Picture 21"/>
             <wp:cNvGraphicFramePr>
               <a:graphicFrameLocks xmlns:a="http://schemas.openxmlformats.org/drawingml/2006/main" noChangeAspect="1"/>
             </wp:cNvGraphicFramePr>
@@ -3757,7 +4087,7 @@
                   <pic:spPr>
                     <a:xfrm>
                       <a:off x="0" y="0"/>
-                      <a:ext cx="5400675" cy="485775"/>
+                      <a:ext cx="3381375" cy="1638300"/>
                     </a:xfrm>
                     <a:prstGeom prst="rect">
                       <a:avLst/>
@@ -3772,10 +4102,10 @@
     </w:p>
     <w:p>
       <w:pPr>
-        <w:pStyle w:val="Heading2"/>
-      </w:pPr>
-      <w:r>
-        <w:t>5.3 Survey Page</w:t>
+        <w:pStyle w:val="Heading3"/>
+      </w:pPr>
+      <w:r>
+        <w:t>5.2.4 Survey List</w:t>
       </w:r>
     </w:p>
     <w:p>
@@ -3785,10 +4115,10 @@
           <w:lang w:eastAsia="en-US"/>
         </w:rPr>
         <w:drawing>
-          <wp:inline distT="0" distB="0" distL="0" distR="0" wp14:anchorId="07F7F86B" wp14:editId="135ED5F7">
-            <wp:extent cx="5943600" cy="2859405"/>
-            <wp:effectExtent l="0" t="0" r="0" b="0"/>
-            <wp:docPr id="23" name="Picture 23"/>
+          <wp:inline distT="0" distB="0" distL="0" distR="0" wp14:anchorId="1B146C48" wp14:editId="798ABE46">
+            <wp:extent cx="5400675" cy="485775"/>
+            <wp:effectExtent l="0" t="0" r="9525" b="9525"/>
+            <wp:docPr id="22" name="Picture 22"/>
             <wp:cNvGraphicFramePr>
               <a:graphicFrameLocks xmlns:a="http://schemas.openxmlformats.org/drawingml/2006/main" noChangeAspect="1"/>
             </wp:cNvGraphicFramePr>
@@ -3808,7 +4138,7 @@
                   <pic:spPr>
                     <a:xfrm>
                       <a:off x="0" y="0"/>
-                      <a:ext cx="5943600" cy="2859405"/>
+                      <a:ext cx="5400675" cy="485775"/>
                     </a:xfrm>
                     <a:prstGeom prst="rect">
                       <a:avLst/>
@@ -3823,10 +4153,10 @@
     </w:p>
     <w:p>
       <w:pPr>
-        <w:pStyle w:val="Heading3"/>
-      </w:pPr>
-      <w:r>
-        <w:t>5.3.1 Edit Survey</w:t>
+        <w:pStyle w:val="Heading2"/>
+      </w:pPr>
+      <w:r>
+        <w:t>5.3 Survey Page</w:t>
       </w:r>
     </w:p>
     <w:p>
@@ -3836,10 +4166,10 @@
           <w:lang w:eastAsia="en-US"/>
         </w:rPr>
         <w:drawing>
-          <wp:inline distT="0" distB="0" distL="0" distR="0" wp14:anchorId="38CBC5F6" wp14:editId="61806221">
-            <wp:extent cx="5467350" cy="542925"/>
-            <wp:effectExtent l="0" t="0" r="0" b="9525"/>
-            <wp:docPr id="24" name="Picture 24"/>
+          <wp:inline distT="0" distB="0" distL="0" distR="0" wp14:anchorId="5AB28581" wp14:editId="0DB88C4B">
+            <wp:extent cx="5943600" cy="2859405"/>
+            <wp:effectExtent l="0" t="0" r="0" b="0"/>
+            <wp:docPr id="23" name="Picture 23"/>
             <wp:cNvGraphicFramePr>
               <a:graphicFrameLocks xmlns:a="http://schemas.openxmlformats.org/drawingml/2006/main" noChangeAspect="1"/>
             </wp:cNvGraphicFramePr>
@@ -3859,7 +4189,7 @@
                   <pic:spPr>
                     <a:xfrm>
                       <a:off x="0" y="0"/>
-                      <a:ext cx="5467350" cy="542925"/>
+                      <a:ext cx="5943600" cy="2859405"/>
                     </a:xfrm>
                     <a:prstGeom prst="rect">
                       <a:avLst/>
@@ -3873,17 +4203,24 @@
       </w:r>
     </w:p>
     <w:p>
+      <w:pPr>
+        <w:pStyle w:val="Heading3"/>
+      </w:pPr>
+      <w:r>
+        <w:t>5.3.1 Edit Survey</w:t>
+      </w:r>
+    </w:p>
+    <w:p>
       <w:r>
         <w:rPr>
           <w:noProof/>
           <w:lang w:eastAsia="en-US"/>
         </w:rPr>
-        <w:lastRenderedPageBreak/>
         <w:drawing>
-          <wp:inline distT="0" distB="0" distL="0" distR="0" wp14:anchorId="38137FB6" wp14:editId="5F172FEC">
-            <wp:extent cx="3429000" cy="533400"/>
-            <wp:effectExtent l="0" t="0" r="0" b="0"/>
-            <wp:docPr id="25" name="Picture 25"/>
+          <wp:inline distT="0" distB="0" distL="0" distR="0" wp14:anchorId="7BEAD855" wp14:editId="7B7A32D4">
+            <wp:extent cx="5467350" cy="542925"/>
+            <wp:effectExtent l="0" t="0" r="0" b="9525"/>
+            <wp:docPr id="24" name="Picture 24"/>
             <wp:cNvGraphicFramePr>
               <a:graphicFrameLocks xmlns:a="http://schemas.openxmlformats.org/drawingml/2006/main" noChangeAspect="1"/>
             </wp:cNvGraphicFramePr>
@@ -3903,7 +4240,7 @@
                   <pic:spPr>
                     <a:xfrm>
                       <a:off x="0" y="0"/>
-                      <a:ext cx="3429000" cy="533400"/>
+                      <a:ext cx="5467350" cy="542925"/>
                     </a:xfrm>
                     <a:prstGeom prst="rect">
                       <a:avLst/>
@@ -3917,24 +4254,17 @@
       </w:r>
     </w:p>
     <w:p>
-      <w:pPr>
-        <w:pStyle w:val="Heading3"/>
-      </w:pPr>
-      <w:r>
-        <w:t>5.3.2 Delete Survey</w:t>
-      </w:r>
-    </w:p>
-    <w:p>
       <w:r>
         <w:rPr>
           <w:noProof/>
           <w:lang w:eastAsia="en-US"/>
         </w:rPr>
+        <w:lastRenderedPageBreak/>
         <w:drawing>
-          <wp:inline distT="0" distB="0" distL="0" distR="0" wp14:anchorId="1274B40A" wp14:editId="7D6D9D8C">
-            <wp:extent cx="3400425" cy="523875"/>
-            <wp:effectExtent l="0" t="0" r="9525" b="9525"/>
-            <wp:docPr id="26" name="Picture 26"/>
+          <wp:inline distT="0" distB="0" distL="0" distR="0" wp14:anchorId="19FCFC42" wp14:editId="19663297">
+            <wp:extent cx="3429000" cy="533400"/>
+            <wp:effectExtent l="0" t="0" r="0" b="0"/>
+            <wp:docPr id="25" name="Picture 25"/>
             <wp:cNvGraphicFramePr>
               <a:graphicFrameLocks xmlns:a="http://schemas.openxmlformats.org/drawingml/2006/main" noChangeAspect="1"/>
             </wp:cNvGraphicFramePr>
@@ -3954,7 +4284,7 @@
                   <pic:spPr>
                     <a:xfrm>
                       <a:off x="0" y="0"/>
-                      <a:ext cx="3400425" cy="523875"/>
+                      <a:ext cx="3429000" cy="533400"/>
                     </a:xfrm>
                     <a:prstGeom prst="rect">
                       <a:avLst/>
@@ -3972,7 +4302,7 @@
         <w:pStyle w:val="Heading3"/>
       </w:pPr>
       <w:r>
-        <w:t>5.3.3. Add Revision</w:t>
+        <w:t>5.3.2 Delete Survey</w:t>
       </w:r>
     </w:p>
     <w:p>
@@ -3982,10 +4312,10 @@
           <w:lang w:eastAsia="en-US"/>
         </w:rPr>
         <w:drawing>
-          <wp:inline distT="0" distB="0" distL="0" distR="0" wp14:anchorId="4BB9C076" wp14:editId="30193E5E">
-            <wp:extent cx="3371850" cy="1866900"/>
-            <wp:effectExtent l="0" t="0" r="0" b="0"/>
-            <wp:docPr id="27" name="Picture 27"/>
+          <wp:inline distT="0" distB="0" distL="0" distR="0" wp14:anchorId="00AF90B1" wp14:editId="6A4E94DD">
+            <wp:extent cx="3400425" cy="523875"/>
+            <wp:effectExtent l="0" t="0" r="9525" b="9525"/>
+            <wp:docPr id="26" name="Picture 26"/>
             <wp:cNvGraphicFramePr>
               <a:graphicFrameLocks xmlns:a="http://schemas.openxmlformats.org/drawingml/2006/main" noChangeAspect="1"/>
             </wp:cNvGraphicFramePr>
@@ -4005,7 +4335,7 @@
                   <pic:spPr>
                     <a:xfrm>
                       <a:off x="0" y="0"/>
-                      <a:ext cx="3371850" cy="1866900"/>
+                      <a:ext cx="3400425" cy="523875"/>
                     </a:xfrm>
                     <a:prstGeom prst="rect">
                       <a:avLst/>
@@ -4023,7 +4353,7 @@
         <w:pStyle w:val="Heading3"/>
       </w:pPr>
       <w:r>
-        <w:t>5.3.4 Revision List</w:t>
+        <w:t>5.3.3. Add Revision</w:t>
       </w:r>
     </w:p>
     <w:p>
@@ -4033,10 +4363,10 @@
           <w:lang w:eastAsia="en-US"/>
         </w:rPr>
         <w:drawing>
-          <wp:inline distT="0" distB="0" distL="0" distR="0" wp14:anchorId="7B01FBBF" wp14:editId="776B8095">
-            <wp:extent cx="5943600" cy="481965"/>
+          <wp:inline distT="0" distB="0" distL="0" distR="0" wp14:anchorId="63B1D5D3" wp14:editId="3864E867">
+            <wp:extent cx="3371850" cy="1866900"/>
             <wp:effectExtent l="0" t="0" r="0" b="0"/>
-            <wp:docPr id="28" name="Picture 28"/>
+            <wp:docPr id="27" name="Picture 27"/>
             <wp:cNvGraphicFramePr>
               <a:graphicFrameLocks xmlns:a="http://schemas.openxmlformats.org/drawingml/2006/main" noChangeAspect="1"/>
             </wp:cNvGraphicFramePr>
@@ -4056,7 +4386,7 @@
                   <pic:spPr>
                     <a:xfrm>
                       <a:off x="0" y="0"/>
-                      <a:ext cx="5943600" cy="481965"/>
+                      <a:ext cx="3371850" cy="1866900"/>
                     </a:xfrm>
                     <a:prstGeom prst="rect">
                       <a:avLst/>
@@ -4071,11 +4401,10 @@
     </w:p>
     <w:p>
       <w:pPr>
-        <w:pStyle w:val="Heading2"/>
-      </w:pPr>
-      <w:r>
-        <w:lastRenderedPageBreak/>
-        <w:t>5.4 Revision Page</w:t>
+        <w:pStyle w:val="Heading3"/>
+      </w:pPr>
+      <w:r>
+        <w:t>5.3.4 Revision List</w:t>
       </w:r>
     </w:p>
     <w:p>
@@ -4085,10 +4414,10 @@
           <w:lang w:eastAsia="en-US"/>
         </w:rPr>
         <w:drawing>
-          <wp:inline distT="0" distB="0" distL="0" distR="0" wp14:anchorId="07888BB5" wp14:editId="4EFE5B41">
-            <wp:extent cx="5943600" cy="4367530"/>
+          <wp:inline distT="0" distB="0" distL="0" distR="0" wp14:anchorId="12348EB6" wp14:editId="0553A70D">
+            <wp:extent cx="5943600" cy="481965"/>
             <wp:effectExtent l="0" t="0" r="0" b="0"/>
-            <wp:docPr id="29" name="Picture 29"/>
+            <wp:docPr id="28" name="Picture 28"/>
             <wp:cNvGraphicFramePr>
               <a:graphicFrameLocks xmlns:a="http://schemas.openxmlformats.org/drawingml/2006/main" noChangeAspect="1"/>
             </wp:cNvGraphicFramePr>
@@ -4108,7 +4437,7 @@
                   <pic:spPr>
                     <a:xfrm>
                       <a:off x="0" y="0"/>
-                      <a:ext cx="5943600" cy="4367530"/>
+                      <a:ext cx="5943600" cy="481965"/>
                     </a:xfrm>
                     <a:prstGeom prst="rect">
                       <a:avLst/>
@@ -4123,10 +4452,11 @@
     </w:p>
     <w:p>
       <w:pPr>
-        <w:pStyle w:val="Heading3"/>
-      </w:pPr>
-      <w:r>
-        <w:t>5.4.1 Edit Revision</w:t>
+        <w:pStyle w:val="Heading2"/>
+      </w:pPr>
+      <w:r>
+        <w:lastRenderedPageBreak/>
+        <w:t>5.4 Revision Page</w:t>
       </w:r>
     </w:p>
     <w:p>
@@ -4136,10 +4466,10 @@
           <w:lang w:eastAsia="en-US"/>
         </w:rPr>
         <w:drawing>
-          <wp:inline distT="0" distB="0" distL="0" distR="0" wp14:anchorId="1CDCF605" wp14:editId="63D6E6CB">
-            <wp:extent cx="5486400" cy="704850"/>
+          <wp:inline distT="0" distB="0" distL="0" distR="0" wp14:anchorId="753C4369" wp14:editId="23F2FAFF">
+            <wp:extent cx="5943600" cy="4367530"/>
             <wp:effectExtent l="0" t="0" r="0" b="0"/>
-            <wp:docPr id="30" name="Picture 30"/>
+            <wp:docPr id="29" name="Picture 29"/>
             <wp:cNvGraphicFramePr>
               <a:graphicFrameLocks xmlns:a="http://schemas.openxmlformats.org/drawingml/2006/main" noChangeAspect="1"/>
             </wp:cNvGraphicFramePr>
@@ -4159,7 +4489,7 @@
                   <pic:spPr>
                     <a:xfrm>
                       <a:off x="0" y="0"/>
-                      <a:ext cx="5486400" cy="704850"/>
+                      <a:ext cx="5943600" cy="4367530"/>
                     </a:xfrm>
                     <a:prstGeom prst="rect">
                       <a:avLst/>
@@ -4173,16 +4503,24 @@
       </w:r>
     </w:p>
     <w:p>
+      <w:pPr>
+        <w:pStyle w:val="Heading3"/>
+      </w:pPr>
+      <w:r>
+        <w:t>5.4.1 Edit Revision</w:t>
+      </w:r>
+    </w:p>
+    <w:p>
       <w:r>
         <w:rPr>
           <w:noProof/>
           <w:lang w:eastAsia="en-US"/>
         </w:rPr>
         <w:drawing>
-          <wp:inline distT="0" distB="0" distL="0" distR="0" wp14:anchorId="561BCCD4" wp14:editId="7214D4E5">
-            <wp:extent cx="3429000" cy="523875"/>
-            <wp:effectExtent l="0" t="0" r="0" b="9525"/>
-            <wp:docPr id="31" name="Picture 31"/>
+          <wp:inline distT="0" distB="0" distL="0" distR="0" wp14:anchorId="3B93D909" wp14:editId="31FA044A">
+            <wp:extent cx="5486400" cy="704850"/>
+            <wp:effectExtent l="0" t="0" r="0" b="0"/>
+            <wp:docPr id="30" name="Picture 30"/>
             <wp:cNvGraphicFramePr>
               <a:graphicFrameLocks xmlns:a="http://schemas.openxmlformats.org/drawingml/2006/main" noChangeAspect="1"/>
             </wp:cNvGraphicFramePr>
@@ -4202,7 +4540,7 @@
                   <pic:spPr>
                     <a:xfrm>
                       <a:off x="0" y="0"/>
-                      <a:ext cx="3429000" cy="523875"/>
+                      <a:ext cx="5486400" cy="704850"/>
                     </a:xfrm>
                     <a:prstGeom prst="rect">
                       <a:avLst/>
@@ -4216,25 +4554,16 @@
       </w:r>
     </w:p>
     <w:p>
-      <w:pPr>
-        <w:pStyle w:val="Heading3"/>
-      </w:pPr>
-      <w:r>
-        <w:lastRenderedPageBreak/>
-        <w:t>5.4.2 Delete Revision</w:t>
-      </w:r>
-    </w:p>
-    <w:p>
       <w:r>
         <w:rPr>
           <w:noProof/>
           <w:lang w:eastAsia="en-US"/>
         </w:rPr>
         <w:drawing>
-          <wp:inline distT="0" distB="0" distL="0" distR="0" wp14:anchorId="4E17BC98" wp14:editId="5AA5D202">
-            <wp:extent cx="3390900" cy="485775"/>
+          <wp:inline distT="0" distB="0" distL="0" distR="0" wp14:anchorId="5F835270" wp14:editId="4BFE7E6F">
+            <wp:extent cx="3429000" cy="523875"/>
             <wp:effectExtent l="0" t="0" r="0" b="9525"/>
-            <wp:docPr id="32" name="Picture 32"/>
+            <wp:docPr id="31" name="Picture 31"/>
             <wp:cNvGraphicFramePr>
               <a:graphicFrameLocks xmlns:a="http://schemas.openxmlformats.org/drawingml/2006/main" noChangeAspect="1"/>
             </wp:cNvGraphicFramePr>
@@ -4254,7 +4583,7 @@
                   <pic:spPr>
                     <a:xfrm>
                       <a:off x="0" y="0"/>
-                      <a:ext cx="3390900" cy="485775"/>
+                      <a:ext cx="3429000" cy="523875"/>
                     </a:xfrm>
                     <a:prstGeom prst="rect">
                       <a:avLst/>
@@ -4272,7 +4601,8 @@
         <w:pStyle w:val="Heading3"/>
       </w:pPr>
       <w:r>
-        <w:t>5.4.3 Add Question</w:t>
+        <w:lastRenderedPageBreak/>
+        <w:t>5.4.2 Delete Revision</w:t>
       </w:r>
     </w:p>
     <w:p>
@@ -4282,10 +4612,10 @@
           <w:lang w:eastAsia="en-US"/>
         </w:rPr>
         <w:drawing>
-          <wp:inline distT="0" distB="0" distL="0" distR="0" wp14:anchorId="12E9F0ED" wp14:editId="45746FA4">
-            <wp:extent cx="3419475" cy="1600200"/>
-            <wp:effectExtent l="0" t="0" r="9525" b="0"/>
-            <wp:docPr id="33" name="Picture 33"/>
+          <wp:inline distT="0" distB="0" distL="0" distR="0" wp14:anchorId="7D4549CD" wp14:editId="662D49BD">
+            <wp:extent cx="3390900" cy="485775"/>
+            <wp:effectExtent l="0" t="0" r="0" b="9525"/>
+            <wp:docPr id="32" name="Picture 32"/>
             <wp:cNvGraphicFramePr>
               <a:graphicFrameLocks xmlns:a="http://schemas.openxmlformats.org/drawingml/2006/main" noChangeAspect="1"/>
             </wp:cNvGraphicFramePr>
@@ -4305,7 +4635,7 @@
                   <pic:spPr>
                     <a:xfrm>
                       <a:off x="0" y="0"/>
-                      <a:ext cx="3419475" cy="1600200"/>
+                      <a:ext cx="3390900" cy="485775"/>
                     </a:xfrm>
                     <a:prstGeom prst="rect">
                       <a:avLst/>
@@ -4323,7 +4653,7 @@
         <w:pStyle w:val="Heading3"/>
       </w:pPr>
       <w:r>
-        <w:t>5.4.4 Question List</w:t>
+        <w:t>5.4.3 Add Question</w:t>
       </w:r>
     </w:p>
     <w:p>
@@ -4333,10 +4663,10 @@
           <w:lang w:eastAsia="en-US"/>
         </w:rPr>
         <w:drawing>
-          <wp:inline distT="0" distB="0" distL="0" distR="0" wp14:anchorId="491D8FC6" wp14:editId="33936137">
-            <wp:extent cx="5943600" cy="349885"/>
-            <wp:effectExtent l="0" t="0" r="0" b="0"/>
-            <wp:docPr id="34" name="Picture 34"/>
+          <wp:inline distT="0" distB="0" distL="0" distR="0" wp14:anchorId="7272B2B2" wp14:editId="353E4B1B">
+            <wp:extent cx="3419475" cy="1600200"/>
+            <wp:effectExtent l="0" t="0" r="9525" b="0"/>
+            <wp:docPr id="33" name="Picture 33"/>
             <wp:cNvGraphicFramePr>
               <a:graphicFrameLocks xmlns:a="http://schemas.openxmlformats.org/drawingml/2006/main" noChangeAspect="1"/>
             </wp:cNvGraphicFramePr>
@@ -4356,7 +4686,7 @@
                   <pic:spPr>
                     <a:xfrm>
                       <a:off x="0" y="0"/>
-                      <a:ext cx="5943600" cy="349885"/>
+                      <a:ext cx="3419475" cy="1600200"/>
                     </a:xfrm>
                     <a:prstGeom prst="rect">
                       <a:avLst/>
@@ -4374,7 +4704,7 @@
         <w:pStyle w:val="Heading3"/>
       </w:pPr>
       <w:r>
-        <w:t>5.4.5 Link Questions</w:t>
+        <w:t>5.4.4 Question List</w:t>
       </w:r>
     </w:p>
     <w:p>
@@ -4384,10 +4714,10 @@
           <w:lang w:eastAsia="en-US"/>
         </w:rPr>
         <w:drawing>
-          <wp:inline distT="0" distB="0" distL="0" distR="0" wp14:anchorId="4E43803F" wp14:editId="0E9BC496">
-            <wp:extent cx="3390900" cy="2457450"/>
+          <wp:inline distT="0" distB="0" distL="0" distR="0" wp14:anchorId="31D408A0" wp14:editId="2E5BB659">
+            <wp:extent cx="5943600" cy="349885"/>
             <wp:effectExtent l="0" t="0" r="0" b="0"/>
-            <wp:docPr id="35" name="Picture 35"/>
+            <wp:docPr id="34" name="Picture 34"/>
             <wp:cNvGraphicFramePr>
               <a:graphicFrameLocks xmlns:a="http://schemas.openxmlformats.org/drawingml/2006/main" noChangeAspect="1"/>
             </wp:cNvGraphicFramePr>
@@ -4407,7 +4737,7 @@
                   <pic:spPr>
                     <a:xfrm>
                       <a:off x="0" y="0"/>
-                      <a:ext cx="3390900" cy="2457450"/>
+                      <a:ext cx="5943600" cy="349885"/>
                     </a:xfrm>
                     <a:prstGeom prst="rect">
                       <a:avLst/>
@@ -4425,8 +4755,7 @@
         <w:pStyle w:val="Heading3"/>
       </w:pPr>
       <w:r>
-        <w:lastRenderedPageBreak/>
-        <w:t>5.4.6 Perform Automated Test</w:t>
+        <w:t>5.4.5 Link Questions</w:t>
       </w:r>
     </w:p>
     <w:p>
@@ -4436,10 +4765,10 @@
           <w:lang w:eastAsia="en-US"/>
         </w:rPr>
         <w:drawing>
-          <wp:inline distT="0" distB="0" distL="0" distR="0" wp14:anchorId="3C41D0F8" wp14:editId="43FA97FB">
-            <wp:extent cx="3371850" cy="457200"/>
+          <wp:inline distT="0" distB="0" distL="0" distR="0" wp14:anchorId="0F6F2E1B" wp14:editId="37487702">
+            <wp:extent cx="3390900" cy="2457450"/>
             <wp:effectExtent l="0" t="0" r="0" b="0"/>
-            <wp:docPr id="36" name="Picture 36"/>
+            <wp:docPr id="35" name="Picture 35"/>
             <wp:cNvGraphicFramePr>
               <a:graphicFrameLocks xmlns:a="http://schemas.openxmlformats.org/drawingml/2006/main" noChangeAspect="1"/>
             </wp:cNvGraphicFramePr>
@@ -4459,7 +4788,7 @@
                   <pic:spPr>
                     <a:xfrm>
                       <a:off x="0" y="0"/>
-                      <a:ext cx="3371850" cy="457200"/>
+                      <a:ext cx="3390900" cy="2457450"/>
                     </a:xfrm>
                     <a:prstGeom prst="rect">
                       <a:avLst/>
@@ -4474,10 +4803,11 @@
     </w:p>
     <w:p>
       <w:pPr>
-        <w:pStyle w:val="Heading2"/>
-      </w:pPr>
-      <w:r>
-        <w:t>5.5 Question Page</w:t>
+        <w:pStyle w:val="Heading3"/>
+      </w:pPr>
+      <w:r>
+        <w:lastRenderedPageBreak/>
+        <w:t>5.4.6 Perform Automated Test</w:t>
       </w:r>
     </w:p>
     <w:p>
@@ -4487,10 +4817,10 @@
           <w:lang w:eastAsia="en-US"/>
         </w:rPr>
         <w:drawing>
-          <wp:inline distT="0" distB="0" distL="0" distR="0" wp14:anchorId="5B0D5FF8" wp14:editId="2A448466">
-            <wp:extent cx="5943600" cy="4481195"/>
+          <wp:inline distT="0" distB="0" distL="0" distR="0" wp14:anchorId="720A6037" wp14:editId="131A0BAE">
+            <wp:extent cx="3371850" cy="457200"/>
             <wp:effectExtent l="0" t="0" r="0" b="0"/>
-            <wp:docPr id="37" name="Picture 37"/>
+            <wp:docPr id="36" name="Picture 36"/>
             <wp:cNvGraphicFramePr>
               <a:graphicFrameLocks xmlns:a="http://schemas.openxmlformats.org/drawingml/2006/main" noChangeAspect="1"/>
             </wp:cNvGraphicFramePr>
@@ -4510,7 +4840,7 @@
                   <pic:spPr>
                     <a:xfrm>
                       <a:off x="0" y="0"/>
-                      <a:ext cx="5943600" cy="4481195"/>
+                      <a:ext cx="3371850" cy="457200"/>
                     </a:xfrm>
                     <a:prstGeom prst="rect">
                       <a:avLst/>
@@ -4525,10 +4855,10 @@
     </w:p>
     <w:p>
       <w:pPr>
-        <w:pStyle w:val="Heading3"/>
-      </w:pPr>
-      <w:r>
-        <w:t>5.5.1 Edit Question</w:t>
+        <w:pStyle w:val="Heading2"/>
+      </w:pPr>
+      <w:r>
+        <w:t>5.5 Question Page</w:t>
       </w:r>
     </w:p>
     <w:p>
@@ -4538,10 +4868,10 @@
           <w:lang w:eastAsia="en-US"/>
         </w:rPr>
         <w:drawing>
-          <wp:inline distT="0" distB="0" distL="0" distR="0" wp14:anchorId="513356CA" wp14:editId="32D588F5">
-            <wp:extent cx="5438775" cy="523875"/>
-            <wp:effectExtent l="0" t="0" r="9525" b="9525"/>
-            <wp:docPr id="38" name="Picture 38"/>
+          <wp:inline distT="0" distB="0" distL="0" distR="0" wp14:anchorId="693EC2B0" wp14:editId="27BFC7C9">
+            <wp:extent cx="5943600" cy="4481195"/>
+            <wp:effectExtent l="0" t="0" r="0" b="0"/>
+            <wp:docPr id="37" name="Picture 37"/>
             <wp:cNvGraphicFramePr>
               <a:graphicFrameLocks xmlns:a="http://schemas.openxmlformats.org/drawingml/2006/main" noChangeAspect="1"/>
             </wp:cNvGraphicFramePr>
@@ -4561,7 +4891,7 @@
                   <pic:spPr>
                     <a:xfrm>
                       <a:off x="0" y="0"/>
-                      <a:ext cx="5438775" cy="523875"/>
+                      <a:ext cx="5943600" cy="4481195"/>
                     </a:xfrm>
                     <a:prstGeom prst="rect">
                       <a:avLst/>
@@ -4575,17 +4905,24 @@
       </w:r>
     </w:p>
     <w:p>
+      <w:pPr>
+        <w:pStyle w:val="Heading3"/>
+      </w:pPr>
+      <w:r>
+        <w:t>5.5.1 Edit Question</w:t>
+      </w:r>
+    </w:p>
+    <w:p>
       <w:r>
         <w:rPr>
           <w:noProof/>
           <w:lang w:eastAsia="en-US"/>
         </w:rPr>
-        <w:lastRenderedPageBreak/>
         <w:drawing>
-          <wp:inline distT="0" distB="0" distL="0" distR="0" wp14:anchorId="6955C785" wp14:editId="5A987606">
-            <wp:extent cx="3409950" cy="466725"/>
-            <wp:effectExtent l="0" t="0" r="0" b="9525"/>
-            <wp:docPr id="39" name="Picture 39"/>
+          <wp:inline distT="0" distB="0" distL="0" distR="0" wp14:anchorId="03602870" wp14:editId="1AFC0FEE">
+            <wp:extent cx="5438775" cy="523875"/>
+            <wp:effectExtent l="0" t="0" r="9525" b="9525"/>
+            <wp:docPr id="38" name="Picture 38"/>
             <wp:cNvGraphicFramePr>
               <a:graphicFrameLocks xmlns:a="http://schemas.openxmlformats.org/drawingml/2006/main" noChangeAspect="1"/>
             </wp:cNvGraphicFramePr>
@@ -4605,7 +4942,7 @@
                   <pic:spPr>
                     <a:xfrm>
                       <a:off x="0" y="0"/>
-                      <a:ext cx="3409950" cy="466725"/>
+                      <a:ext cx="5438775" cy="523875"/>
                     </a:xfrm>
                     <a:prstGeom prst="rect">
                       <a:avLst/>
@@ -4619,24 +4956,17 @@
       </w:r>
     </w:p>
     <w:p>
-      <w:pPr>
-        <w:pStyle w:val="Heading3"/>
-      </w:pPr>
-      <w:r>
-        <w:t>5.5.2 Delete Question</w:t>
-      </w:r>
-    </w:p>
-    <w:p>
       <w:r>
         <w:rPr>
           <w:noProof/>
           <w:lang w:eastAsia="en-US"/>
         </w:rPr>
+        <w:lastRenderedPageBreak/>
         <w:drawing>
-          <wp:inline distT="0" distB="0" distL="0" distR="0" wp14:anchorId="3560FAB0" wp14:editId="50A55956">
-            <wp:extent cx="3419475" cy="476250"/>
-            <wp:effectExtent l="0" t="0" r="9525" b="0"/>
-            <wp:docPr id="40" name="Picture 40"/>
+          <wp:inline distT="0" distB="0" distL="0" distR="0" wp14:anchorId="52FBDCA0" wp14:editId="234BC4B0">
+            <wp:extent cx="3409950" cy="466725"/>
+            <wp:effectExtent l="0" t="0" r="0" b="9525"/>
+            <wp:docPr id="39" name="Picture 39"/>
             <wp:cNvGraphicFramePr>
               <a:graphicFrameLocks xmlns:a="http://schemas.openxmlformats.org/drawingml/2006/main" noChangeAspect="1"/>
             </wp:cNvGraphicFramePr>
@@ -4656,7 +4986,7 @@
                   <pic:spPr>
                     <a:xfrm>
                       <a:off x="0" y="0"/>
-                      <a:ext cx="3419475" cy="476250"/>
+                      <a:ext cx="3409950" cy="466725"/>
                     </a:xfrm>
                     <a:prstGeom prst="rect">
                       <a:avLst/>
@@ -4674,7 +5004,7 @@
         <w:pStyle w:val="Heading3"/>
       </w:pPr>
       <w:r>
-        <w:t>5.5.3 Add Form Element</w:t>
+        <w:t>5.5.2 Delete Question</w:t>
       </w:r>
     </w:p>
     <w:p>
@@ -4684,10 +5014,10 @@
           <w:lang w:eastAsia="en-US"/>
         </w:rPr>
         <w:drawing>
-          <wp:inline distT="0" distB="0" distL="0" distR="0" wp14:anchorId="760D9E8C" wp14:editId="2037690D">
-            <wp:extent cx="3409950" cy="2085975"/>
-            <wp:effectExtent l="0" t="0" r="0" b="9525"/>
-            <wp:docPr id="41" name="Picture 41"/>
+          <wp:inline distT="0" distB="0" distL="0" distR="0" wp14:anchorId="2CC55042" wp14:editId="28A4AFEC">
+            <wp:extent cx="3419475" cy="476250"/>
+            <wp:effectExtent l="0" t="0" r="9525" b="0"/>
+            <wp:docPr id="40" name="Picture 40"/>
             <wp:cNvGraphicFramePr>
               <a:graphicFrameLocks xmlns:a="http://schemas.openxmlformats.org/drawingml/2006/main" noChangeAspect="1"/>
             </wp:cNvGraphicFramePr>
@@ -4707,7 +5037,7 @@
                   <pic:spPr>
                     <a:xfrm>
                       <a:off x="0" y="0"/>
-                      <a:ext cx="3409950" cy="2085975"/>
+                      <a:ext cx="3419475" cy="476250"/>
                     </a:xfrm>
                     <a:prstGeom prst="rect">
                       <a:avLst/>
@@ -4725,7 +5055,7 @@
         <w:pStyle w:val="Heading3"/>
       </w:pPr>
       <w:r>
-        <w:t>5.5.4 List of Form Elements</w:t>
+        <w:t>5.5.3 Add Form Element</w:t>
       </w:r>
     </w:p>
     <w:p>
@@ -4735,10 +5065,10 @@
           <w:lang w:eastAsia="en-US"/>
         </w:rPr>
         <w:drawing>
-          <wp:inline distT="0" distB="0" distL="0" distR="0" wp14:anchorId="33D8FF86" wp14:editId="02F1D9CC">
-            <wp:extent cx="4010025" cy="723900"/>
-            <wp:effectExtent l="0" t="0" r="9525" b="0"/>
-            <wp:docPr id="42" name="Picture 42"/>
+          <wp:inline distT="0" distB="0" distL="0" distR="0" wp14:anchorId="50FDB033" wp14:editId="2F5D6899">
+            <wp:extent cx="3409950" cy="2085975"/>
+            <wp:effectExtent l="0" t="0" r="0" b="9525"/>
+            <wp:docPr id="41" name="Picture 41"/>
             <wp:cNvGraphicFramePr>
               <a:graphicFrameLocks xmlns:a="http://schemas.openxmlformats.org/drawingml/2006/main" noChangeAspect="1"/>
             </wp:cNvGraphicFramePr>
@@ -4758,7 +5088,7 @@
                   <pic:spPr>
                     <a:xfrm>
                       <a:off x="0" y="0"/>
-                      <a:ext cx="4010025" cy="723900"/>
+                      <a:ext cx="3409950" cy="2085975"/>
                     </a:xfrm>
                     <a:prstGeom prst="rect">
                       <a:avLst/>
@@ -4776,8 +5106,7 @@
         <w:pStyle w:val="Heading3"/>
       </w:pPr>
       <w:r>
-        <w:lastRenderedPageBreak/>
-        <w:t>5.5.5 Add Automation Element</w:t>
+        <w:t>5.5.4 List of Form Elements</w:t>
       </w:r>
     </w:p>
     <w:p>
@@ -4787,10 +5116,10 @@
           <w:lang w:eastAsia="en-US"/>
         </w:rPr>
         <w:drawing>
-          <wp:inline distT="0" distB="0" distL="0" distR="0" wp14:anchorId="3D328D67" wp14:editId="36175104">
-            <wp:extent cx="3400425" cy="2533650"/>
+          <wp:inline distT="0" distB="0" distL="0" distR="0" wp14:anchorId="2D8287C8" wp14:editId="039FC11A">
+            <wp:extent cx="4010025" cy="723900"/>
             <wp:effectExtent l="0" t="0" r="9525" b="0"/>
-            <wp:docPr id="43" name="Picture 43"/>
+            <wp:docPr id="42" name="Picture 42"/>
             <wp:cNvGraphicFramePr>
               <a:graphicFrameLocks xmlns:a="http://schemas.openxmlformats.org/drawingml/2006/main" noChangeAspect="1"/>
             </wp:cNvGraphicFramePr>
@@ -4810,7 +5139,7 @@
                   <pic:spPr>
                     <a:xfrm>
                       <a:off x="0" y="0"/>
-                      <a:ext cx="3400425" cy="2533650"/>
+                      <a:ext cx="4010025" cy="723900"/>
                     </a:xfrm>
                     <a:prstGeom prst="rect">
                       <a:avLst/>
@@ -4828,7 +5157,8 @@
         <w:pStyle w:val="Heading3"/>
       </w:pPr>
       <w:r>
-        <w:t>5.5.6 List of Automation Elements</w:t>
+        <w:lastRenderedPageBreak/>
+        <w:t>5.5.5 Add Automation Element</w:t>
       </w:r>
     </w:p>
     <w:p>
@@ -4838,10 +5168,10 @@
           <w:lang w:eastAsia="en-US"/>
         </w:rPr>
         <w:drawing>
-          <wp:inline distT="0" distB="0" distL="0" distR="0" wp14:anchorId="755DC817" wp14:editId="7A2CAA52">
-            <wp:extent cx="3629025" cy="723900"/>
+          <wp:inline distT="0" distB="0" distL="0" distR="0" wp14:anchorId="22BFB3D3" wp14:editId="2F627407">
+            <wp:extent cx="3400425" cy="2533650"/>
             <wp:effectExtent l="0" t="0" r="9525" b="0"/>
-            <wp:docPr id="44" name="Picture 44"/>
+            <wp:docPr id="43" name="Picture 43"/>
             <wp:cNvGraphicFramePr>
               <a:graphicFrameLocks xmlns:a="http://schemas.openxmlformats.org/drawingml/2006/main" noChangeAspect="1"/>
             </wp:cNvGraphicFramePr>
@@ -4861,7 +5191,7 @@
                   <pic:spPr>
                     <a:xfrm>
                       <a:off x="0" y="0"/>
-                      <a:ext cx="3629025" cy="723900"/>
+                      <a:ext cx="3400425" cy="2533650"/>
                     </a:xfrm>
                     <a:prstGeom prst="rect">
                       <a:avLst/>
@@ -4879,7 +5209,7 @@
         <w:pStyle w:val="Heading3"/>
       </w:pPr>
       <w:r>
-        <w:t>5.5.7 Delete All Form Flows</w:t>
+        <w:t>5.5.6 List of Automation Elements</w:t>
       </w:r>
     </w:p>
     <w:p>
@@ -4889,10 +5219,10 @@
           <w:lang w:eastAsia="en-US"/>
         </w:rPr>
         <w:drawing>
-          <wp:inline distT="0" distB="0" distL="0" distR="0" wp14:anchorId="03D00470" wp14:editId="5FC94BD6">
-            <wp:extent cx="3371850" cy="542925"/>
-            <wp:effectExtent l="0" t="0" r="0" b="9525"/>
-            <wp:docPr id="45" name="Picture 45"/>
+          <wp:inline distT="0" distB="0" distL="0" distR="0" wp14:anchorId="6F0A0A3B" wp14:editId="6F376388">
+            <wp:extent cx="3629025" cy="723900"/>
+            <wp:effectExtent l="0" t="0" r="9525" b="0"/>
+            <wp:docPr id="44" name="Picture 44"/>
             <wp:cNvGraphicFramePr>
               <a:graphicFrameLocks xmlns:a="http://schemas.openxmlformats.org/drawingml/2006/main" noChangeAspect="1"/>
             </wp:cNvGraphicFramePr>
@@ -4912,7 +5242,7 @@
                   <pic:spPr>
                     <a:xfrm>
                       <a:off x="0" y="0"/>
-                      <a:ext cx="3371850" cy="542925"/>
+                      <a:ext cx="3629025" cy="723900"/>
                     </a:xfrm>
                     <a:prstGeom prst="rect">
                       <a:avLst/>
@@ -4930,7 +5260,7 @@
         <w:pStyle w:val="Heading3"/>
       </w:pPr>
       <w:r>
-        <w:t>5.5.8 Delete All Automation Flows</w:t>
+        <w:t>5.5.7 Delete All Form Flows</w:t>
       </w:r>
     </w:p>
     <w:p>
@@ -4940,10 +5270,10 @@
           <w:lang w:eastAsia="en-US"/>
         </w:rPr>
         <w:drawing>
-          <wp:inline distT="0" distB="0" distL="0" distR="0" wp14:anchorId="57711F0C" wp14:editId="29C0F3C4">
-            <wp:extent cx="3390900" cy="495300"/>
-            <wp:effectExtent l="0" t="0" r="0" b="0"/>
-            <wp:docPr id="46" name="Picture 46"/>
+          <wp:inline distT="0" distB="0" distL="0" distR="0" wp14:anchorId="3AF23A0A" wp14:editId="79A95F2E">
+            <wp:extent cx="3371850" cy="542925"/>
+            <wp:effectExtent l="0" t="0" r="0" b="9525"/>
+            <wp:docPr id="45" name="Picture 45"/>
             <wp:cNvGraphicFramePr>
               <a:graphicFrameLocks xmlns:a="http://schemas.openxmlformats.org/drawingml/2006/main" noChangeAspect="1"/>
             </wp:cNvGraphicFramePr>
@@ -4963,7 +5293,7 @@
                   <pic:spPr>
                     <a:xfrm>
                       <a:off x="0" y="0"/>
-                      <a:ext cx="3390900" cy="495300"/>
+                      <a:ext cx="3371850" cy="542925"/>
                     </a:xfrm>
                     <a:prstGeom prst="rect">
                       <a:avLst/>
@@ -4978,11 +5308,10 @@
     </w:p>
     <w:p>
       <w:pPr>
-        <w:pStyle w:val="Heading2"/>
-      </w:pPr>
-      <w:r>
-        <w:lastRenderedPageBreak/>
-        <w:t>5.6 Form Element Page</w:t>
+        <w:pStyle w:val="Heading3"/>
+      </w:pPr>
+      <w:r>
+        <w:t>5.5.8 Delete All Automation Flows</w:t>
       </w:r>
     </w:p>
     <w:p>
@@ -4992,10 +5321,10 @@
           <w:lang w:eastAsia="en-US"/>
         </w:rPr>
         <w:drawing>
-          <wp:inline distT="0" distB="0" distL="0" distR="0" wp14:anchorId="69B76545" wp14:editId="7891CEB6">
-            <wp:extent cx="5943600" cy="3896995"/>
+          <wp:inline distT="0" distB="0" distL="0" distR="0" wp14:anchorId="71B567D6" wp14:editId="575D6DCF">
+            <wp:extent cx="3390900" cy="495300"/>
             <wp:effectExtent l="0" t="0" r="0" b="0"/>
-            <wp:docPr id="47" name="Picture 47"/>
+            <wp:docPr id="46" name="Picture 46"/>
             <wp:cNvGraphicFramePr>
               <a:graphicFrameLocks xmlns:a="http://schemas.openxmlformats.org/drawingml/2006/main" noChangeAspect="1"/>
             </wp:cNvGraphicFramePr>
@@ -5015,7 +5344,7 @@
                   <pic:spPr>
                     <a:xfrm>
                       <a:off x="0" y="0"/>
-                      <a:ext cx="5943600" cy="3896995"/>
+                      <a:ext cx="3390900" cy="495300"/>
                     </a:xfrm>
                     <a:prstGeom prst="rect">
                       <a:avLst/>
@@ -5030,10 +5359,11 @@
     </w:p>
     <w:p>
       <w:pPr>
-        <w:pStyle w:val="Heading3"/>
-      </w:pPr>
-      <w:r>
-        <w:t>5.6.1 Edit Form Element</w:t>
+        <w:pStyle w:val="Heading2"/>
+      </w:pPr>
+      <w:r>
+        <w:lastRenderedPageBreak/>
+        <w:t>5.6 Form Element Page</w:t>
       </w:r>
     </w:p>
     <w:p>
@@ -5043,10 +5373,10 @@
           <w:lang w:eastAsia="en-US"/>
         </w:rPr>
         <w:drawing>
-          <wp:inline distT="0" distB="0" distL="0" distR="0" wp14:anchorId="64481618" wp14:editId="432C0999">
-            <wp:extent cx="1600200" cy="542925"/>
-            <wp:effectExtent l="0" t="0" r="0" b="9525"/>
-            <wp:docPr id="48" name="Picture 48"/>
+          <wp:inline distT="0" distB="0" distL="0" distR="0" wp14:anchorId="364A7BC9" wp14:editId="627BA2D6">
+            <wp:extent cx="5943600" cy="3896995"/>
+            <wp:effectExtent l="0" t="0" r="0" b="0"/>
+            <wp:docPr id="47" name="Picture 47"/>
             <wp:cNvGraphicFramePr>
               <a:graphicFrameLocks xmlns:a="http://schemas.openxmlformats.org/drawingml/2006/main" noChangeAspect="1"/>
             </wp:cNvGraphicFramePr>
@@ -5066,7 +5396,7 @@
                   <pic:spPr>
                     <a:xfrm>
                       <a:off x="0" y="0"/>
-                      <a:ext cx="1600200" cy="542925"/>
+                      <a:ext cx="5943600" cy="3896995"/>
                     </a:xfrm>
                     <a:prstGeom prst="rect">
                       <a:avLst/>
@@ -5080,16 +5410,24 @@
       </w:r>
     </w:p>
     <w:p>
+      <w:pPr>
+        <w:pStyle w:val="Heading3"/>
+      </w:pPr>
+      <w:r>
+        <w:t>5.6.1 Edit Form Element</w:t>
+      </w:r>
+    </w:p>
+    <w:p>
       <w:r>
         <w:rPr>
           <w:noProof/>
           <w:lang w:eastAsia="en-US"/>
         </w:rPr>
         <w:drawing>
-          <wp:inline distT="0" distB="0" distL="0" distR="0" wp14:anchorId="1C4403E3" wp14:editId="120A2188">
-            <wp:extent cx="3409950" cy="466725"/>
+          <wp:inline distT="0" distB="0" distL="0" distR="0" wp14:anchorId="3C22DD42" wp14:editId="208F0DF0">
+            <wp:extent cx="1600200" cy="542925"/>
             <wp:effectExtent l="0" t="0" r="0" b="9525"/>
-            <wp:docPr id="49" name="Picture 49"/>
+            <wp:docPr id="48" name="Picture 48"/>
             <wp:cNvGraphicFramePr>
               <a:graphicFrameLocks xmlns:a="http://schemas.openxmlformats.org/drawingml/2006/main" noChangeAspect="1"/>
             </wp:cNvGraphicFramePr>
@@ -5109,7 +5447,7 @@
                   <pic:spPr>
                     <a:xfrm>
                       <a:off x="0" y="0"/>
-                      <a:ext cx="3409950" cy="466725"/>
+                      <a:ext cx="1600200" cy="542925"/>
                     </a:xfrm>
                     <a:prstGeom prst="rect">
                       <a:avLst/>
@@ -5123,24 +5461,16 @@
       </w:r>
     </w:p>
     <w:p>
-      <w:pPr>
-        <w:pStyle w:val="Heading3"/>
-      </w:pPr>
-      <w:r>
-        <w:t>5.6.2 Delete Form Element</w:t>
-      </w:r>
-    </w:p>
-    <w:p>
       <w:r>
         <w:rPr>
           <w:noProof/>
           <w:lang w:eastAsia="en-US"/>
         </w:rPr>
         <w:drawing>
-          <wp:inline distT="0" distB="0" distL="0" distR="0" wp14:anchorId="4E39A243" wp14:editId="2FC5E8FC">
-            <wp:extent cx="3381375" cy="514350"/>
-            <wp:effectExtent l="0" t="0" r="9525" b="0"/>
-            <wp:docPr id="51" name="Picture 51"/>
+          <wp:inline distT="0" distB="0" distL="0" distR="0" wp14:anchorId="2B166550" wp14:editId="15397F96">
+            <wp:extent cx="3409950" cy="466725"/>
+            <wp:effectExtent l="0" t="0" r="0" b="9525"/>
+            <wp:docPr id="49" name="Picture 49"/>
             <wp:cNvGraphicFramePr>
               <a:graphicFrameLocks xmlns:a="http://schemas.openxmlformats.org/drawingml/2006/main" noChangeAspect="1"/>
             </wp:cNvGraphicFramePr>
@@ -5160,7 +5490,7 @@
                   <pic:spPr>
                     <a:xfrm>
                       <a:off x="0" y="0"/>
-                      <a:ext cx="3381375" cy="514350"/>
+                      <a:ext cx="3409950" cy="466725"/>
                     </a:xfrm>
                     <a:prstGeom prst="rect">
                       <a:avLst/>
@@ -5178,8 +5508,7 @@
         <w:pStyle w:val="Heading3"/>
       </w:pPr>
       <w:r>
-        <w:lastRenderedPageBreak/>
-        <w:t>5.6.3 Add Form Element Option</w:t>
+        <w:t>5.6.2 Delete Form Element</w:t>
       </w:r>
     </w:p>
     <w:p>
@@ -5189,10 +5518,10 @@
           <w:lang w:eastAsia="en-US"/>
         </w:rPr>
         <w:drawing>
-          <wp:inline distT="0" distB="0" distL="0" distR="0" wp14:anchorId="54B7D507" wp14:editId="283F1CA0">
-            <wp:extent cx="3352800" cy="2009775"/>
-            <wp:effectExtent l="0" t="0" r="0" b="9525"/>
-            <wp:docPr id="52" name="Picture 52"/>
+          <wp:inline distT="0" distB="0" distL="0" distR="0" wp14:anchorId="59E068F2" wp14:editId="1126E262">
+            <wp:extent cx="3381375" cy="514350"/>
+            <wp:effectExtent l="0" t="0" r="9525" b="0"/>
+            <wp:docPr id="51" name="Picture 51"/>
             <wp:cNvGraphicFramePr>
               <a:graphicFrameLocks xmlns:a="http://schemas.openxmlformats.org/drawingml/2006/main" noChangeAspect="1"/>
             </wp:cNvGraphicFramePr>
@@ -5212,7 +5541,7 @@
                   <pic:spPr>
                     <a:xfrm>
                       <a:off x="0" y="0"/>
-                      <a:ext cx="3352800" cy="2009775"/>
+                      <a:ext cx="3381375" cy="514350"/>
                     </a:xfrm>
                     <a:prstGeom prst="rect">
                       <a:avLst/>
@@ -5230,7 +5559,8 @@
         <w:pStyle w:val="Heading3"/>
       </w:pPr>
       <w:r>
-        <w:t>5.6.4 List Form Element Options</w:t>
+        <w:lastRenderedPageBreak/>
+        <w:t>5.6.3 Add Form Element Option</w:t>
       </w:r>
     </w:p>
     <w:p>
@@ -5240,10 +5570,10 @@
           <w:lang w:eastAsia="en-US"/>
         </w:rPr>
         <w:drawing>
-          <wp:inline distT="0" distB="0" distL="0" distR="0" wp14:anchorId="1160F699" wp14:editId="36FCF9E8">
-            <wp:extent cx="5943600" cy="513715"/>
-            <wp:effectExtent l="0" t="0" r="0" b="0"/>
-            <wp:docPr id="53" name="Picture 53"/>
+          <wp:inline distT="0" distB="0" distL="0" distR="0" wp14:anchorId="1BC7949B" wp14:editId="529CD154">
+            <wp:extent cx="3352800" cy="2009775"/>
+            <wp:effectExtent l="0" t="0" r="0" b="9525"/>
+            <wp:docPr id="52" name="Picture 52"/>
             <wp:cNvGraphicFramePr>
               <a:graphicFrameLocks xmlns:a="http://schemas.openxmlformats.org/drawingml/2006/main" noChangeAspect="1"/>
             </wp:cNvGraphicFramePr>
@@ -5263,7 +5593,7 @@
                   <pic:spPr>
                     <a:xfrm>
                       <a:off x="0" y="0"/>
-                      <a:ext cx="5943600" cy="513715"/>
+                      <a:ext cx="3352800" cy="2009775"/>
                     </a:xfrm>
                     <a:prstGeom prst="rect">
                       <a:avLst/>
@@ -5281,7 +5611,7 @@
         <w:pStyle w:val="Heading3"/>
       </w:pPr>
       <w:r>
-        <w:t>5.6.5 Add Form Element Attribute</w:t>
+        <w:t>5.6.4 List Form Element Options</w:t>
       </w:r>
     </w:p>
     <w:p>
@@ -5291,10 +5621,10 @@
           <w:lang w:eastAsia="en-US"/>
         </w:rPr>
         <w:drawing>
-          <wp:inline distT="0" distB="0" distL="0" distR="0" wp14:anchorId="572D66AE" wp14:editId="52C69733">
-            <wp:extent cx="3419475" cy="2057400"/>
-            <wp:effectExtent l="0" t="0" r="9525" b="0"/>
-            <wp:docPr id="54" name="Picture 54"/>
+          <wp:inline distT="0" distB="0" distL="0" distR="0" wp14:anchorId="6517673E" wp14:editId="4DE0ACA9">
+            <wp:extent cx="5943600" cy="513715"/>
+            <wp:effectExtent l="0" t="0" r="0" b="0"/>
+            <wp:docPr id="53" name="Picture 53"/>
             <wp:cNvGraphicFramePr>
               <a:graphicFrameLocks xmlns:a="http://schemas.openxmlformats.org/drawingml/2006/main" noChangeAspect="1"/>
             </wp:cNvGraphicFramePr>
@@ -5314,7 +5644,7 @@
                   <pic:spPr>
                     <a:xfrm>
                       <a:off x="0" y="0"/>
-                      <a:ext cx="3419475" cy="2057400"/>
+                      <a:ext cx="5943600" cy="513715"/>
                     </a:xfrm>
                     <a:prstGeom prst="rect">
                       <a:avLst/>
@@ -5332,7 +5662,7 @@
         <w:pStyle w:val="Heading3"/>
       </w:pPr>
       <w:r>
-        <w:t>5.6.6 List Form Element Attribute</w:t>
+        <w:t>5.6.5 Add Form Element Attribute</w:t>
       </w:r>
     </w:p>
     <w:p>
@@ -5342,10 +5672,10 @@
           <w:lang w:eastAsia="en-US"/>
         </w:rPr>
         <w:drawing>
-          <wp:inline distT="0" distB="0" distL="0" distR="0" wp14:anchorId="7CE44F86" wp14:editId="6CD16581">
-            <wp:extent cx="5619750" cy="466725"/>
-            <wp:effectExtent l="0" t="0" r="0" b="9525"/>
-            <wp:docPr id="55" name="Picture 55"/>
+          <wp:inline distT="0" distB="0" distL="0" distR="0" wp14:anchorId="3F4CA1E4" wp14:editId="79EB8124">
+            <wp:extent cx="3419475" cy="2057400"/>
+            <wp:effectExtent l="0" t="0" r="9525" b="0"/>
+            <wp:docPr id="54" name="Picture 54"/>
             <wp:cNvGraphicFramePr>
               <a:graphicFrameLocks xmlns:a="http://schemas.openxmlformats.org/drawingml/2006/main" noChangeAspect="1"/>
             </wp:cNvGraphicFramePr>
@@ -5365,7 +5695,7 @@
                   <pic:spPr>
                     <a:xfrm>
                       <a:off x="0" y="0"/>
-                      <a:ext cx="5619750" cy="466725"/>
+                      <a:ext cx="3419475" cy="2057400"/>
                     </a:xfrm>
                     <a:prstGeom prst="rect">
                       <a:avLst/>
@@ -5380,11 +5710,10 @@
     </w:p>
     <w:p>
       <w:pPr>
-        <w:pStyle w:val="Heading2"/>
-      </w:pPr>
-      <w:r>
-        <w:lastRenderedPageBreak/>
-        <w:t>5.7 Form Element Option Page</w:t>
+        <w:pStyle w:val="Heading3"/>
+      </w:pPr>
+      <w:r>
+        <w:t>5.6.6 List Form Element Attribute</w:t>
       </w:r>
     </w:p>
     <w:p>
@@ -5394,10 +5723,10 @@
           <w:lang w:eastAsia="en-US"/>
         </w:rPr>
         <w:drawing>
-          <wp:inline distT="0" distB="0" distL="0" distR="0" wp14:anchorId="2B42B271" wp14:editId="44FCB8E1">
-            <wp:extent cx="5943600" cy="2093595"/>
-            <wp:effectExtent l="0" t="0" r="0" b="0"/>
-            <wp:docPr id="56" name="Picture 56"/>
+          <wp:inline distT="0" distB="0" distL="0" distR="0" wp14:anchorId="5AC62FB2" wp14:editId="0020B5FB">
+            <wp:extent cx="5619750" cy="466725"/>
+            <wp:effectExtent l="0" t="0" r="0" b="9525"/>
+            <wp:docPr id="55" name="Picture 55"/>
             <wp:cNvGraphicFramePr>
               <a:graphicFrameLocks xmlns:a="http://schemas.openxmlformats.org/drawingml/2006/main" noChangeAspect="1"/>
             </wp:cNvGraphicFramePr>
@@ -5417,7 +5746,7 @@
                   <pic:spPr>
                     <a:xfrm>
                       <a:off x="0" y="0"/>
-                      <a:ext cx="5943600" cy="2093595"/>
+                      <a:ext cx="5619750" cy="466725"/>
                     </a:xfrm>
                     <a:prstGeom prst="rect">
                       <a:avLst/>
@@ -5432,10 +5761,11 @@
     </w:p>
     <w:p>
       <w:pPr>
-        <w:pStyle w:val="Heading3"/>
-      </w:pPr>
-      <w:r>
-        <w:t>5.7.1 Edit Form Element Option</w:t>
+        <w:pStyle w:val="Heading2"/>
+      </w:pPr>
+      <w:r>
+        <w:lastRenderedPageBreak/>
+        <w:t>5.7 Form Element Option Page</w:t>
       </w:r>
     </w:p>
     <w:p>
@@ -5445,10 +5775,10 @@
           <w:lang w:eastAsia="en-US"/>
         </w:rPr>
         <w:drawing>
-          <wp:inline distT="0" distB="0" distL="0" distR="0" wp14:anchorId="488DF032" wp14:editId="08448143">
-            <wp:extent cx="5486400" cy="952500"/>
+          <wp:inline distT="0" distB="0" distL="0" distR="0" wp14:anchorId="01F20A65" wp14:editId="3D857E9D">
+            <wp:extent cx="5943600" cy="2093595"/>
             <wp:effectExtent l="0" t="0" r="0" b="0"/>
-            <wp:docPr id="57" name="Picture 57"/>
+            <wp:docPr id="56" name="Picture 56"/>
             <wp:cNvGraphicFramePr>
               <a:graphicFrameLocks xmlns:a="http://schemas.openxmlformats.org/drawingml/2006/main" noChangeAspect="1"/>
             </wp:cNvGraphicFramePr>
@@ -5468,7 +5798,7 @@
                   <pic:spPr>
                     <a:xfrm>
                       <a:off x="0" y="0"/>
-                      <a:ext cx="5486400" cy="952500"/>
+                      <a:ext cx="5943600" cy="2093595"/>
                     </a:xfrm>
                     <a:prstGeom prst="rect">
                       <a:avLst/>
@@ -5482,16 +5812,24 @@
       </w:r>
     </w:p>
     <w:p>
+      <w:pPr>
+        <w:pStyle w:val="Heading3"/>
+      </w:pPr>
+      <w:r>
+        <w:t>5.7.1 Edit Form Element Option</w:t>
+      </w:r>
+    </w:p>
+    <w:p>
       <w:r>
         <w:rPr>
           <w:noProof/>
           <w:lang w:eastAsia="en-US"/>
         </w:rPr>
         <w:drawing>
-          <wp:inline distT="0" distB="0" distL="0" distR="0" wp14:anchorId="583E9271" wp14:editId="4A955B40">
-            <wp:extent cx="3390900" cy="485775"/>
-            <wp:effectExtent l="0" t="0" r="0" b="9525"/>
-            <wp:docPr id="58" name="Picture 58"/>
+          <wp:inline distT="0" distB="0" distL="0" distR="0" wp14:anchorId="45571E8C" wp14:editId="3A3BAC63">
+            <wp:extent cx="5486400" cy="952500"/>
+            <wp:effectExtent l="0" t="0" r="0" b="0"/>
+            <wp:docPr id="57" name="Picture 57"/>
             <wp:cNvGraphicFramePr>
               <a:graphicFrameLocks xmlns:a="http://schemas.openxmlformats.org/drawingml/2006/main" noChangeAspect="1"/>
             </wp:cNvGraphicFramePr>
@@ -5511,7 +5849,7 @@
                   <pic:spPr>
                     <a:xfrm>
                       <a:off x="0" y="0"/>
-                      <a:ext cx="3390900" cy="485775"/>
+                      <a:ext cx="5486400" cy="952500"/>
                     </a:xfrm>
                     <a:prstGeom prst="rect">
                       <a:avLst/>
@@ -5525,24 +5863,16 @@
       </w:r>
     </w:p>
     <w:p>
-      <w:pPr>
-        <w:pStyle w:val="Heading3"/>
-      </w:pPr>
-      <w:r>
-        <w:t>5.7.2 Delete Form Element Option</w:t>
-      </w:r>
-    </w:p>
-    <w:p>
       <w:r>
         <w:rPr>
           <w:noProof/>
           <w:lang w:eastAsia="en-US"/>
         </w:rPr>
         <w:drawing>
-          <wp:inline distT="0" distB="0" distL="0" distR="0" wp14:anchorId="2C0C34D0" wp14:editId="637E0C5E">
-            <wp:extent cx="3419475" cy="466725"/>
-            <wp:effectExtent l="0" t="0" r="9525" b="9525"/>
-            <wp:docPr id="60" name="Picture 60"/>
+          <wp:inline distT="0" distB="0" distL="0" distR="0" wp14:anchorId="1E512F67" wp14:editId="2B94494D">
+            <wp:extent cx="3390900" cy="485775"/>
+            <wp:effectExtent l="0" t="0" r="0" b="9525"/>
+            <wp:docPr id="58" name="Picture 58"/>
             <wp:cNvGraphicFramePr>
               <a:graphicFrameLocks xmlns:a="http://schemas.openxmlformats.org/drawingml/2006/main" noChangeAspect="1"/>
             </wp:cNvGraphicFramePr>
@@ -5562,7 +5892,7 @@
                   <pic:spPr>
                     <a:xfrm>
                       <a:off x="0" y="0"/>
-                      <a:ext cx="3419475" cy="466725"/>
+                      <a:ext cx="3390900" cy="485775"/>
                     </a:xfrm>
                     <a:prstGeom prst="rect">
                       <a:avLst/>
@@ -5577,11 +5907,10 @@
     </w:p>
     <w:p>
       <w:pPr>
-        <w:pStyle w:val="Heading2"/>
-      </w:pPr>
-      <w:r>
-        <w:lastRenderedPageBreak/>
-        <w:t>5.8 Command Element Page</w:t>
+        <w:pStyle w:val="Heading3"/>
+      </w:pPr>
+      <w:r>
+        <w:t>5.7.2 Delete Form Element Option</w:t>
       </w:r>
     </w:p>
     <w:p>
@@ -5591,10 +5920,10 @@
           <w:lang w:eastAsia="en-US"/>
         </w:rPr>
         <w:drawing>
-          <wp:inline distT="0" distB="0" distL="0" distR="0" wp14:anchorId="27B26114" wp14:editId="011F1040">
-            <wp:extent cx="5943600" cy="3893185"/>
-            <wp:effectExtent l="0" t="0" r="0" b="0"/>
-            <wp:docPr id="61" name="Picture 61"/>
+          <wp:inline distT="0" distB="0" distL="0" distR="0" wp14:anchorId="72CCE25D" wp14:editId="3915105B">
+            <wp:extent cx="3419475" cy="466725"/>
+            <wp:effectExtent l="0" t="0" r="9525" b="9525"/>
+            <wp:docPr id="60" name="Picture 60"/>
             <wp:cNvGraphicFramePr>
               <a:graphicFrameLocks xmlns:a="http://schemas.openxmlformats.org/drawingml/2006/main" noChangeAspect="1"/>
             </wp:cNvGraphicFramePr>
@@ -5614,7 +5943,7 @@
                   <pic:spPr>
                     <a:xfrm>
                       <a:off x="0" y="0"/>
-                      <a:ext cx="5943600" cy="3893185"/>
+                      <a:ext cx="3419475" cy="466725"/>
                     </a:xfrm>
                     <a:prstGeom prst="rect">
                       <a:avLst/>
@@ -5629,10 +5958,11 @@
     </w:p>
     <w:p>
       <w:pPr>
-        <w:pStyle w:val="Heading3"/>
-      </w:pPr>
-      <w:r>
-        <w:t>5.8.1 Edit Command Element</w:t>
+        <w:pStyle w:val="Heading2"/>
+      </w:pPr>
+      <w:r>
+        <w:lastRenderedPageBreak/>
+        <w:t>5.8 Command Element Page</w:t>
       </w:r>
     </w:p>
     <w:p>
@@ -5642,10 +5972,10 @@
           <w:lang w:eastAsia="en-US"/>
         </w:rPr>
         <w:drawing>
-          <wp:inline distT="0" distB="0" distL="0" distR="0" wp14:anchorId="3700403B" wp14:editId="45C29DDB">
-            <wp:extent cx="5514975" cy="990600"/>
-            <wp:effectExtent l="0" t="0" r="9525" b="0"/>
-            <wp:docPr id="62" name="Picture 62"/>
+          <wp:inline distT="0" distB="0" distL="0" distR="0" wp14:anchorId="78215596" wp14:editId="31DD563A">
+            <wp:extent cx="5943600" cy="3893185"/>
+            <wp:effectExtent l="0" t="0" r="0" b="0"/>
+            <wp:docPr id="61" name="Picture 61"/>
             <wp:cNvGraphicFramePr>
               <a:graphicFrameLocks xmlns:a="http://schemas.openxmlformats.org/drawingml/2006/main" noChangeAspect="1"/>
             </wp:cNvGraphicFramePr>
@@ -5665,7 +5995,7 @@
                   <pic:spPr>
                     <a:xfrm>
                       <a:off x="0" y="0"/>
-                      <a:ext cx="5514975" cy="990600"/>
+                      <a:ext cx="5943600" cy="3893185"/>
                     </a:xfrm>
                     <a:prstGeom prst="rect">
                       <a:avLst/>
@@ -5679,16 +6009,24 @@
       </w:r>
     </w:p>
     <w:p>
+      <w:pPr>
+        <w:pStyle w:val="Heading3"/>
+      </w:pPr>
+      <w:r>
+        <w:t>5.8.1 Edit Command Element</w:t>
+      </w:r>
+    </w:p>
+    <w:p>
       <w:r>
         <w:rPr>
           <w:noProof/>
           <w:lang w:eastAsia="en-US"/>
         </w:rPr>
         <w:drawing>
-          <wp:inline distT="0" distB="0" distL="0" distR="0" wp14:anchorId="23994538" wp14:editId="2E3F1BA5">
-            <wp:extent cx="3438525" cy="476250"/>
+          <wp:inline distT="0" distB="0" distL="0" distR="0" wp14:anchorId="1341B6C8" wp14:editId="5B0DC39D">
+            <wp:extent cx="5514975" cy="990600"/>
             <wp:effectExtent l="0" t="0" r="9525" b="0"/>
-            <wp:docPr id="63" name="Picture 63"/>
+            <wp:docPr id="62" name="Picture 62"/>
             <wp:cNvGraphicFramePr>
               <a:graphicFrameLocks xmlns:a="http://schemas.openxmlformats.org/drawingml/2006/main" noChangeAspect="1"/>
             </wp:cNvGraphicFramePr>
@@ -5708,7 +6046,7 @@
                   <pic:spPr>
                     <a:xfrm>
                       <a:off x="0" y="0"/>
-                      <a:ext cx="3438525" cy="476250"/>
+                      <a:ext cx="5514975" cy="990600"/>
                     </a:xfrm>
                     <a:prstGeom prst="rect">
                       <a:avLst/>
@@ -5722,24 +6060,16 @@
       </w:r>
     </w:p>
     <w:p>
-      <w:pPr>
-        <w:pStyle w:val="Heading3"/>
-      </w:pPr>
-      <w:r>
-        <w:t>5.8.2 Delete Command Element</w:t>
-      </w:r>
-    </w:p>
-    <w:p>
       <w:r>
         <w:rPr>
           <w:noProof/>
           <w:lang w:eastAsia="en-US"/>
         </w:rPr>
         <w:drawing>
-          <wp:inline distT="0" distB="0" distL="0" distR="0" wp14:anchorId="0AA1A396" wp14:editId="7BCD456B">
-            <wp:extent cx="3343275" cy="504825"/>
-            <wp:effectExtent l="0" t="0" r="9525" b="9525"/>
-            <wp:docPr id="64" name="Picture 64"/>
+          <wp:inline distT="0" distB="0" distL="0" distR="0" wp14:anchorId="3A163747" wp14:editId="01535F16">
+            <wp:extent cx="3438525" cy="476250"/>
+            <wp:effectExtent l="0" t="0" r="9525" b="0"/>
+            <wp:docPr id="63" name="Picture 63"/>
             <wp:cNvGraphicFramePr>
               <a:graphicFrameLocks xmlns:a="http://schemas.openxmlformats.org/drawingml/2006/main" noChangeAspect="1"/>
             </wp:cNvGraphicFramePr>
@@ -5759,7 +6089,7 @@
                   <pic:spPr>
                     <a:xfrm>
                       <a:off x="0" y="0"/>
-                      <a:ext cx="3343275" cy="504825"/>
+                      <a:ext cx="3438525" cy="476250"/>
                     </a:xfrm>
                     <a:prstGeom prst="rect">
                       <a:avLst/>
@@ -5777,11 +6107,7 @@
         <w:pStyle w:val="Heading3"/>
       </w:pPr>
       <w:r>
-        <w:lastRenderedPageBreak/>
-        <w:t xml:space="preserve">5.8.3 </w:t>
-      </w:r>
-      <w:r>
-        <w:t>Add Command Element Identifier</w:t>
+        <w:t>5.8.2 Delete Command Element</w:t>
       </w:r>
     </w:p>
     <w:p>
@@ -5791,10 +6117,10 @@
           <w:lang w:eastAsia="en-US"/>
         </w:rPr>
         <w:drawing>
-          <wp:inline distT="0" distB="0" distL="0" distR="0" wp14:anchorId="733E7B05" wp14:editId="58170AD8">
-            <wp:extent cx="3400425" cy="2066925"/>
+          <wp:inline distT="0" distB="0" distL="0" distR="0" wp14:anchorId="76737C9F" wp14:editId="4780D15B">
+            <wp:extent cx="3343275" cy="504825"/>
             <wp:effectExtent l="0" t="0" r="9525" b="9525"/>
-            <wp:docPr id="65" name="Picture 65"/>
+            <wp:docPr id="64" name="Picture 64"/>
             <wp:cNvGraphicFramePr>
               <a:graphicFrameLocks xmlns:a="http://schemas.openxmlformats.org/drawingml/2006/main" noChangeAspect="1"/>
             </wp:cNvGraphicFramePr>
@@ -5814,7 +6140,7 @@
                   <pic:spPr>
                     <a:xfrm>
                       <a:off x="0" y="0"/>
-                      <a:ext cx="3400425" cy="2066925"/>
+                      <a:ext cx="3343275" cy="504825"/>
                     </a:xfrm>
                     <a:prstGeom prst="rect">
                       <a:avLst/>
@@ -5832,7 +6158,11 @@
         <w:pStyle w:val="Heading3"/>
       </w:pPr>
       <w:r>
-        <w:t>5.8.4 List Command Element Identifier</w:t>
+        <w:lastRenderedPageBreak/>
+        <w:t xml:space="preserve">5.8.3 </w:t>
+      </w:r>
+      <w:r>
+        <w:t>Add Command Element Identifier</w:t>
       </w:r>
     </w:p>
     <w:p>
@@ -5842,10 +6172,10 @@
           <w:lang w:eastAsia="en-US"/>
         </w:rPr>
         <w:drawing>
-          <wp:inline distT="0" distB="0" distL="0" distR="0" wp14:anchorId="40BFDF70" wp14:editId="3734C081">
-            <wp:extent cx="5943600" cy="485140"/>
-            <wp:effectExtent l="0" t="0" r="0" b="0"/>
-            <wp:docPr id="66" name="Picture 66"/>
+          <wp:inline distT="0" distB="0" distL="0" distR="0" wp14:anchorId="33EC5D29" wp14:editId="0DBEC437">
+            <wp:extent cx="3400425" cy="2066925"/>
+            <wp:effectExtent l="0" t="0" r="9525" b="9525"/>
+            <wp:docPr id="65" name="Picture 65"/>
             <wp:cNvGraphicFramePr>
               <a:graphicFrameLocks xmlns:a="http://schemas.openxmlformats.org/drawingml/2006/main" noChangeAspect="1"/>
             </wp:cNvGraphicFramePr>
@@ -5865,7 +6195,7 @@
                   <pic:spPr>
                     <a:xfrm>
                       <a:off x="0" y="0"/>
-                      <a:ext cx="5943600" cy="485140"/>
+                      <a:ext cx="3400425" cy="2066925"/>
                     </a:xfrm>
                     <a:prstGeom prst="rect">
                       <a:avLst/>
@@ -5883,14 +6213,7 @@
         <w:pStyle w:val="Heading3"/>
       </w:pPr>
       <w:r>
-        <w:t xml:space="preserve">5.8.5 Add Command </w:t>
-      </w:r>
-      <w:r>
-        <w:rPr>
-          <w:sz w:val="26"/>
-          <w:szCs w:val="26"/>
-        </w:rPr>
-        <w:t>Form Element Relation</w:t>
+        <w:t>5.8.4 List Command Element Identifier</w:t>
       </w:r>
     </w:p>
     <w:p>
@@ -5900,10 +6223,10 @@
           <w:lang w:eastAsia="en-US"/>
         </w:rPr>
         <w:drawing>
-          <wp:inline distT="0" distB="0" distL="0" distR="0" wp14:anchorId="03051A3C" wp14:editId="3086A7BB">
-            <wp:extent cx="3381375" cy="2057400"/>
-            <wp:effectExtent l="0" t="0" r="9525" b="0"/>
-            <wp:docPr id="67" name="Picture 67"/>
+          <wp:inline distT="0" distB="0" distL="0" distR="0" wp14:anchorId="6A7A2F0B" wp14:editId="6C6BBA9F">
+            <wp:extent cx="5943600" cy="485140"/>
+            <wp:effectExtent l="0" t="0" r="0" b="0"/>
+            <wp:docPr id="66" name="Picture 66"/>
             <wp:cNvGraphicFramePr>
               <a:graphicFrameLocks xmlns:a="http://schemas.openxmlformats.org/drawingml/2006/main" noChangeAspect="1"/>
             </wp:cNvGraphicFramePr>
@@ -5923,7 +6246,7 @@
                   <pic:spPr>
                     <a:xfrm>
                       <a:off x="0" y="0"/>
-                      <a:ext cx="3381375" cy="2057400"/>
+                      <a:ext cx="5943600" cy="485140"/>
                     </a:xfrm>
                     <a:prstGeom prst="rect">
                       <a:avLst/>
@@ -5941,7 +6264,14 @@
         <w:pStyle w:val="Heading3"/>
       </w:pPr>
       <w:r>
-        <w:t>5.8.6 List Command Form Element Relation</w:t>
+        <w:t xml:space="preserve">5.8.5 Add Command </w:t>
+      </w:r>
+      <w:r>
+        <w:rPr>
+          <w:sz w:val="26"/>
+          <w:szCs w:val="26"/>
+        </w:rPr>
+        <w:t>Form Element Relation</w:t>
       </w:r>
     </w:p>
     <w:p>
@@ -5951,10 +6281,10 @@
           <w:lang w:eastAsia="en-US"/>
         </w:rPr>
         <w:drawing>
-          <wp:inline distT="0" distB="0" distL="0" distR="0" wp14:anchorId="4099CD4A" wp14:editId="3873316E">
-            <wp:extent cx="4914900" cy="485775"/>
-            <wp:effectExtent l="0" t="0" r="0" b="9525"/>
-            <wp:docPr id="68" name="Picture 68"/>
+          <wp:inline distT="0" distB="0" distL="0" distR="0" wp14:anchorId="7BE348BD" wp14:editId="596A78EA">
+            <wp:extent cx="3381375" cy="2057400"/>
+            <wp:effectExtent l="0" t="0" r="9525" b="0"/>
+            <wp:docPr id="67" name="Picture 67"/>
             <wp:cNvGraphicFramePr>
               <a:graphicFrameLocks xmlns:a="http://schemas.openxmlformats.org/drawingml/2006/main" noChangeAspect="1"/>
             </wp:cNvGraphicFramePr>
@@ -5974,7 +6304,7 @@
                   <pic:spPr>
                     <a:xfrm>
                       <a:off x="0" y="0"/>
-                      <a:ext cx="4914900" cy="485775"/>
+                      <a:ext cx="3381375" cy="2057400"/>
                     </a:xfrm>
                     <a:prstGeom prst="rect">
                       <a:avLst/>
@@ -5989,11 +6319,10 @@
     </w:p>
     <w:p>
       <w:pPr>
-        <w:pStyle w:val="Heading2"/>
-      </w:pPr>
-      <w:r>
-        <w:lastRenderedPageBreak/>
-        <w:t>5.9 Command Element Identifier Page</w:t>
+        <w:pStyle w:val="Heading3"/>
+      </w:pPr>
+      <w:r>
+        <w:t>5.8.6 List Command Form Element Relation</w:t>
       </w:r>
     </w:p>
     <w:p>
@@ -6003,10 +6332,10 @@
           <w:lang w:eastAsia="en-US"/>
         </w:rPr>
         <w:drawing>
-          <wp:inline distT="0" distB="0" distL="0" distR="0" wp14:anchorId="440C3C97" wp14:editId="7569E832">
-            <wp:extent cx="5943600" cy="1965325"/>
-            <wp:effectExtent l="0" t="0" r="0" b="0"/>
-            <wp:docPr id="69" name="Picture 69"/>
+          <wp:inline distT="0" distB="0" distL="0" distR="0" wp14:anchorId="64AD8564" wp14:editId="6FE34C1B">
+            <wp:extent cx="4914900" cy="485775"/>
+            <wp:effectExtent l="0" t="0" r="0" b="9525"/>
+            <wp:docPr id="68" name="Picture 68"/>
             <wp:cNvGraphicFramePr>
               <a:graphicFrameLocks xmlns:a="http://schemas.openxmlformats.org/drawingml/2006/main" noChangeAspect="1"/>
             </wp:cNvGraphicFramePr>
@@ -6026,7 +6355,7 @@
                   <pic:spPr>
                     <a:xfrm>
                       <a:off x="0" y="0"/>
-                      <a:ext cx="5943600" cy="1965325"/>
+                      <a:ext cx="4914900" cy="485775"/>
                     </a:xfrm>
                     <a:prstGeom prst="rect">
                       <a:avLst/>
@@ -6041,10 +6370,11 @@
     </w:p>
     <w:p>
       <w:pPr>
-        <w:pStyle w:val="Heading3"/>
-      </w:pPr>
-      <w:r>
-        <w:t>5.9.1 Edit Command Element Identifier</w:t>
+        <w:pStyle w:val="Heading2"/>
+      </w:pPr>
+      <w:r>
+        <w:lastRenderedPageBreak/>
+        <w:t>5.9 Command Element Identifier Page</w:t>
       </w:r>
     </w:p>
     <w:p>
@@ -6054,10 +6384,10 @@
           <w:lang w:eastAsia="en-US"/>
         </w:rPr>
         <w:drawing>
-          <wp:inline distT="0" distB="0" distL="0" distR="0" wp14:anchorId="0BDE9A56" wp14:editId="526407A8">
-            <wp:extent cx="5514975" cy="962025"/>
-            <wp:effectExtent l="0" t="0" r="9525" b="9525"/>
-            <wp:docPr id="70" name="Picture 70"/>
+          <wp:inline distT="0" distB="0" distL="0" distR="0" wp14:anchorId="7DEB8E88" wp14:editId="50C7F8CF">
+            <wp:extent cx="5943600" cy="1965325"/>
+            <wp:effectExtent l="0" t="0" r="0" b="0"/>
+            <wp:docPr id="69" name="Picture 69"/>
             <wp:cNvGraphicFramePr>
               <a:graphicFrameLocks xmlns:a="http://schemas.openxmlformats.org/drawingml/2006/main" noChangeAspect="1"/>
             </wp:cNvGraphicFramePr>
@@ -6077,7 +6407,7 @@
                   <pic:spPr>
                     <a:xfrm>
                       <a:off x="0" y="0"/>
-                      <a:ext cx="5514975" cy="962025"/>
+                      <a:ext cx="5943600" cy="1965325"/>
                     </a:xfrm>
                     <a:prstGeom prst="rect">
                       <a:avLst/>
@@ -6091,16 +6421,24 @@
       </w:r>
     </w:p>
     <w:p>
+      <w:pPr>
+        <w:pStyle w:val="Heading3"/>
+      </w:pPr>
+      <w:r>
+        <w:t>5.9.1 Edit Command Element Identifier</w:t>
+      </w:r>
+    </w:p>
+    <w:p>
       <w:r>
         <w:rPr>
           <w:noProof/>
           <w:lang w:eastAsia="en-US"/>
         </w:rPr>
         <w:drawing>
-          <wp:inline distT="0" distB="0" distL="0" distR="0" wp14:anchorId="0CCD73E4" wp14:editId="40E3A59B">
-            <wp:extent cx="3409950" cy="514350"/>
-            <wp:effectExtent l="0" t="0" r="0" b="0"/>
-            <wp:docPr id="71" name="Picture 71"/>
+          <wp:inline distT="0" distB="0" distL="0" distR="0" wp14:anchorId="22A0EB5A" wp14:editId="1271A07C">
+            <wp:extent cx="5514975" cy="962025"/>
+            <wp:effectExtent l="0" t="0" r="9525" b="9525"/>
+            <wp:docPr id="70" name="Picture 70"/>
             <wp:cNvGraphicFramePr>
               <a:graphicFrameLocks xmlns:a="http://schemas.openxmlformats.org/drawingml/2006/main" noChangeAspect="1"/>
             </wp:cNvGraphicFramePr>
@@ -6120,7 +6458,7 @@
                   <pic:spPr>
                     <a:xfrm>
                       <a:off x="0" y="0"/>
-                      <a:ext cx="3409950" cy="514350"/>
+                      <a:ext cx="5514975" cy="962025"/>
                     </a:xfrm>
                     <a:prstGeom prst="rect">
                       <a:avLst/>
@@ -6134,24 +6472,16 @@
       </w:r>
     </w:p>
     <w:p>
-      <w:pPr>
-        <w:pStyle w:val="Heading3"/>
-      </w:pPr>
-      <w:r>
-        <w:t>5.9.2 Delete Command Element Identifier</w:t>
-      </w:r>
-    </w:p>
-    <w:p>
       <w:r>
         <w:rPr>
           <w:noProof/>
           <w:lang w:eastAsia="en-US"/>
         </w:rPr>
         <w:drawing>
-          <wp:inline distT="0" distB="0" distL="0" distR="0" wp14:anchorId="47CBAA11" wp14:editId="4D3090B9">
-            <wp:extent cx="3400425" cy="523875"/>
-            <wp:effectExtent l="0" t="0" r="9525" b="9525"/>
-            <wp:docPr id="72" name="Picture 72"/>
+          <wp:inline distT="0" distB="0" distL="0" distR="0" wp14:anchorId="2C265EC9" wp14:editId="570EFF2A">
+            <wp:extent cx="3409950" cy="514350"/>
+            <wp:effectExtent l="0" t="0" r="0" b="0"/>
+            <wp:docPr id="71" name="Picture 71"/>
             <wp:cNvGraphicFramePr>
               <a:graphicFrameLocks xmlns:a="http://schemas.openxmlformats.org/drawingml/2006/main" noChangeAspect="1"/>
             </wp:cNvGraphicFramePr>
@@ -6171,6 +6501,57 @@
                   <pic:spPr>
                     <a:xfrm>
                       <a:off x="0" y="0"/>
+                      <a:ext cx="3409950" cy="514350"/>
+                    </a:xfrm>
+                    <a:prstGeom prst="rect">
+                      <a:avLst/>
+                    </a:prstGeom>
+                  </pic:spPr>
+                </pic:pic>
+              </a:graphicData>
+            </a:graphic>
+          </wp:inline>
+        </w:drawing>
+      </w:r>
+    </w:p>
+    <w:p>
+      <w:pPr>
+        <w:pStyle w:val="Heading3"/>
+      </w:pPr>
+      <w:r>
+        <w:t>5.9.2 Delete Command Element Identifier</w:t>
+      </w:r>
+    </w:p>
+    <w:p>
+      <w:r>
+        <w:rPr>
+          <w:noProof/>
+          <w:lang w:eastAsia="en-US"/>
+        </w:rPr>
+        <w:drawing>
+          <wp:inline distT="0" distB="0" distL="0" distR="0" wp14:anchorId="755FC64C" wp14:editId="76473BDB">
+            <wp:extent cx="3400425" cy="523875"/>
+            <wp:effectExtent l="0" t="0" r="9525" b="9525"/>
+            <wp:docPr id="72" name="Picture 72"/>
+            <wp:cNvGraphicFramePr>
+              <a:graphicFrameLocks xmlns:a="http://schemas.openxmlformats.org/drawingml/2006/main" noChangeAspect="1"/>
+            </wp:cNvGraphicFramePr>
+            <a:graphic xmlns:a="http://schemas.openxmlformats.org/drawingml/2006/main">
+              <a:graphicData uri="http://schemas.openxmlformats.org/drawingml/2006/picture">
+                <pic:pic xmlns:pic="http://schemas.openxmlformats.org/drawingml/2006/picture">
+                  <pic:nvPicPr>
+                    <pic:cNvPr id="0" name=""/>
+                    <pic:cNvPicPr/>
+                  </pic:nvPicPr>
+                  <pic:blipFill>
+                    <a:blip r:embed="rId79"/>
+                    <a:stretch>
+                      <a:fillRect/>
+                    </a:stretch>
+                  </pic:blipFill>
+                  <pic:spPr>
+                    <a:xfrm>
+                      <a:off x="0" y="0"/>
                       <a:ext cx="3400425" cy="523875"/>
                     </a:xfrm>
                     <a:prstGeom prst="rect">
@@ -6217,8 +6598,6 @@
       <w:r>
         <w:t>7.1 I made a change, but the webpage didn’t update?</w:t>
       </w:r>
-      <w:bookmarkStart w:id="4" w:name="_GoBack"/>
-      <w:bookmarkEnd w:id="4"/>
     </w:p>
     <w:p>
       <w:r>
@@ -6227,7 +6606,7 @@
           <w:lang w:eastAsia="en-US"/>
         </w:rPr>
         <w:drawing>
-          <wp:anchor distT="0" distB="0" distL="114300" distR="114300" simplePos="0" relativeHeight="251657216" behindDoc="1" locked="0" layoutInCell="1" allowOverlap="1" wp14:anchorId="6536E00C" wp14:editId="053E272C">
+          <wp:anchor distT="0" distB="0" distL="114300" distR="114300" simplePos="0" relativeHeight="251657216" behindDoc="1" locked="0" layoutInCell="1" allowOverlap="1" wp14:anchorId="25D03021" wp14:editId="3ED3274C">
             <wp:simplePos x="0" y="0"/>
             <wp:positionH relativeFrom="column">
               <wp:posOffset>3198495</wp:posOffset>
@@ -6258,7 +6637,7 @@
                     <pic:cNvPicPr/>
                   </pic:nvPicPr>
                   <pic:blipFill>
-                    <a:blip r:embed="rId79">
+                    <a:blip r:embed="rId80">
                       <a:extLst>
                         <a:ext uri="{28A0092B-C50C-407E-A947-70E740481C1C}">
                           <a14:useLocalDpi xmlns:a14="http://schemas.microsoft.com/office/drawing/2010/main" val="0"/>
@@ -6320,7 +6699,6 @@
       </w:r>
     </w:p>
     <w:sectPr>
-      <w:footerReference w:type="default" r:id="rId80"/>
       <w:type w:val="continuous"/>
       <w:pgSz w:w="12240" w:h="15840"/>
       <w:pgMar w:top="1440" w:right="1440" w:bottom="1440" w:left="1440" w:header="288" w:footer="720" w:gutter="0"/>
@@ -6385,7 +6763,7 @@
           <v:stroke joinstyle="miter"/>
           <v:path gradientshapeok="t" o:connecttype="rect"/>
         </v:shapetype>
-        <v:shape id="_x0000_s2057" type="#_x0000_t202" style="position:absolute;margin-left:1520.8pt;margin-top:0;width:118.8pt;height:31.15pt;z-index:251664384;visibility:visible;mso-position-horizontal:right;mso-position-horizontal-relative:margin;mso-position-vertical:top;mso-position-vertical-relative:bottom-margin-area;mso-width-relative:margin;mso-height-relative:margin" o:gfxdata="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" filled="f" stroked="f" strokeweight=".5pt">
+        <v:shape id="_x0000_s2057" type="#_x0000_t202" style="position:absolute;margin-left:1588.4pt;margin-top:0;width:118.8pt;height:31.15pt;z-index:251664384;visibility:visible;mso-position-horizontal:right;mso-position-horizontal-relative:margin;mso-position-vertical:top;mso-position-vertical-relative:bottom-margin-area;mso-width-relative:margin;mso-height-relative:margin" o:gfxdata="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" filled="f" stroked="f" strokeweight=".5pt">
           <v:textbox style="mso-next-textbox:#_x0000_s2057;mso-fit-shape-to-text:t">
             <w:txbxContent>
               <w:p>
@@ -6405,7 +6783,7 @@
                   <w:rPr>
                     <w:noProof/>
                   </w:rPr>
-                  <w:t>25</w:t>
+                  <w:t>4</w:t>
                 </w:r>
                 <w:r>
                   <w:rPr>
@@ -6457,6 +6835,120 @@
 <file path=word/numbering.xml><?xml version="1.0" encoding="utf-8"?>
 <w:numbering xmlns:wpc="http://schemas.microsoft.com/office/word/2010/wordprocessingCanvas" xmlns:mc="http://schemas.openxmlformats.org/markup-compatibility/2006" xmlns:o="urn:schemas-microsoft-com:office:office" xmlns:r="http://schemas.openxmlformats.org/officeDocument/2006/relationships" xmlns:m="http://schemas.openxmlformats.org/officeDocument/2006/math" xmlns:v="urn:schemas-microsoft-com:vml" xmlns:wp14="http://schemas.microsoft.com/office/word/2010/wordprocessingDrawing" xmlns:wp="http://schemas.openxmlformats.org/drawingml/2006/wordprocessingDrawing" xmlns:w10="urn:schemas-microsoft-com:office:word" xmlns:w="http://schemas.openxmlformats.org/wordprocessingml/2006/main" xmlns:w14="http://schemas.microsoft.com/office/word/2010/wordml" xmlns:wpg="http://schemas.microsoft.com/office/word/2010/wordprocessingGroup" xmlns:wpi="http://schemas.microsoft.com/office/word/2010/wordprocessingInk" xmlns:wne="http://schemas.microsoft.com/office/word/2006/wordml" xmlns:wps="http://schemas.microsoft.com/office/word/2010/wordprocessingShape" mc:Ignorable="w14 wp14">
   <w:abstractNum w:abstractNumId="0">
+    <w:nsid w:val="00C113DA"/>
+    <w:multiLevelType w:val="hybridMultilevel"/>
+    <w:tmpl w:val="9FD4EF9E"/>
+    <w:lvl w:ilvl="0" w:tplc="6212AC92">
+      <w:start w:val="1"/>
+      <w:numFmt w:val="bullet"/>
+      <w:suff w:val="space"/>
+      <w:lvlText w:val=""/>
+      <w:lvlJc w:val="left"/>
+      <w:pPr>
+        <w:ind w:left="0" w:firstLine="0"/>
+      </w:pPr>
+      <w:rPr>
+        <w:rFonts w:ascii="Symbol" w:hAnsi="Symbol" w:hint="default"/>
+      </w:rPr>
+    </w:lvl>
+    <w:lvl w:ilvl="1" w:tplc="04090003" w:tentative="1">
+      <w:start w:val="1"/>
+      <w:numFmt w:val="bullet"/>
+      <w:lvlText w:val="o"/>
+      <w:lvlJc w:val="left"/>
+      <w:pPr>
+        <w:ind w:left="1440" w:hanging="360"/>
+      </w:pPr>
+      <w:rPr>
+        <w:rFonts w:ascii="Courier New" w:hAnsi="Courier New" w:cs="Courier New" w:hint="default"/>
+      </w:rPr>
+    </w:lvl>
+    <w:lvl w:ilvl="2" w:tplc="04090005" w:tentative="1">
+      <w:start w:val="1"/>
+      <w:numFmt w:val="bullet"/>
+      <w:lvlText w:val=""/>
+      <w:lvlJc w:val="left"/>
+      <w:pPr>
+        <w:ind w:left="2160" w:hanging="360"/>
+      </w:pPr>
+      <w:rPr>
+        <w:rFonts w:ascii="Wingdings" w:hAnsi="Wingdings" w:hint="default"/>
+      </w:rPr>
+    </w:lvl>
+    <w:lvl w:ilvl="3" w:tplc="04090001" w:tentative="1">
+      <w:start w:val="1"/>
+      <w:numFmt w:val="bullet"/>
+      <w:lvlText w:val=""/>
+      <w:lvlJc w:val="left"/>
+      <w:pPr>
+        <w:ind w:left="2880" w:hanging="360"/>
+      </w:pPr>
+      <w:rPr>
+        <w:rFonts w:ascii="Symbol" w:hAnsi="Symbol" w:hint="default"/>
+      </w:rPr>
+    </w:lvl>
+    <w:lvl w:ilvl="4" w:tplc="04090003" w:tentative="1">
+      <w:start w:val="1"/>
+      <w:numFmt w:val="bullet"/>
+      <w:lvlText w:val="o"/>
+      <w:lvlJc w:val="left"/>
+      <w:pPr>
+        <w:ind w:left="3600" w:hanging="360"/>
+      </w:pPr>
+      <w:rPr>
+        <w:rFonts w:ascii="Courier New" w:hAnsi="Courier New" w:cs="Courier New" w:hint="default"/>
+      </w:rPr>
+    </w:lvl>
+    <w:lvl w:ilvl="5" w:tplc="04090005" w:tentative="1">
+      <w:start w:val="1"/>
+      <w:numFmt w:val="bullet"/>
+      <w:lvlText w:val=""/>
+      <w:lvlJc w:val="left"/>
+      <w:pPr>
+        <w:ind w:left="4320" w:hanging="360"/>
+      </w:pPr>
+      <w:rPr>
+        <w:rFonts w:ascii="Wingdings" w:hAnsi="Wingdings" w:hint="default"/>
+      </w:rPr>
+    </w:lvl>
+    <w:lvl w:ilvl="6" w:tplc="04090001" w:tentative="1">
+      <w:start w:val="1"/>
+      <w:numFmt w:val="bullet"/>
+      <w:lvlText w:val=""/>
+      <w:lvlJc w:val="left"/>
+      <w:pPr>
+        <w:ind w:left="5040" w:hanging="360"/>
+      </w:pPr>
+      <w:rPr>
+        <w:rFonts w:ascii="Symbol" w:hAnsi="Symbol" w:hint="default"/>
+      </w:rPr>
+    </w:lvl>
+    <w:lvl w:ilvl="7" w:tplc="04090003" w:tentative="1">
+      <w:start w:val="1"/>
+      <w:numFmt w:val="bullet"/>
+      <w:lvlText w:val="o"/>
+      <w:lvlJc w:val="left"/>
+      <w:pPr>
+        <w:ind w:left="5760" w:hanging="360"/>
+      </w:pPr>
+      <w:rPr>
+        <w:rFonts w:ascii="Courier New" w:hAnsi="Courier New" w:cs="Courier New" w:hint="default"/>
+      </w:rPr>
+    </w:lvl>
+    <w:lvl w:ilvl="8" w:tplc="04090005" w:tentative="1">
+      <w:start w:val="1"/>
+      <w:numFmt w:val="bullet"/>
+      <w:lvlText w:val=""/>
+      <w:lvlJc w:val="left"/>
+      <w:pPr>
+        <w:ind w:left="6480" w:hanging="360"/>
+      </w:pPr>
+      <w:rPr>
+        <w:rFonts w:ascii="Wingdings" w:hAnsi="Wingdings" w:hint="default"/>
+      </w:rPr>
+    </w:lvl>
+  </w:abstractNum>
+  <w:abstractNum w:abstractNumId="1">
     <w:nsid w:val="04BE1ACA"/>
     <w:multiLevelType w:val="hybridMultilevel"/>
     <w:tmpl w:val="D19A8C6C"/>
@@ -6569,7 +7061,120 @@
       </w:rPr>
     </w:lvl>
   </w:abstractNum>
-  <w:abstractNum w:abstractNumId="1">
+  <w:abstractNum w:abstractNumId="2">
+    <w:nsid w:val="16E61A58"/>
+    <w:multiLevelType w:val="hybridMultilevel"/>
+    <w:tmpl w:val="92C86A9C"/>
+    <w:lvl w:ilvl="0" w:tplc="04090001">
+      <w:start w:val="1"/>
+      <w:numFmt w:val="bullet"/>
+      <w:lvlText w:val=""/>
+      <w:lvlJc w:val="left"/>
+      <w:pPr>
+        <w:ind w:left="360" w:hanging="360"/>
+      </w:pPr>
+      <w:rPr>
+        <w:rFonts w:ascii="Symbol" w:hAnsi="Symbol" w:hint="default"/>
+      </w:rPr>
+    </w:lvl>
+    <w:lvl w:ilvl="1" w:tplc="04090003" w:tentative="1">
+      <w:start w:val="1"/>
+      <w:numFmt w:val="bullet"/>
+      <w:lvlText w:val="o"/>
+      <w:lvlJc w:val="left"/>
+      <w:pPr>
+        <w:ind w:left="1080" w:hanging="360"/>
+      </w:pPr>
+      <w:rPr>
+        <w:rFonts w:ascii="Courier New" w:hAnsi="Courier New" w:cs="Courier New" w:hint="default"/>
+      </w:rPr>
+    </w:lvl>
+    <w:lvl w:ilvl="2" w:tplc="04090005" w:tentative="1">
+      <w:start w:val="1"/>
+      <w:numFmt w:val="bullet"/>
+      <w:lvlText w:val=""/>
+      <w:lvlJc w:val="left"/>
+      <w:pPr>
+        <w:ind w:left="1800" w:hanging="360"/>
+      </w:pPr>
+      <w:rPr>
+        <w:rFonts w:ascii="Wingdings" w:hAnsi="Wingdings" w:hint="default"/>
+      </w:rPr>
+    </w:lvl>
+    <w:lvl w:ilvl="3" w:tplc="04090001" w:tentative="1">
+      <w:start w:val="1"/>
+      <w:numFmt w:val="bullet"/>
+      <w:lvlText w:val=""/>
+      <w:lvlJc w:val="left"/>
+      <w:pPr>
+        <w:ind w:left="2520" w:hanging="360"/>
+      </w:pPr>
+      <w:rPr>
+        <w:rFonts w:ascii="Symbol" w:hAnsi="Symbol" w:hint="default"/>
+      </w:rPr>
+    </w:lvl>
+    <w:lvl w:ilvl="4" w:tplc="04090003" w:tentative="1">
+      <w:start w:val="1"/>
+      <w:numFmt w:val="bullet"/>
+      <w:lvlText w:val="o"/>
+      <w:lvlJc w:val="left"/>
+      <w:pPr>
+        <w:ind w:left="3240" w:hanging="360"/>
+      </w:pPr>
+      <w:rPr>
+        <w:rFonts w:ascii="Courier New" w:hAnsi="Courier New" w:cs="Courier New" w:hint="default"/>
+      </w:rPr>
+    </w:lvl>
+    <w:lvl w:ilvl="5" w:tplc="04090005" w:tentative="1">
+      <w:start w:val="1"/>
+      <w:numFmt w:val="bullet"/>
+      <w:lvlText w:val=""/>
+      <w:lvlJc w:val="left"/>
+      <w:pPr>
+        <w:ind w:left="3960" w:hanging="360"/>
+      </w:pPr>
+      <w:rPr>
+        <w:rFonts w:ascii="Wingdings" w:hAnsi="Wingdings" w:hint="default"/>
+      </w:rPr>
+    </w:lvl>
+    <w:lvl w:ilvl="6" w:tplc="04090001" w:tentative="1">
+      <w:start w:val="1"/>
+      <w:numFmt w:val="bullet"/>
+      <w:lvlText w:val=""/>
+      <w:lvlJc w:val="left"/>
+      <w:pPr>
+        <w:ind w:left="4680" w:hanging="360"/>
+      </w:pPr>
+      <w:rPr>
+        <w:rFonts w:ascii="Symbol" w:hAnsi="Symbol" w:hint="default"/>
+      </w:rPr>
+    </w:lvl>
+    <w:lvl w:ilvl="7" w:tplc="04090003" w:tentative="1">
+      <w:start w:val="1"/>
+      <w:numFmt w:val="bullet"/>
+      <w:lvlText w:val="o"/>
+      <w:lvlJc w:val="left"/>
+      <w:pPr>
+        <w:ind w:left="5400" w:hanging="360"/>
+      </w:pPr>
+      <w:rPr>
+        <w:rFonts w:ascii="Courier New" w:hAnsi="Courier New" w:cs="Courier New" w:hint="default"/>
+      </w:rPr>
+    </w:lvl>
+    <w:lvl w:ilvl="8" w:tplc="04090005" w:tentative="1">
+      <w:start w:val="1"/>
+      <w:numFmt w:val="bullet"/>
+      <w:lvlText w:val=""/>
+      <w:lvlJc w:val="left"/>
+      <w:pPr>
+        <w:ind w:left="6120" w:hanging="360"/>
+      </w:pPr>
+      <w:rPr>
+        <w:rFonts w:ascii="Wingdings" w:hAnsi="Wingdings" w:hint="default"/>
+      </w:rPr>
+    </w:lvl>
+  </w:abstractNum>
+  <w:abstractNum w:abstractNumId="3">
     <w:nsid w:val="16FA3C2A"/>
     <w:multiLevelType w:val="hybridMultilevel"/>
     <w:tmpl w:val="97D2C4D8"/>
@@ -6682,7 +7287,7 @@
       </w:rPr>
     </w:lvl>
   </w:abstractNum>
-  <w:abstractNum w:abstractNumId="2">
+  <w:abstractNum w:abstractNumId="4">
     <w:nsid w:val="1C7E36FF"/>
     <w:multiLevelType w:val="hybridMultilevel"/>
     <w:tmpl w:val="2A2421D6"/>
@@ -6795,7 +7400,7 @@
       </w:rPr>
     </w:lvl>
   </w:abstractNum>
-  <w:abstractNum w:abstractNumId="3">
+  <w:abstractNum w:abstractNumId="5">
     <w:nsid w:val="1F3A3905"/>
     <w:multiLevelType w:val="hybridMultilevel"/>
     <w:tmpl w:val="76E4822A"/>
@@ -6908,7 +7513,7 @@
       </w:rPr>
     </w:lvl>
   </w:abstractNum>
-  <w:abstractNum w:abstractNumId="4">
+  <w:abstractNum w:abstractNumId="6">
     <w:nsid w:val="2B174F8B"/>
     <w:multiLevelType w:val="hybridMultilevel"/>
     <w:tmpl w:val="8256B5B6"/>
@@ -6994,7 +7599,7 @@
       </w:pPr>
     </w:lvl>
   </w:abstractNum>
-  <w:abstractNum w:abstractNumId="5">
+  <w:abstractNum w:abstractNumId="7">
     <w:nsid w:val="2DE67D6E"/>
     <w:multiLevelType w:val="hybridMultilevel"/>
     <w:tmpl w:val="66ECD806"/>
@@ -7107,7 +7712,7 @@
       </w:rPr>
     </w:lvl>
   </w:abstractNum>
-  <w:abstractNum w:abstractNumId="6">
+  <w:abstractNum w:abstractNumId="8">
     <w:nsid w:val="390C507F"/>
     <w:multiLevelType w:val="hybridMultilevel"/>
     <w:tmpl w:val="D71252BE"/>
@@ -7220,7 +7825,7 @@
       </w:rPr>
     </w:lvl>
   </w:abstractNum>
-  <w:abstractNum w:abstractNumId="7">
+  <w:abstractNum w:abstractNumId="9">
     <w:nsid w:val="3BFD1008"/>
     <w:multiLevelType w:val="hybridMultilevel"/>
     <w:tmpl w:val="801EA454"/>
@@ -7333,7 +7938,7 @@
       </w:rPr>
     </w:lvl>
   </w:abstractNum>
-  <w:abstractNum w:abstractNumId="8">
+  <w:abstractNum w:abstractNumId="10">
     <w:nsid w:val="4C517E09"/>
     <w:multiLevelType w:val="hybridMultilevel"/>
     <w:tmpl w:val="DA38336E"/>
@@ -7446,7 +8051,7 @@
       </w:rPr>
     </w:lvl>
   </w:abstractNum>
-  <w:abstractNum w:abstractNumId="9">
+  <w:abstractNum w:abstractNumId="11">
     <w:nsid w:val="58D52370"/>
     <w:multiLevelType w:val="hybridMultilevel"/>
     <w:tmpl w:val="9C0E5118"/>
@@ -7559,7 +8164,7 @@
       </w:rPr>
     </w:lvl>
   </w:abstractNum>
-  <w:abstractNum w:abstractNumId="10">
+  <w:abstractNum w:abstractNumId="12">
     <w:nsid w:val="65E2510E"/>
     <w:multiLevelType w:val="hybridMultilevel"/>
     <w:tmpl w:val="80BC43DA"/>
@@ -7672,7 +8277,121 @@
       </w:rPr>
     </w:lvl>
   </w:abstractNum>
-  <w:abstractNum w:abstractNumId="11">
+  <w:abstractNum w:abstractNumId="13">
+    <w:nsid w:val="7287704A"/>
+    <w:multiLevelType w:val="hybridMultilevel"/>
+    <w:tmpl w:val="FE14C91A"/>
+    <w:lvl w:ilvl="0" w:tplc="6212AC92">
+      <w:start w:val="1"/>
+      <w:numFmt w:val="bullet"/>
+      <w:suff w:val="space"/>
+      <w:lvlText w:val=""/>
+      <w:lvlJc w:val="left"/>
+      <w:pPr>
+        <w:ind w:left="0" w:firstLine="0"/>
+      </w:pPr>
+      <w:rPr>
+        <w:rFonts w:ascii="Symbol" w:hAnsi="Symbol" w:hint="default"/>
+      </w:rPr>
+    </w:lvl>
+    <w:lvl w:ilvl="1" w:tplc="04090003" w:tentative="1">
+      <w:start w:val="1"/>
+      <w:numFmt w:val="bullet"/>
+      <w:lvlText w:val="o"/>
+      <w:lvlJc w:val="left"/>
+      <w:pPr>
+        <w:ind w:left="1080" w:hanging="360"/>
+      </w:pPr>
+      <w:rPr>
+        <w:rFonts w:ascii="Courier New" w:hAnsi="Courier New" w:cs="Courier New" w:hint="default"/>
+      </w:rPr>
+    </w:lvl>
+    <w:lvl w:ilvl="2" w:tplc="04090005" w:tentative="1">
+      <w:start w:val="1"/>
+      <w:numFmt w:val="bullet"/>
+      <w:lvlText w:val=""/>
+      <w:lvlJc w:val="left"/>
+      <w:pPr>
+        <w:ind w:left="1800" w:hanging="360"/>
+      </w:pPr>
+      <w:rPr>
+        <w:rFonts w:ascii="Wingdings" w:hAnsi="Wingdings" w:hint="default"/>
+      </w:rPr>
+    </w:lvl>
+    <w:lvl w:ilvl="3" w:tplc="04090001" w:tentative="1">
+      <w:start w:val="1"/>
+      <w:numFmt w:val="bullet"/>
+      <w:lvlText w:val=""/>
+      <w:lvlJc w:val="left"/>
+      <w:pPr>
+        <w:ind w:left="2520" w:hanging="360"/>
+      </w:pPr>
+      <w:rPr>
+        <w:rFonts w:ascii="Symbol" w:hAnsi="Symbol" w:hint="default"/>
+      </w:rPr>
+    </w:lvl>
+    <w:lvl w:ilvl="4" w:tplc="04090003" w:tentative="1">
+      <w:start w:val="1"/>
+      <w:numFmt w:val="bullet"/>
+      <w:lvlText w:val="o"/>
+      <w:lvlJc w:val="left"/>
+      <w:pPr>
+        <w:ind w:left="3240" w:hanging="360"/>
+      </w:pPr>
+      <w:rPr>
+        <w:rFonts w:ascii="Courier New" w:hAnsi="Courier New" w:cs="Courier New" w:hint="default"/>
+      </w:rPr>
+    </w:lvl>
+    <w:lvl w:ilvl="5" w:tplc="04090005" w:tentative="1">
+      <w:start w:val="1"/>
+      <w:numFmt w:val="bullet"/>
+      <w:lvlText w:val=""/>
+      <w:lvlJc w:val="left"/>
+      <w:pPr>
+        <w:ind w:left="3960" w:hanging="360"/>
+      </w:pPr>
+      <w:rPr>
+        <w:rFonts w:ascii="Wingdings" w:hAnsi="Wingdings" w:hint="default"/>
+      </w:rPr>
+    </w:lvl>
+    <w:lvl w:ilvl="6" w:tplc="04090001" w:tentative="1">
+      <w:start w:val="1"/>
+      <w:numFmt w:val="bullet"/>
+      <w:lvlText w:val=""/>
+      <w:lvlJc w:val="left"/>
+      <w:pPr>
+        <w:ind w:left="4680" w:hanging="360"/>
+      </w:pPr>
+      <w:rPr>
+        <w:rFonts w:ascii="Symbol" w:hAnsi="Symbol" w:hint="default"/>
+      </w:rPr>
+    </w:lvl>
+    <w:lvl w:ilvl="7" w:tplc="04090003" w:tentative="1">
+      <w:start w:val="1"/>
+      <w:numFmt w:val="bullet"/>
+      <w:lvlText w:val="o"/>
+      <w:lvlJc w:val="left"/>
+      <w:pPr>
+        <w:ind w:left="5400" w:hanging="360"/>
+      </w:pPr>
+      <w:rPr>
+        <w:rFonts w:ascii="Courier New" w:hAnsi="Courier New" w:cs="Courier New" w:hint="default"/>
+      </w:rPr>
+    </w:lvl>
+    <w:lvl w:ilvl="8" w:tplc="04090005" w:tentative="1">
+      <w:start w:val="1"/>
+      <w:numFmt w:val="bullet"/>
+      <w:lvlText w:val=""/>
+      <w:lvlJc w:val="left"/>
+      <w:pPr>
+        <w:ind w:left="6120" w:hanging="360"/>
+      </w:pPr>
+      <w:rPr>
+        <w:rFonts w:ascii="Wingdings" w:hAnsi="Wingdings" w:hint="default"/>
+      </w:rPr>
+    </w:lvl>
+  </w:abstractNum>
+  <w:abstractNum w:abstractNumId="14">
     <w:nsid w:val="778F7DB9"/>
     <w:multiLevelType w:val="hybridMultilevel"/>
     <w:tmpl w:val="00E218A2"/>
@@ -7785,7 +8504,7 @@
       </w:rPr>
     </w:lvl>
   </w:abstractNum>
-  <w:abstractNum w:abstractNumId="12">
+  <w:abstractNum w:abstractNumId="15">
     <w:nsid w:val="78FA5E84"/>
     <w:multiLevelType w:val="hybridMultilevel"/>
     <w:tmpl w:val="8226500E"/>
@@ -7871,7 +8590,7 @@
       </w:pPr>
     </w:lvl>
   </w:abstractNum>
-  <w:abstractNum w:abstractNumId="13">
+  <w:abstractNum w:abstractNumId="16">
     <w:nsid w:val="79C43785"/>
     <w:multiLevelType w:val="hybridMultilevel"/>
     <w:tmpl w:val="71D46E94"/>
@@ -7985,46 +8704,55 @@
     </w:lvl>
   </w:abstractNum>
   <w:num w:numId="1">
+    <w:abstractNumId w:val="6"/>
+  </w:num>
+  <w:num w:numId="2">
+    <w:abstractNumId w:val="15"/>
+  </w:num>
+  <w:num w:numId="3">
+    <w:abstractNumId w:val="3"/>
+  </w:num>
+  <w:num w:numId="4">
     <w:abstractNumId w:val="4"/>
   </w:num>
-  <w:num w:numId="2">
+  <w:num w:numId="5">
+    <w:abstractNumId w:val="14"/>
+  </w:num>
+  <w:num w:numId="6">
     <w:abstractNumId w:val="12"/>
   </w:num>
-  <w:num w:numId="3">
+  <w:num w:numId="7">
+    <w:abstractNumId w:val="11"/>
+  </w:num>
+  <w:num w:numId="8">
+    <w:abstractNumId w:val="16"/>
+  </w:num>
+  <w:num w:numId="9">
+    <w:abstractNumId w:val="8"/>
+  </w:num>
+  <w:num w:numId="10">
+    <w:abstractNumId w:val="5"/>
+  </w:num>
+  <w:num w:numId="11">
     <w:abstractNumId w:val="1"/>
   </w:num>
-  <w:num w:numId="4">
+  <w:num w:numId="12">
+    <w:abstractNumId w:val="7"/>
+  </w:num>
+  <w:num w:numId="13">
+    <w:abstractNumId w:val="10"/>
+  </w:num>
+  <w:num w:numId="14">
+    <w:abstractNumId w:val="9"/>
+  </w:num>
+  <w:num w:numId="15">
     <w:abstractNumId w:val="2"/>
   </w:num>
-  <w:num w:numId="5">
-    <w:abstractNumId w:val="11"/>
-  </w:num>
-  <w:num w:numId="6">
-    <w:abstractNumId w:val="10"/>
-  </w:num>
-  <w:num w:numId="7">
-    <w:abstractNumId w:val="9"/>
-  </w:num>
-  <w:num w:numId="8">
+  <w:num w:numId="16">
     <w:abstractNumId w:val="13"/>
   </w:num>
-  <w:num w:numId="9">
-    <w:abstractNumId w:val="6"/>
-  </w:num>
-  <w:num w:numId="10">
-    <w:abstractNumId w:val="3"/>
-  </w:num>
-  <w:num w:numId="11">
+  <w:num w:numId="17">
     <w:abstractNumId w:val="0"/>
-  </w:num>
-  <w:num w:numId="12">
-    <w:abstractNumId w:val="5"/>
-  </w:num>
-  <w:num w:numId="13">
-    <w:abstractNumId w:val="8"/>
-  </w:num>
-  <w:num w:numId="14">
-    <w:abstractNumId w:val="7"/>
   </w:num>
 </w:numbering>
 </file>
@@ -10722,7 +11450,7 @@
 </file>
 
 <file path=customXml/itemProps2.xml><?xml version="1.0" encoding="utf-8"?>
-<ds:datastoreItem xmlns:ds="http://schemas.openxmlformats.org/officeDocument/2006/customXml" ds:itemID="{C50B7ED0-2FBC-46DA-BD06-91C16B174209}">
+<ds:datastoreItem xmlns:ds="http://schemas.openxmlformats.org/officeDocument/2006/customXml" ds:itemID="{1F700E9C-0F19-4CC7-B1EA-0457802C017F}">
   <ds:schemaRefs>
     <ds:schemaRef ds:uri="http://schemas.openxmlformats.org/officeDocument/2006/bibliography"/>
   </ds:schemaRefs>

</xml_diff>

<commit_message>
Added descriptions for the Admin CMS manual. Added diagrams that are used in that document too.
</commit_message>
<xml_diff>
--- a/ReceiptRewards.Documentation/Admin CMS User Manual.docx
+++ b/ReceiptRewards.Documentation/Admin CMS User Manual.docx
@@ -57,7 +57,7 @@
                 <w:lang w:eastAsia="en-US"/>
               </w:rPr>
               <w:drawing>
-                <wp:anchor distT="0" distB="0" distL="114300" distR="114300" simplePos="0" relativeHeight="251661312" behindDoc="0" locked="0" layoutInCell="1" allowOverlap="1" wp14:anchorId="544FAA6C" wp14:editId="0F49CD1A">
+                <wp:anchor distT="0" distB="0" distL="114300" distR="114300" simplePos="0" relativeHeight="251661312" behindDoc="0" locked="0" layoutInCell="1" allowOverlap="1" wp14:anchorId="68128AD1" wp14:editId="2A64624C">
                   <wp:simplePos x="0" y="0"/>
                   <wp:positionH relativeFrom="column">
                     <wp:posOffset>-83820</wp:posOffset>
@@ -232,7 +232,7 @@
                 <w:sz w:val="36"/>
                 <w:szCs w:val="36"/>
               </w:rPr>
-              <w:t>8/21/2013</w:t>
+              <w:t>8/22/2013</w:t>
             </w:r>
             <w:r>
               <w:rPr>
@@ -315,7 +315,7 @@
                 <w:lang w:eastAsia="en-US"/>
               </w:rPr>
               <w:drawing>
-                <wp:anchor distT="0" distB="0" distL="114300" distR="114300" simplePos="0" relativeHeight="251660288" behindDoc="0" locked="0" layoutInCell="1" allowOverlap="1" wp14:anchorId="1E98B993" wp14:editId="6413EC0E">
+                <wp:anchor distT="0" distB="0" distL="114300" distR="114300" simplePos="0" relativeHeight="251660288" behindDoc="0" locked="0" layoutInCell="1" allowOverlap="1" wp14:anchorId="64F11F6A" wp14:editId="114F014C">
                   <wp:simplePos x="0" y="0"/>
                   <wp:positionH relativeFrom="column">
                     <wp:posOffset>-29210</wp:posOffset>
@@ -386,6 +386,7 @@
       <w:sdtPr>
         <w:rPr>
           <w:rFonts w:asciiTheme="minorHAnsi" w:eastAsiaTheme="minorHAnsi" w:hAnsiTheme="minorHAnsi" w:cstheme="minorBidi"/>
+          <w:b w:val="0"/>
           <w:bCs/>
           <w:color w:val="auto"/>
           <w:sz w:val="22"/>
@@ -400,7 +401,6 @@
       </w:sdtPr>
       <w:sdtEndPr>
         <w:rPr>
-          <w:b w:val="0"/>
           <w:noProof/>
           <w:color w:val="000000"/>
           <w:lang w:eastAsia="ja-JP"/>
@@ -5354,115 +5354,113 @@
       <w:r>
         <w:br w:type="page"/>
       </w:r>
-      <w:bookmarkStart w:id="0" w:name="_GoBack"/>
-      <w:bookmarkEnd w:id="0"/>
     </w:p>
     <w:p>
       <w:pPr>
         <w:pStyle w:val="Heading1"/>
       </w:pPr>
-      <w:bookmarkStart w:id="1" w:name="_Toc364860419"/>
+      <w:bookmarkStart w:id="0" w:name="_Toc364860419"/>
       <w:r>
         <w:lastRenderedPageBreak/>
         <w:t>1 Introduction</w:t>
       </w:r>
+      <w:bookmarkEnd w:id="0"/>
+    </w:p>
+    <w:p>
+      <w:r>
+        <w:t xml:space="preserve">The purpose of this document is to explain and give an </w:t>
+      </w:r>
+      <w:r>
+        <w:t>in depth</w:t>
+      </w:r>
+      <w:r>
+        <w:t xml:space="preserve"> analysis on the structure, design and make up of Company Survey </w:t>
+      </w:r>
+      <w:r>
+        <w:t>Websites</w:t>
+      </w:r>
+      <w:r>
+        <w:t xml:space="preserve">. By doing so, this will give </w:t>
+      </w:r>
+      <w:r>
+        <w:t>a</w:t>
+      </w:r>
+      <w:r>
+        <w:t xml:space="preserve"> great understanding to the complexity involved with having to re-create these surveys in the system.</w:t>
+      </w:r>
+    </w:p>
+    <w:p>
+      <w:pPr>
+        <w:pStyle w:val="Heading2"/>
+      </w:pPr>
+      <w:bookmarkStart w:id="1" w:name="_Toc364860420"/>
+      <w:r>
+        <w:t>1.1 Intended Audience</w:t>
+      </w:r>
       <w:bookmarkEnd w:id="1"/>
     </w:p>
     <w:p>
       <w:r>
-        <w:t xml:space="preserve">The purpose of this document is to explain and give an </w:t>
-      </w:r>
-      <w:r>
-        <w:t>in depth</w:t>
-      </w:r>
-      <w:r>
-        <w:t xml:space="preserve"> analysis on the structure, design and make up of Company Survey </w:t>
-      </w:r>
-      <w:r>
-        <w:t>Websites</w:t>
-      </w:r>
-      <w:r>
-        <w:t xml:space="preserve">. By doing so, this will give </w:t>
-      </w:r>
-      <w:r>
-        <w:t>a</w:t>
-      </w:r>
-      <w:r>
-        <w:t xml:space="preserve"> great understanding to the complexity involved with having to re-create these surveys in the system.</w:t>
+        <w:t xml:space="preserve">This document is intended </w:t>
+      </w:r>
+      <w:r>
+        <w:t>f</w:t>
+      </w:r>
+      <w:r>
+        <w:t>or</w:t>
+      </w:r>
+      <w:r>
+        <w:t xml:space="preserve"> persons trying to understand the fundamental business side of how survey work for this</w:t>
+      </w:r>
+      <w:r>
+        <w:t xml:space="preserve"> project. The goal is for those </w:t>
+      </w:r>
+      <w:r>
+        <w:t>individuals</w:t>
+      </w:r>
+      <w:r>
+        <w:t xml:space="preserve"> to learn about the </w:t>
+      </w:r>
+      <w:r>
+        <w:t>surveys and learn what is involved to recreate the surveys in the system.</w:t>
       </w:r>
     </w:p>
     <w:p>
       <w:pPr>
         <w:pStyle w:val="Heading2"/>
       </w:pPr>
-      <w:bookmarkStart w:id="2" w:name="_Toc364860420"/>
-      <w:r>
-        <w:t>1.1 Intended Audience</w:t>
+      <w:bookmarkStart w:id="2" w:name="_Toc364860421"/>
+      <w:r>
+        <w:t>1.</w:t>
+      </w:r>
+      <w:r>
+        <w:t>2</w:t>
+      </w:r>
+      <w:r>
+        <w:t xml:space="preserve"> References</w:t>
       </w:r>
       <w:bookmarkEnd w:id="2"/>
     </w:p>
     <w:p>
       <w:r>
-        <w:t xml:space="preserve">This document is intended </w:t>
-      </w:r>
-      <w:r>
-        <w:t>f</w:t>
-      </w:r>
-      <w:r>
-        <w:t>or</w:t>
-      </w:r>
-      <w:r>
-        <w:t xml:space="preserve"> persons trying to understand the fundamental business side of how survey work for this</w:t>
-      </w:r>
-      <w:r>
-        <w:t xml:space="preserve"> project. The goal is for those </w:t>
-      </w:r>
-      <w:r>
-        <w:t>individuals</w:t>
-      </w:r>
-      <w:r>
-        <w:t xml:space="preserve"> to learn about the </w:t>
-      </w:r>
-      <w:r>
-        <w:t>surveys and learn what is involved to recreate the surveys in the system.</w:t>
+        <w:t>No references were used.</w:t>
       </w:r>
     </w:p>
     <w:p>
       <w:pPr>
         <w:pStyle w:val="Heading2"/>
       </w:pPr>
-      <w:bookmarkStart w:id="3" w:name="_Toc364860421"/>
-      <w:r>
-        <w:t>1.</w:t>
-      </w:r>
-      <w:r>
-        <w:t>2</w:t>
-      </w:r>
-      <w:r>
-        <w:t xml:space="preserve"> References</w:t>
+      <w:bookmarkStart w:id="3" w:name="_Toc364860422"/>
+      <w:r>
+        <w:t>1.3</w:t>
+      </w:r>
+      <w:r>
+        <w:t xml:space="preserve"> </w:t>
+      </w:r>
+      <w:r>
+        <w:t>Revision History</w:t>
       </w:r>
       <w:bookmarkEnd w:id="3"/>
-    </w:p>
-    <w:p>
-      <w:r>
-        <w:t>No references were used.</w:t>
-      </w:r>
-    </w:p>
-    <w:p>
-      <w:pPr>
-        <w:pStyle w:val="Heading2"/>
-      </w:pPr>
-      <w:bookmarkStart w:id="4" w:name="_Toc364860422"/>
-      <w:r>
-        <w:t>1.3</w:t>
-      </w:r>
-      <w:r>
-        <w:t xml:space="preserve"> </w:t>
-      </w:r>
-      <w:r>
-        <w:t>Revision History</w:t>
-      </w:r>
-      <w:bookmarkEnd w:id="4"/>
     </w:p>
     <w:p>
       <w:r>
@@ -5654,12 +5652,12 @@
       <w:pPr>
         <w:pStyle w:val="Heading1"/>
       </w:pPr>
-      <w:bookmarkStart w:id="5" w:name="_Toc364860423"/>
+      <w:bookmarkStart w:id="4" w:name="_Toc364860423"/>
       <w:r>
         <w:lastRenderedPageBreak/>
         <w:t>2 Set Up</w:t>
       </w:r>
-      <w:bookmarkEnd w:id="5"/>
+      <w:bookmarkEnd w:id="4"/>
     </w:p>
     <w:p>
       <w:r>
@@ -5668,17 +5666,28 @@
     </w:p>
     <w:p>
       <w:pPr>
-        <w:pStyle w:val="Heading1"/>
-      </w:pPr>
-      <w:bookmarkStart w:id="6" w:name="_Toc364860424"/>
-      <w:r>
-        <w:t>3 Main Menu</w:t>
-      </w:r>
-      <w:bookmarkEnd w:id="6"/>
-    </w:p>
-    <w:p>
-      <w:r>
-        <w:t>The main menu contains the links to the major sections of the application. All the administrator functionality can be linked to from this page.</w:t>
+        <w:pStyle w:val="Heading2"/>
+      </w:pPr>
+      <w:r>
+        <w:t>2.1 General Flow of the Web App</w:t>
+      </w:r>
+    </w:p>
+    <w:p>
+      <w:pPr>
+        <w:rPr>
+          <w:noProof/>
+          <w:lang w:eastAsia="en-US"/>
+        </w:rPr>
+      </w:pPr>
+      <w:r>
+        <w:t>Below is a diagram which show the overall flow of the Web Admin CMS Application and the interaction between pages.</w:t>
+      </w:r>
+      <w:r>
+        <w:rPr>
+          <w:noProof/>
+          <w:lang w:eastAsia="en-US"/>
+        </w:rPr>
+        <w:t xml:space="preserve"> </w:t>
       </w:r>
     </w:p>
     <w:p>
@@ -5688,8 +5697,84 @@
           <w:lang w:eastAsia="en-US"/>
         </w:rPr>
         <w:drawing>
-          <wp:inline distT="0" distB="0" distL="0" distR="0" wp14:anchorId="76F31BC3" wp14:editId="677CED5E">
-            <wp:extent cx="5943600" cy="2110105"/>
+          <wp:inline distT="0" distB="0" distL="0" distR="0" wp14:anchorId="7C42B300" wp14:editId="25D9F260">
+            <wp:extent cx="5813212" cy="2038350"/>
+            <wp:effectExtent l="0" t="0" r="0" b="0"/>
+            <wp:docPr id="74" name="Picture 74"/>
+            <wp:cNvGraphicFramePr>
+              <a:graphicFrameLocks xmlns:a="http://schemas.openxmlformats.org/drawingml/2006/main" noChangeAspect="1"/>
+            </wp:cNvGraphicFramePr>
+            <a:graphic xmlns:a="http://schemas.openxmlformats.org/drawingml/2006/main">
+              <a:graphicData uri="http://schemas.openxmlformats.org/drawingml/2006/picture">
+                <pic:pic xmlns:pic="http://schemas.openxmlformats.org/drawingml/2006/picture">
+                  <pic:nvPicPr>
+                    <pic:cNvPr id="0" name="Admin CMS Page Flow.png"/>
+                    <pic:cNvPicPr/>
+                  </pic:nvPicPr>
+                  <pic:blipFill>
+                    <a:blip r:embed="rId12">
+                      <a:extLst>
+                        <a:ext uri="{28A0092B-C50C-407E-A947-70E740481C1C}">
+                          <a14:useLocalDpi xmlns:a14="http://schemas.microsoft.com/office/drawing/2010/main" val="0"/>
+                        </a:ext>
+                      </a:extLst>
+                    </a:blip>
+                    <a:stretch>
+                      <a:fillRect/>
+                    </a:stretch>
+                  </pic:blipFill>
+                  <pic:spPr>
+                    <a:xfrm>
+                      <a:off x="0" y="0"/>
+                      <a:ext cx="5857923" cy="2054028"/>
+                    </a:xfrm>
+                    <a:prstGeom prst="rect">
+                      <a:avLst/>
+                    </a:prstGeom>
+                  </pic:spPr>
+                </pic:pic>
+              </a:graphicData>
+            </a:graphic>
+          </wp:inline>
+        </w:drawing>
+      </w:r>
+    </w:p>
+    <w:p>
+      <w:pPr>
+        <w:spacing w:after="200" w:line="276" w:lineRule="auto"/>
+      </w:pPr>
+      <w:r>
+        <w:br w:type="page"/>
+      </w:r>
+    </w:p>
+    <w:p>
+      <w:pPr>
+        <w:pStyle w:val="Heading1"/>
+      </w:pPr>
+      <w:bookmarkStart w:id="5" w:name="_Toc364860424"/>
+      <w:r>
+        <w:lastRenderedPageBreak/>
+        <w:t>3 Main Menu</w:t>
+      </w:r>
+      <w:bookmarkEnd w:id="5"/>
+    </w:p>
+    <w:p>
+      <w:r>
+        <w:t>The main menu contains the links to the major sections of the application. All the administrator functionality can be linked to from this page.</w:t>
+      </w:r>
+    </w:p>
+    <w:p>
+      <w:pPr>
+        <w:jc w:val="center"/>
+      </w:pPr>
+      <w:r>
+        <w:rPr>
+          <w:noProof/>
+          <w:lang w:eastAsia="en-US"/>
+        </w:rPr>
+        <w:drawing>
+          <wp:inline distT="0" distB="0" distL="0" distR="0" wp14:anchorId="6884D364" wp14:editId="4AAE9D63">
+            <wp:extent cx="5322627" cy="1889647"/>
             <wp:effectExtent l="0" t="0" r="0" b="0"/>
             <wp:docPr id="1" name="Picture 1"/>
             <wp:cNvGraphicFramePr>
@@ -5703,7 +5788,7 @@
                     <pic:cNvPicPr/>
                   </pic:nvPicPr>
                   <pic:blipFill>
-                    <a:blip r:embed="rId12"/>
+                    <a:blip r:embed="rId13"/>
                     <a:stretch>
                       <a:fillRect/>
                     </a:stretch>
@@ -5711,7 +5796,7 @@
                   <pic:spPr>
                     <a:xfrm>
                       <a:off x="0" y="0"/>
-                      <a:ext cx="5943600" cy="2110105"/>
+                      <a:ext cx="5316523" cy="1887480"/>
                     </a:xfrm>
                     <a:prstGeom prst="rect">
                       <a:avLst/>
@@ -5728,60 +5813,88 @@
       <w:pPr>
         <w:pStyle w:val="Heading1"/>
       </w:pPr>
-      <w:bookmarkStart w:id="7" w:name="_Toc364860425"/>
+      <w:bookmarkStart w:id="6" w:name="_Toc364860425"/>
       <w:r>
         <w:t>4</w:t>
       </w:r>
       <w:r>
-        <w:t xml:space="preserve"> Code Administration</w:t>
-      </w:r>
-      <w:bookmarkEnd w:id="7"/>
-    </w:p>
-    <w:p>
-      <w:r>
-        <w:t>Codes will be updated infrequently and most always be updated by developer because that is when most codes will ever need to be added anyways. Also, it is very important to be diligent when deleting a code or code type because there may be references associated to those.</w:t>
-      </w:r>
-    </w:p>
-    <w:p>
-      <w:r>
-        <w:t>It is best practice that you should never need to use this aspect of the application aside from developers.</w:t>
-      </w:r>
-    </w:p>
-    <w:p>
+        <w:t xml:space="preserve"> Code </w:t>
+      </w:r>
+      <w:bookmarkEnd w:id="6"/>
+      <w:r>
+        <w:t>Administration</w:t>
+      </w:r>
+    </w:p>
+    <w:p>
+      <w:r>
+        <w:t>The Code Administration of the Application is used to manage all the codes and code types of the system. The codes are essentially constants of the system that are used and referenced in the code.</w:t>
+      </w:r>
+    </w:p>
+    <w:p>
+      <w:pPr>
+        <w:jc w:val="center"/>
+      </w:pPr>
       <w:r>
         <w:rPr>
-          <w:highlight w:val="yellow"/>
+          <w:noProof/>
+          <w:lang w:eastAsia="en-US"/>
         </w:rPr>
-        <w:t>@TODO: Make a flow which describes the flow between pages.</w:t>
-      </w:r>
-    </w:p>
-    <w:p>
-      <w:pPr>
+        <w:drawing>
+          <wp:inline distT="0" distB="0" distL="0" distR="0" wp14:anchorId="31E7BC33" wp14:editId="222BB730">
+            <wp:extent cx="5943600" cy="2160905"/>
+            <wp:effectExtent l="0" t="0" r="0" b="0"/>
+            <wp:docPr id="84" name="Picture 84"/>
+            <wp:cNvGraphicFramePr>
+              <a:graphicFrameLocks xmlns:a="http://schemas.openxmlformats.org/drawingml/2006/main" noChangeAspect="1"/>
+            </wp:cNvGraphicFramePr>
+            <a:graphic xmlns:a="http://schemas.openxmlformats.org/drawingml/2006/main">
+              <a:graphicData uri="http://schemas.openxmlformats.org/drawingml/2006/picture">
+                <pic:pic xmlns:pic="http://schemas.openxmlformats.org/drawingml/2006/picture">
+                  <pic:nvPicPr>
+                    <pic:cNvPr id="0" name="AdminCms-CodeAdministratorPageFlow.png"/>
+                    <pic:cNvPicPr/>
+                  </pic:nvPicPr>
+                  <pic:blipFill>
+                    <a:blip r:embed="rId14">
+                      <a:extLst>
+                        <a:ext uri="{28A0092B-C50C-407E-A947-70E740481C1C}">
+                          <a14:useLocalDpi xmlns:a14="http://schemas.microsoft.com/office/drawing/2010/main" val="0"/>
+                        </a:ext>
+                      </a:extLst>
+                    </a:blip>
+                    <a:stretch>
+                      <a:fillRect/>
+                    </a:stretch>
+                  </pic:blipFill>
+                  <pic:spPr>
+                    <a:xfrm>
+                      <a:off x="0" y="0"/>
+                      <a:ext cx="5943600" cy="2160905"/>
+                    </a:xfrm>
+                    <a:prstGeom prst="rect">
+                      <a:avLst/>
+                    </a:prstGeom>
+                  </pic:spPr>
+                </pic:pic>
+              </a:graphicData>
+            </a:graphic>
+          </wp:inline>
+        </w:drawing>
+      </w:r>
+    </w:p>
+    <w:p>
+      <w:pPr>
+        <w:spacing w:after="200" w:line="276" w:lineRule="auto"/>
         <w:rPr>
           <w:rFonts w:asciiTheme="majorHAnsi" w:eastAsiaTheme="majorEastAsia" w:hAnsiTheme="majorHAnsi" w:cstheme="majorBidi"/>
           <w:b/>
+          <w:bCs w:val="0"/>
           <w:color w:val="163300" w:themeColor="accent1"/>
           <w:sz w:val="26"/>
           <w:szCs w:val="26"/>
         </w:rPr>
-        <w:sectPr>
-          <w:headerReference w:type="default" r:id="rId13"/>
-          <w:footerReference w:type="default" r:id="rId14"/>
-          <w:type w:val="continuous"/>
-          <w:pgSz w:w="12240" w:h="15840"/>
-          <w:pgMar w:top="1440" w:right="1440" w:bottom="1440" w:left="1440" w:header="288" w:footer="720" w:gutter="0"/>
-          <w:cols w:space="720"/>
-          <w:titlePg/>
-          <w:docGrid w:linePitch="360"/>
-        </w:sectPr>
-      </w:pPr>
-    </w:p>
-    <w:p>
-      <w:pPr>
-        <w:spacing w:after="200" w:line="276" w:lineRule="auto"/>
-      </w:pPr>
-      <w:r>
-        <w:lastRenderedPageBreak/>
+      </w:pPr>
+      <w:r>
         <w:br w:type="page"/>
       </w:r>
     </w:p>
@@ -5789,14 +5902,18 @@
       <w:pPr>
         <w:pStyle w:val="Heading2"/>
       </w:pPr>
-      <w:bookmarkStart w:id="8" w:name="_Toc364860426"/>
       <w:r>
         <w:lastRenderedPageBreak/>
         <w:t>4.1 Code Type Manager</w:t>
       </w:r>
-      <w:bookmarkEnd w:id="8"/>
-    </w:p>
-    <w:p>
+    </w:p>
+    <w:p>
+      <w:pPr>
+        <w:rPr>
+          <w:noProof/>
+          <w:lang w:eastAsia="en-US"/>
+        </w:rPr>
+      </w:pPr>
       <w:r>
         <w:t>The Code Type Manager page is used to manage all the Code Types in the system. Code Types are essentially categories for the Codes. The Code Types have a certain purpose and part of the system for specialized functionality.</w:t>
       </w:r>
@@ -5807,13 +5924,35 @@
         </w:rPr>
         <w:t xml:space="preserve"> </w:t>
       </w:r>
+    </w:p>
+    <w:p>
+      <w:r>
+        <w:t>Code Types</w:t>
+      </w:r>
+      <w:r>
+        <w:t xml:space="preserve"> will be updated infrequently and </w:t>
+      </w:r>
+      <w:r>
+        <w:t>almost</w:t>
+      </w:r>
+      <w:r>
+        <w:t xml:space="preserve"> always be updated by </w:t>
+      </w:r>
+      <w:r>
+        <w:t xml:space="preserve">a </w:t>
+      </w:r>
+      <w:r>
+        <w:t>developer. The reason is because when code types need to be updated, it almost always involves is due to a new development request that needs the new Code Type. Otherwise, most code types have no need to be updated once they are made. Also, it is very important to be diligent when deleting a code or code type because there may be references associated to those.</w:t>
+      </w:r>
+    </w:p>
+    <w:p>
       <w:r>
         <w:rPr>
           <w:noProof/>
           <w:lang w:eastAsia="en-US"/>
         </w:rPr>
         <w:drawing>
-          <wp:inline distT="0" distB="0" distL="0" distR="0" wp14:anchorId="4BB0C02B" wp14:editId="56C911E7">
+          <wp:inline distT="0" distB="0" distL="0" distR="0" wp14:anchorId="12F30BE9" wp14:editId="111CA0A5">
             <wp:extent cx="5963187" cy="3693226"/>
             <wp:effectExtent l="0" t="0" r="0" b="0"/>
             <wp:docPr id="7" name="Picture 7"/>
@@ -5851,6 +5990,14 @@
     </w:p>
     <w:p>
       <w:pPr>
+        <w:spacing w:after="200" w:line="276" w:lineRule="auto"/>
+      </w:pPr>
+      <w:r>
+        <w:br w:type="page"/>
+      </w:r>
+    </w:p>
+    <w:p>
+      <w:pPr>
         <w:pStyle w:val="ListParagraph"/>
         <w:ind w:left="360"/>
       </w:pPr>
@@ -5859,14 +6006,15 @@
           <w:noProof/>
           <w:lang w:eastAsia="en-US"/>
         </w:rPr>
+        <w:lastRenderedPageBreak/>
         <w:drawing>
-          <wp:anchor distT="0" distB="0" distL="114300" distR="114300" simplePos="0" relativeHeight="251663360" behindDoc="0" locked="0" layoutInCell="1" allowOverlap="1" wp14:anchorId="59805E6E" wp14:editId="2CB38EC2">
+          <wp:anchor distT="0" distB="0" distL="114300" distR="114300" simplePos="0" relativeHeight="251663360" behindDoc="0" locked="0" layoutInCell="1" allowOverlap="1" wp14:anchorId="124B99DC" wp14:editId="795A3E12">
             <wp:simplePos x="0" y="0"/>
             <wp:positionH relativeFrom="column">
-              <wp:posOffset>0</wp:posOffset>
+              <wp:posOffset>-109220</wp:posOffset>
             </wp:positionH>
             <wp:positionV relativeFrom="paragraph">
-              <wp:posOffset>50165</wp:posOffset>
+              <wp:posOffset>80010</wp:posOffset>
             </wp:positionV>
             <wp:extent cx="2452370" cy="2493645"/>
             <wp:effectExtent l="0" t="0" r="0" b="0"/>
@@ -5918,9 +6066,11 @@
     </w:p>
     <w:p>
       <w:pPr>
-        <w:pStyle w:val="ListParagraph"/>
-        <w:ind w:left="360"/>
-      </w:pPr>
+        <w:pStyle w:val="Heading3"/>
+      </w:pPr>
+      <w:r>
+        <w:t>4.1.1 Add Code</w:t>
+      </w:r>
     </w:p>
     <w:p>
       <w:pPr>
@@ -5954,6 +6104,8 @@
           <w:numId w:val="18"/>
         </w:numPr>
         <w:sectPr>
+          <w:headerReference w:type="default" r:id="rId17"/>
+          <w:footerReference w:type="default" r:id="rId18"/>
           <w:type w:val="continuous"/>
           <w:pgSz w:w="12240" w:h="15840"/>
           <w:pgMar w:top="1440" w:right="1440" w:bottom="1440" w:left="1440" w:header="288" w:footer="720" w:gutter="0"/>
@@ -5963,13 +6115,74 @@
         </w:sectPr>
       </w:pPr>
       <w:r>
-        <w:t>The desc</w:t>
-      </w:r>
-      <w:r>
-        <w:t xml:space="preserve">ription field is a string which types will </w:t>
-      </w:r>
-      <w:r>
-        <w:t xml:space="preserve">be used in reference </w:t>
+        <w:t xml:space="preserve">The description field is a string which types will be used in reference </w:t>
+      </w:r>
+    </w:p>
+    <w:p/>
+    <w:p>
+      <w:pPr>
+        <w:pStyle w:val="Heading3"/>
+      </w:pPr>
+      <w:r>
+        <w:t>4.1.2 Code Type List</w:t>
+      </w:r>
+    </w:p>
+    <w:p>
+      <w:r>
+        <w:t xml:space="preserve">On the Code Type Manager is a list of all the Code Types in the system. With this list you can perform a delete </w:t>
+      </w:r>
+      <w:r>
+        <w:t>of the Code Type. Also, if you wish to edit the Code Type, click the “edit” link and that will take you to the Code Type Page.</w:t>
+      </w:r>
+    </w:p>
+    <w:p>
+      <w:r>
+        <w:rPr>
+          <w:noProof/>
+          <w:lang w:eastAsia="en-US"/>
+        </w:rPr>
+        <w:drawing>
+          <wp:inline distT="0" distB="0" distL="0" distR="0" wp14:anchorId="6ECF986C" wp14:editId="2D17572E">
+            <wp:extent cx="5995267" cy="1678675"/>
+            <wp:effectExtent l="0" t="0" r="0" b="0"/>
+            <wp:docPr id="83" name="Picture 83"/>
+            <wp:cNvGraphicFramePr>
+              <a:graphicFrameLocks xmlns:a="http://schemas.openxmlformats.org/drawingml/2006/main" noChangeAspect="1"/>
+            </wp:cNvGraphicFramePr>
+            <a:graphic xmlns:a="http://schemas.openxmlformats.org/drawingml/2006/main">
+              <a:graphicData uri="http://schemas.openxmlformats.org/drawingml/2006/picture">
+                <pic:pic xmlns:pic="http://schemas.openxmlformats.org/drawingml/2006/picture">
+                  <pic:nvPicPr>
+                    <pic:cNvPr id="0" name=""/>
+                    <pic:cNvPicPr/>
+                  </pic:nvPicPr>
+                  <pic:blipFill rotWithShape="1">
+                    <a:blip r:embed="rId15"/>
+                    <a:srcRect l="1835" t="56297" r="12139" b="4814"/>
+                    <a:stretch/>
+                  </pic:blipFill>
+                  <pic:spPr bwMode="auto">
+                    <a:xfrm>
+                      <a:off x="0" y="0"/>
+                      <a:ext cx="5989514" cy="1677064"/>
+                    </a:xfrm>
+                    <a:prstGeom prst="rect">
+                      <a:avLst/>
+                    </a:prstGeom>
+                    <a:ln>
+                      <a:noFill/>
+                    </a:ln>
+                    <a:extLst>
+                      <a:ext uri="{53640926-AAD7-44D8-BBD7-CCE9431645EC}">
+                        <a14:shadowObscured xmlns:a14="http://schemas.microsoft.com/office/drawing/2010/main"/>
+                      </a:ext>
+                    </a:extLst>
+                  </pic:spPr>
+                </pic:pic>
+              </a:graphicData>
+            </a:graphic>
+          </wp:inline>
+        </w:drawing>
       </w:r>
     </w:p>
     <w:p>
@@ -5977,10 +6190,9 @@
         <w:pStyle w:val="Heading2"/>
       </w:pPr>
       <w:r>
-        <w:lastRenderedPageBreak/>
         <w:br w:type="page"/>
       </w:r>
-      <w:bookmarkStart w:id="9" w:name="_Toc364860427"/>
+      <w:bookmarkStart w:id="7" w:name="_Toc364860427"/>
       <w:r>
         <w:lastRenderedPageBreak/>
         <w:t xml:space="preserve">4.2 Code </w:t>
@@ -5988,7 +6200,7 @@
       <w:r>
         <w:t>Type Page</w:t>
       </w:r>
-      <w:bookmarkEnd w:id="9"/>
+      <w:bookmarkEnd w:id="7"/>
     </w:p>
     <w:p>
       <w:r>
@@ -6020,7 +6232,7 @@
                     <pic:cNvPicPr/>
                   </pic:nvPicPr>
                   <pic:blipFill>
-                    <a:blip r:embed="rId17">
+                    <a:blip r:embed="rId19">
                       <a:extLst>
                         <a:ext uri="{28A0092B-C50C-407E-A947-70E740481C1C}">
                           <a14:useLocalDpi xmlns:a14="http://schemas.microsoft.com/office/drawing/2010/main" val="0"/>
@@ -6076,7 +6288,7 @@
                     <pic:cNvPicPr/>
                   </pic:nvPicPr>
                   <pic:blipFill>
-                    <a:blip r:embed="rId18"/>
+                    <a:blip r:embed="rId20"/>
                     <a:stretch>
                       <a:fillRect/>
                     </a:stretch>
@@ -6114,36 +6326,15 @@
       <w:pPr>
         <w:pStyle w:val="Heading3"/>
       </w:pPr>
-      <w:bookmarkStart w:id="10" w:name="_Toc364860428"/>
+      <w:bookmarkStart w:id="8" w:name="_Toc364860428"/>
       <w:r>
         <w:t>4.2.1 Add Code</w:t>
       </w:r>
-      <w:bookmarkEnd w:id="10"/>
-    </w:p>
-    <w:p>
-      <w:pPr>
-        <w:sectPr>
-          <w:type w:val="continuous"/>
-          <w:pgSz w:w="12240" w:h="15840"/>
-          <w:pgMar w:top="1440" w:right="1440" w:bottom="1440" w:left="1440" w:header="288" w:footer="720" w:gutter="0"/>
-          <w:cols w:space="720"/>
-          <w:titlePg/>
-          <w:docGrid w:linePitch="360"/>
-        </w:sectPr>
-      </w:pPr>
-      <w:r>
-        <w:t xml:space="preserve">Use the Add Code form to add a </w:t>
-      </w:r>
-    </w:p>
-    <w:p>
-      <w:proofErr w:type="gramStart"/>
-      <w:r>
-        <w:lastRenderedPageBreak/>
-        <w:t>new</w:t>
-      </w:r>
-      <w:proofErr w:type="gramEnd"/>
-      <w:r>
-        <w:t xml:space="preserve"> Code to the current Code Type. </w:t>
+      <w:bookmarkEnd w:id="8"/>
+    </w:p>
+    <w:p>
+      <w:r>
+        <w:t xml:space="preserve">Use the Add Code form to add a new Code to the current Code Type. </w:t>
       </w:r>
     </w:p>
     <w:p>
@@ -6208,7 +6399,7 @@
       <w:pPr>
         <w:pStyle w:val="Heading3"/>
       </w:pPr>
-      <w:bookmarkStart w:id="11" w:name="_Toc364860429"/>
+      <w:bookmarkStart w:id="9" w:name="_Toc364860429"/>
       <w:r>
         <w:lastRenderedPageBreak/>
         <w:t>4</w:t>
@@ -6225,7 +6416,7 @@
       <w:r>
         <w:t xml:space="preserve"> Type</w:t>
       </w:r>
-      <w:bookmarkEnd w:id="11"/>
+      <w:bookmarkEnd w:id="9"/>
     </w:p>
     <w:p>
       <w:r>
@@ -6249,7 +6440,7 @@
                     <pic:cNvPicPr/>
                   </pic:nvPicPr>
                   <pic:blipFill>
-                    <a:blip r:embed="rId19"/>
+                    <a:blip r:embed="rId21"/>
                     <a:stretch>
                       <a:fillRect/>
                     </a:stretch>
@@ -6280,12 +6471,12 @@
       <w:pPr>
         <w:pStyle w:val="Heading3"/>
       </w:pPr>
-      <w:bookmarkStart w:id="12" w:name="_Toc364860430"/>
+      <w:bookmarkStart w:id="10" w:name="_Toc364860430"/>
       <w:r>
         <w:lastRenderedPageBreak/>
         <w:t>4.2.3 Save Code Type Changes</w:t>
       </w:r>
-      <w:bookmarkEnd w:id="12"/>
+      <w:bookmarkEnd w:id="10"/>
     </w:p>
     <w:p>
       <w:pPr>
@@ -6319,7 +6510,7 @@
                     <pic:cNvPicPr/>
                   </pic:nvPicPr>
                   <pic:blipFill>
-                    <a:blip r:embed="rId20"/>
+                    <a:blip r:embed="rId22"/>
                     <a:stretch>
                       <a:fillRect/>
                     </a:stretch>
@@ -6350,12 +6541,12 @@
       <w:pPr>
         <w:pStyle w:val="Heading3"/>
       </w:pPr>
-      <w:bookmarkStart w:id="13" w:name="_Toc364860431"/>
+      <w:bookmarkStart w:id="11" w:name="_Toc364860431"/>
       <w:r>
         <w:lastRenderedPageBreak/>
         <w:t>4.2.4 Code Entry (Edit and Delete)</w:t>
       </w:r>
-      <w:bookmarkEnd w:id="13"/>
+      <w:bookmarkEnd w:id="11"/>
     </w:p>
     <w:p>
       <w:r>
@@ -6384,7 +6575,7 @@
                     <pic:cNvPicPr/>
                   </pic:nvPicPr>
                   <pic:blipFill>
-                    <a:blip r:embed="rId21"/>
+                    <a:blip r:embed="rId23"/>
                     <a:stretch>
                       <a:fillRect/>
                     </a:stretch>
@@ -6409,11 +6600,11 @@
       <w:pPr>
         <w:pStyle w:val="Heading2"/>
       </w:pPr>
-      <w:bookmarkStart w:id="14" w:name="_Toc364860432"/>
+      <w:bookmarkStart w:id="12" w:name="_Toc364860432"/>
       <w:r>
         <w:t>4.3 Code Page</w:t>
       </w:r>
-      <w:bookmarkEnd w:id="14"/>
+      <w:bookmarkEnd w:id="12"/>
     </w:p>
     <w:p>
       <w:r>
@@ -6442,7 +6633,7 @@
                     <pic:cNvPicPr/>
                   </pic:nvPicPr>
                   <pic:blipFill>
-                    <a:blip r:embed="rId22"/>
+                    <a:blip r:embed="rId24"/>
                     <a:stretch>
                       <a:fillRect/>
                     </a:stretch>
@@ -6467,12 +6658,12 @@
       <w:pPr>
         <w:pStyle w:val="Heading3"/>
       </w:pPr>
-      <w:bookmarkStart w:id="15" w:name="_Toc364860433"/>
+      <w:bookmarkStart w:id="13" w:name="_Toc364860433"/>
       <w:r>
         <w:lastRenderedPageBreak/>
         <w:t>4.3.1 Edit Code</w:t>
       </w:r>
-      <w:bookmarkEnd w:id="15"/>
+      <w:bookmarkEnd w:id="13"/>
     </w:p>
     <w:p>
       <w:r>
@@ -6491,13 +6682,8 @@
         <w:t>Code field is a string that represents the code</w:t>
       </w:r>
       <w:r>
-        <w:t xml:space="preserve">, which is a computer readable </w:t>
-      </w:r>
-      <w:proofErr w:type="spellStart"/>
-      <w:r>
-        <w:t>idetngifer</w:t>
-      </w:r>
-      <w:proofErr w:type="spellEnd"/>
+        <w:t>, which is a computer readable idetngifer</w:t>
+      </w:r>
     </w:p>
     <w:p>
       <w:pPr>
@@ -6545,7 +6731,7 @@
                     <pic:cNvPicPr/>
                   </pic:nvPicPr>
                   <pic:blipFill>
-                    <a:blip r:embed="rId23"/>
+                    <a:blip r:embed="rId25"/>
                     <a:stretch>
                       <a:fillRect/>
                     </a:stretch>
@@ -6583,12 +6769,12 @@
       <w:pPr>
         <w:pStyle w:val="Heading3"/>
       </w:pPr>
-      <w:bookmarkStart w:id="16" w:name="_Toc364860434"/>
+      <w:bookmarkStart w:id="14" w:name="_Toc364860434"/>
       <w:r>
         <w:lastRenderedPageBreak/>
         <w:t>4.3.2 Delete Code</w:t>
       </w:r>
-      <w:bookmarkEnd w:id="16"/>
+      <w:bookmarkEnd w:id="14"/>
     </w:p>
     <w:p>
       <w:r>
@@ -6620,7 +6806,7 @@
                     <pic:cNvPicPr/>
                   </pic:nvPicPr>
                   <pic:blipFill>
-                    <a:blip r:embed="rId24">
+                    <a:blip r:embed="rId26">
                       <a:extLst>
                         <a:ext uri="{28A0092B-C50C-407E-A947-70E740481C1C}">
                           <a14:useLocalDpi xmlns:a14="http://schemas.microsoft.com/office/drawing/2010/main" val="0"/>
@@ -6681,7 +6867,7 @@
                     <pic:cNvPicPr/>
                   </pic:nvPicPr>
                   <pic:blipFill>
-                    <a:blip r:embed="rId25">
+                    <a:blip r:embed="rId27">
                       <a:extLst>
                         <a:ext uri="{28A0092B-C50C-407E-A947-70E740481C1C}">
                           <a14:useLocalDpi xmlns:a14="http://schemas.microsoft.com/office/drawing/2010/main" val="0"/>
@@ -6713,22 +6899,20 @@
           </wp:anchor>
         </w:drawing>
       </w:r>
-      <w:proofErr w:type="gramStart"/>
       <w:r>
         <w:t>To delete the code, the click the “Delete Code” button.</w:t>
       </w:r>
-      <w:proofErr w:type="gramEnd"/>
     </w:p>
     <w:p>
       <w:pPr>
         <w:pStyle w:val="Heading3"/>
       </w:pPr>
-      <w:bookmarkStart w:id="17" w:name="_Toc364860435"/>
+      <w:bookmarkStart w:id="15" w:name="_Toc364860435"/>
       <w:r>
         <w:lastRenderedPageBreak/>
         <w:t>4.3.3 Save Code Changes</w:t>
       </w:r>
-      <w:bookmarkEnd w:id="17"/>
+      <w:bookmarkEnd w:id="15"/>
     </w:p>
     <w:p>
       <w:pPr>
@@ -6761,47 +6945,87 @@
       <w:pPr>
         <w:pStyle w:val="Heading1"/>
       </w:pPr>
-      <w:bookmarkStart w:id="18" w:name="_Toc364860436"/>
+      <w:bookmarkStart w:id="16" w:name="_Toc364860436"/>
       <w:r>
         <w:lastRenderedPageBreak/>
         <w:t>5 Company and Survey Administration</w:t>
       </w:r>
-      <w:bookmarkEnd w:id="18"/>
+      <w:bookmarkEnd w:id="16"/>
     </w:p>
     <w:p>
       <w:r>
         <w:t>The following next module of the application involves managing all the surveys and company in the CMS.</w:t>
       </w:r>
-    </w:p>
-    <w:p>
-      <w:pPr>
+      <w:r>
+        <w:t xml:space="preserve"> Below is a diagram showing the flow of the Company and Survey Administration Module with all the actions of each page.</w:t>
+      </w:r>
+    </w:p>
+    <w:p>
+      <w:pPr>
+        <w:spacing w:after="200" w:line="276" w:lineRule="auto"/>
+      </w:pPr>
+      <w:bookmarkStart w:id="17" w:name="_Toc364860437"/>
+      <w:r>
+        <w:rPr>
+          <w:noProof/>
+          <w:lang w:eastAsia="en-US"/>
+        </w:rPr>
+        <w:drawing>
+          <wp:inline distT="0" distB="0" distL="0" distR="0">
+            <wp:extent cx="5943600" cy="2994660"/>
+            <wp:effectExtent l="0" t="0" r="0" b="0"/>
+            <wp:docPr id="85" name="Picture 85"/>
+            <wp:cNvGraphicFramePr>
+              <a:graphicFrameLocks xmlns:a="http://schemas.openxmlformats.org/drawingml/2006/main" noChangeAspect="1"/>
+            </wp:cNvGraphicFramePr>
+            <a:graphic xmlns:a="http://schemas.openxmlformats.org/drawingml/2006/main">
+              <a:graphicData uri="http://schemas.openxmlformats.org/drawingml/2006/picture">
+                <pic:pic xmlns:pic="http://schemas.openxmlformats.org/drawingml/2006/picture">
+                  <pic:nvPicPr>
+                    <pic:cNvPr id="0" name="AdminCms-SurveyAdministratorPageFlow.png"/>
+                    <pic:cNvPicPr/>
+                  </pic:nvPicPr>
+                  <pic:blipFill>
+                    <a:blip r:embed="rId28" cstate="print">
+                      <a:extLst>
+                        <a:ext uri="{28A0092B-C50C-407E-A947-70E740481C1C}">
+                          <a14:useLocalDpi xmlns:a14="http://schemas.microsoft.com/office/drawing/2010/main" val="0"/>
+                        </a:ext>
+                      </a:extLst>
+                    </a:blip>
+                    <a:stretch>
+                      <a:fillRect/>
+                    </a:stretch>
+                  </pic:blipFill>
+                  <pic:spPr>
+                    <a:xfrm>
+                      <a:off x="0" y="0"/>
+                      <a:ext cx="5943600" cy="2994660"/>
+                    </a:xfrm>
+                    <a:prstGeom prst="rect">
+                      <a:avLst/>
+                    </a:prstGeom>
+                  </pic:spPr>
+                </pic:pic>
+              </a:graphicData>
+            </a:graphic>
+          </wp:inline>
+        </w:drawing>
+      </w:r>
+    </w:p>
+    <w:p>
+      <w:pPr>
+        <w:spacing w:after="200" w:line="276" w:lineRule="auto"/>
         <w:rPr>
           <w:rFonts w:asciiTheme="majorHAnsi" w:eastAsiaTheme="majorEastAsia" w:hAnsiTheme="majorHAnsi" w:cstheme="majorBidi"/>
           <w:b/>
+          <w:bCs w:val="0"/>
           <w:color w:val="163300" w:themeColor="accent1"/>
           <w:sz w:val="26"/>
           <w:szCs w:val="26"/>
         </w:rPr>
       </w:pPr>
       <w:r>
-        <w:rPr>
-          <w:highlight w:val="yellow"/>
-        </w:rPr>
-        <w:t xml:space="preserve">@TODO: Make a flow </w:t>
-      </w:r>
-      <w:r>
-        <w:rPr>
-          <w:highlight w:val="yellow"/>
-        </w:rPr>
-        <w:t xml:space="preserve">which describes </w:t>
-      </w:r>
-      <w:r>
-        <w:rPr>
-          <w:highlight w:val="yellow"/>
-        </w:rPr>
-        <w:t>the flow between pages.</w:t>
-      </w:r>
-      <w:r>
         <w:br w:type="page"/>
       </w:r>
     </w:p>
@@ -6809,12 +7033,11 @@
       <w:pPr>
         <w:pStyle w:val="Heading2"/>
       </w:pPr>
-      <w:bookmarkStart w:id="19" w:name="_Toc364860437"/>
       <w:r>
         <w:lastRenderedPageBreak/>
         <w:t>5.1 Company Manager</w:t>
       </w:r>
-      <w:bookmarkEnd w:id="19"/>
+      <w:bookmarkEnd w:id="17"/>
     </w:p>
     <w:p>
       <w:r>
@@ -6843,7 +7066,7 @@
                     <pic:cNvPicPr/>
                   </pic:nvPicPr>
                   <pic:blipFill>
-                    <a:blip r:embed="rId26"/>
+                    <a:blip r:embed="rId29"/>
                     <a:stretch>
                       <a:fillRect/>
                     </a:stretch>
@@ -6868,22 +7091,24 @@
       <w:pPr>
         <w:pStyle w:val="Heading3"/>
       </w:pPr>
-      <w:bookmarkStart w:id="20" w:name="_Toc364860438"/>
-      <w:r>
-        <w:t>5.1.1 Add Company</w:t>
-      </w:r>
-      <w:bookmarkEnd w:id="20"/>
-    </w:p>
-    <w:p>
+      <w:bookmarkStart w:id="18" w:name="_Toc364860438"/>
       <w:r>
         <w:rPr>
           <w:noProof/>
           <w:lang w:eastAsia="en-US"/>
         </w:rPr>
         <w:drawing>
-          <wp:inline distT="0" distB="0" distL="0" distR="0" wp14:anchorId="188A151A" wp14:editId="04584850">
+          <wp:anchor distT="0" distB="0" distL="114300" distR="114300" simplePos="0" relativeHeight="251666432" behindDoc="0" locked="0" layoutInCell="1" allowOverlap="1" wp14:anchorId="729A6DA4" wp14:editId="296D1029">
+            <wp:simplePos x="0" y="0"/>
+            <wp:positionH relativeFrom="column">
+              <wp:posOffset>2708275</wp:posOffset>
+            </wp:positionH>
+            <wp:positionV relativeFrom="paragraph">
+              <wp:posOffset>378460</wp:posOffset>
+            </wp:positionV>
             <wp:extent cx="3371850" cy="1619250"/>
             <wp:effectExtent l="0" t="0" r="0" b="0"/>
+            <wp:wrapSquare wrapText="bothSides"/>
             <wp:docPr id="15" name="Picture 15"/>
             <wp:cNvGraphicFramePr>
               <a:graphicFrameLocks xmlns:a="http://schemas.openxmlformats.org/drawingml/2006/main" noChangeAspect="1"/>
@@ -6896,7 +7121,13 @@
                     <pic:cNvPicPr/>
                   </pic:nvPicPr>
                   <pic:blipFill>
-                    <a:blip r:embed="rId27"/>
+                    <a:blip r:embed="rId30">
+                      <a:extLst>
+                        <a:ext uri="{28A0092B-C50C-407E-A947-70E740481C1C}">
+                          <a14:useLocalDpi xmlns:a14="http://schemas.microsoft.com/office/drawing/2010/main" val="0"/>
+                        </a:ext>
+                      </a:extLst>
+                    </a:blip>
                     <a:stretch>
                       <a:fillRect/>
                     </a:stretch>
@@ -6913,19 +7144,43 @@
                 </pic:pic>
               </a:graphicData>
             </a:graphic>
-          </wp:inline>
+            <wp14:sizeRelH relativeFrom="page">
+              <wp14:pctWidth>0</wp14:pctWidth>
+            </wp14:sizeRelH>
+            <wp14:sizeRelV relativeFrom="page">
+              <wp14:pctHeight>0</wp14:pctHeight>
+            </wp14:sizeRelV>
+          </wp:anchor>
         </w:drawing>
       </w:r>
+      <w:r>
+        <w:t>5.1.1 Add Company</w:t>
+      </w:r>
+      <w:bookmarkEnd w:id="18"/>
+    </w:p>
+    <w:p>
+      <w:r>
+        <w:t xml:space="preserve"> To add a new company to the system use the add company form. The “Name” field requests a string which would be the name of the Company. Then click the “Add Company” button to add the company to the system.</w:t>
+      </w:r>
+    </w:p>
+    <w:p>
+      <w:pPr>
+        <w:spacing w:after="200" w:line="276" w:lineRule="auto"/>
+      </w:pPr>
+      <w:r>
+        <w:br w:type="page"/>
+      </w:r>
     </w:p>
     <w:p>
       <w:pPr>
         <w:pStyle w:val="Heading3"/>
       </w:pPr>
-      <w:bookmarkStart w:id="21" w:name="_Toc364860439"/>
-      <w:r>
+      <w:bookmarkStart w:id="19" w:name="_Toc364860439"/>
+      <w:r>
+        <w:lastRenderedPageBreak/>
         <w:t>5.1.2 Company List</w:t>
       </w:r>
-      <w:bookmarkEnd w:id="21"/>
+      <w:bookmarkEnd w:id="19"/>
     </w:p>
     <w:p>
       <w:r>
@@ -6934,9 +7189,17 @@
           <w:lang w:eastAsia="en-US"/>
         </w:rPr>
         <w:drawing>
-          <wp:inline distT="0" distB="0" distL="0" distR="0" wp14:anchorId="49DACB93" wp14:editId="69C0AE2D">
+          <wp:anchor distT="0" distB="0" distL="114300" distR="114300" simplePos="0" relativeHeight="251667456" behindDoc="0" locked="0" layoutInCell="1" allowOverlap="1" wp14:anchorId="5D2808F8" wp14:editId="63ECEE7A">
+            <wp:simplePos x="0" y="0"/>
+            <wp:positionH relativeFrom="column">
+              <wp:posOffset>146050</wp:posOffset>
+            </wp:positionH>
+            <wp:positionV relativeFrom="paragraph">
+              <wp:posOffset>1145540</wp:posOffset>
+            </wp:positionV>
             <wp:extent cx="5429250" cy="257175"/>
-            <wp:effectExtent l="0" t="0" r="0" b="9525"/>
+            <wp:effectExtent l="0" t="0" r="0" b="0"/>
+            <wp:wrapSquare wrapText="bothSides"/>
             <wp:docPr id="16" name="Picture 16"/>
             <wp:cNvGraphicFramePr>
               <a:graphicFrameLocks xmlns:a="http://schemas.openxmlformats.org/drawingml/2006/main" noChangeAspect="1"/>
@@ -6949,7 +7212,13 @@
                     <pic:cNvPicPr/>
                   </pic:nvPicPr>
                   <pic:blipFill>
-                    <a:blip r:embed="rId28"/>
+                    <a:blip r:embed="rId31">
+                      <a:extLst>
+                        <a:ext uri="{28A0092B-C50C-407E-A947-70E740481C1C}">
+                          <a14:useLocalDpi xmlns:a14="http://schemas.microsoft.com/office/drawing/2010/main" val="0"/>
+                        </a:ext>
+                      </a:extLst>
+                    </a:blip>
                     <a:stretch>
                       <a:fillRect/>
                     </a:stretch>
@@ -6966,20 +7235,34 @@
                 </pic:pic>
               </a:graphicData>
             </a:graphic>
-          </wp:inline>
+            <wp14:sizeRelH relativeFrom="page">
+              <wp14:pctWidth>0</wp14:pctWidth>
+            </wp14:sizeRelH>
+            <wp14:sizeRelV relativeFrom="page">
+              <wp14:pctHeight>0</wp14:pctHeight>
+            </wp14:sizeRelV>
+          </wp:anchor>
         </w:drawing>
       </w:r>
-    </w:p>
+      <w:r>
+        <w:t>On the Company Manager Page, you will find that there is a list which shows all the companies in the system. With this list, you can delete the company by clicking the “Delete” link. To edit the company, click the “Edit” link and that will direct you to the Company Page.</w:t>
+      </w:r>
+    </w:p>
+    <w:p/>
     <w:p>
       <w:pPr>
         <w:pStyle w:val="Heading2"/>
       </w:pPr>
-      <w:bookmarkStart w:id="22" w:name="_Toc364860440"/>
-      <w:r>
-        <w:lastRenderedPageBreak/>
+      <w:bookmarkStart w:id="20" w:name="_Toc364860440"/>
+      <w:r>
         <w:t>5.2 Company Page</w:t>
       </w:r>
-      <w:bookmarkEnd w:id="22"/>
+      <w:bookmarkEnd w:id="20"/>
+    </w:p>
+    <w:p>
+      <w:r>
+        <w:t>The Company Page is used to manage all the properties for any given Company object that is in the system. A Company is a representation of the actual Company of which the desired survey is actually a part of.</w:t>
+      </w:r>
     </w:p>
     <w:p>
       <w:r>
@@ -7003,7 +7286,7 @@
                     <pic:cNvPicPr/>
                   </pic:nvPicPr>
                   <pic:blipFill>
-                    <a:blip r:embed="rId29"/>
+                    <a:blip r:embed="rId32"/>
                     <a:stretch>
                       <a:fillRect/>
                     </a:stretch>
@@ -7026,24 +7309,50 @@
     </w:p>
     <w:p>
       <w:pPr>
+        <w:spacing w:after="200" w:line="276" w:lineRule="auto"/>
+        <w:rPr>
+          <w:rFonts w:asciiTheme="majorHAnsi" w:eastAsiaTheme="majorEastAsia" w:hAnsiTheme="majorHAnsi" w:cstheme="majorBidi"/>
+          <w:b/>
+          <w:bCs w:val="0"/>
+          <w:color w:val="2C6600" w:themeColor="accent2"/>
+        </w:rPr>
+      </w:pPr>
+      <w:bookmarkStart w:id="21" w:name="_Toc364860441"/>
+      <w:r>
+        <w:br w:type="page"/>
+      </w:r>
+    </w:p>
+    <w:p>
+      <w:pPr>
         <w:pStyle w:val="Heading3"/>
       </w:pPr>
-      <w:bookmarkStart w:id="23" w:name="_Toc364860441"/>
-      <w:r>
+      <w:r>
+        <w:lastRenderedPageBreak/>
         <w:t>5.2.1 Edit Company</w:t>
       </w:r>
-      <w:bookmarkEnd w:id="23"/>
-    </w:p>
-    <w:p>
+      <w:bookmarkEnd w:id="21"/>
+    </w:p>
+    <w:p>
+      <w:pPr>
+        <w:spacing w:after="0"/>
+      </w:pPr>
       <w:r>
         <w:rPr>
           <w:noProof/>
           <w:lang w:eastAsia="en-US"/>
         </w:rPr>
         <w:drawing>
-          <wp:inline distT="0" distB="0" distL="0" distR="0" wp14:anchorId="44AD1287" wp14:editId="3EAC8DF3">
+          <wp:anchor distT="0" distB="0" distL="114300" distR="114300" simplePos="0" relativeHeight="251668480" behindDoc="0" locked="0" layoutInCell="1" allowOverlap="1" wp14:anchorId="026C2663" wp14:editId="0A0962E9">
+            <wp:simplePos x="0" y="0"/>
+            <wp:positionH relativeFrom="column">
+              <wp:posOffset>232410</wp:posOffset>
+            </wp:positionH>
+            <wp:positionV relativeFrom="paragraph">
+              <wp:posOffset>1000760</wp:posOffset>
+            </wp:positionV>
             <wp:extent cx="5476875" cy="533400"/>
-            <wp:effectExtent l="0" t="0" r="9525" b="0"/>
+            <wp:effectExtent l="0" t="0" r="0" b="0"/>
+            <wp:wrapSquare wrapText="bothSides"/>
             <wp:docPr id="18" name="Picture 18"/>
             <wp:cNvGraphicFramePr>
               <a:graphicFrameLocks xmlns:a="http://schemas.openxmlformats.org/drawingml/2006/main" noChangeAspect="1"/>
@@ -7056,7 +7365,13 @@
                     <pic:cNvPicPr/>
                   </pic:nvPicPr>
                   <pic:blipFill>
-                    <a:blip r:embed="rId30"/>
+                    <a:blip r:embed="rId33">
+                      <a:extLst>
+                        <a:ext uri="{28A0092B-C50C-407E-A947-70E740481C1C}">
+                          <a14:useLocalDpi xmlns:a14="http://schemas.microsoft.com/office/drawing/2010/main" val="0"/>
+                        </a:ext>
+                      </a:extLst>
+                    </a:blip>
                     <a:stretch>
                       <a:fillRect/>
                     </a:stretch>
@@ -7073,20 +7388,32 @@
                 </pic:pic>
               </a:graphicData>
             </a:graphic>
-          </wp:inline>
+            <wp14:sizeRelH relativeFrom="page">
+              <wp14:pctWidth>0</wp14:pctWidth>
+            </wp14:sizeRelH>
+            <wp14:sizeRelV relativeFrom="page">
+              <wp14:pctHeight>0</wp14:pctHeight>
+            </wp14:sizeRelV>
+          </wp:anchor>
         </w:drawing>
       </w:r>
-    </w:p>
-    <w:p>
       <w:r>
         <w:rPr>
           <w:noProof/>
           <w:lang w:eastAsia="en-US"/>
         </w:rPr>
         <w:drawing>
-          <wp:inline distT="0" distB="0" distL="0" distR="0" wp14:anchorId="7CCE72FF" wp14:editId="171EAB08">
+          <wp:anchor distT="0" distB="0" distL="114300" distR="114300" simplePos="0" relativeHeight="251669504" behindDoc="0" locked="0" layoutInCell="1" allowOverlap="1" wp14:anchorId="252427F1" wp14:editId="771D01DC">
+            <wp:simplePos x="0" y="0"/>
+            <wp:positionH relativeFrom="column">
+              <wp:posOffset>2769235</wp:posOffset>
+            </wp:positionH>
+            <wp:positionV relativeFrom="paragraph">
+              <wp:posOffset>501650</wp:posOffset>
+            </wp:positionV>
             <wp:extent cx="3390900" cy="476250"/>
             <wp:effectExtent l="0" t="0" r="0" b="0"/>
+            <wp:wrapSquare wrapText="bothSides"/>
             <wp:docPr id="19" name="Picture 19"/>
             <wp:cNvGraphicFramePr>
               <a:graphicFrameLocks xmlns:a="http://schemas.openxmlformats.org/drawingml/2006/main" noChangeAspect="1"/>
@@ -7099,7 +7426,13 @@
                     <pic:cNvPicPr/>
                   </pic:nvPicPr>
                   <pic:blipFill>
-                    <a:blip r:embed="rId31"/>
+                    <a:blip r:embed="rId34">
+                      <a:extLst>
+                        <a:ext uri="{28A0092B-C50C-407E-A947-70E740481C1C}">
+                          <a14:useLocalDpi xmlns:a14="http://schemas.microsoft.com/office/drawing/2010/main" val="0"/>
+                        </a:ext>
+                      </a:extLst>
+                    </a:blip>
                     <a:stretch>
                       <a:fillRect/>
                     </a:stretch>
@@ -7116,19 +7449,28 @@
                 </pic:pic>
               </a:graphicData>
             </a:graphic>
-          </wp:inline>
+            <wp14:sizeRelH relativeFrom="page">
+              <wp14:pctWidth>0</wp14:pctWidth>
+            </wp14:sizeRelH>
+            <wp14:sizeRelV relativeFrom="page">
+              <wp14:pctHeight>0</wp14:pctHeight>
+            </wp14:sizeRelV>
+          </wp:anchor>
         </w:drawing>
       </w:r>
+      <w:r>
+        <w:t>To edit attributes about the Company, use the Edit Company Form. This form contains the Name of the Company which should be a string. Once you have entered in all the desired information, click the “Save All Changes” button to save your changes.</w:t>
+      </w:r>
     </w:p>
     <w:p>
       <w:pPr>
         <w:pStyle w:val="Heading3"/>
       </w:pPr>
-      <w:bookmarkStart w:id="24" w:name="_Toc364860442"/>
+      <w:bookmarkStart w:id="22" w:name="_Toc364860442"/>
       <w:r>
         <w:t>5.2.2 Delete Company</w:t>
       </w:r>
-      <w:bookmarkEnd w:id="24"/>
+      <w:bookmarkEnd w:id="22"/>
     </w:p>
     <w:p>
       <w:r>
@@ -7137,9 +7479,17 @@
           <w:lang w:eastAsia="en-US"/>
         </w:rPr>
         <w:drawing>
-          <wp:inline distT="0" distB="0" distL="0" distR="0" wp14:anchorId="0E941844" wp14:editId="6273B1AE">
-            <wp:extent cx="3400425" cy="504825"/>
-            <wp:effectExtent l="0" t="0" r="9525" b="9525"/>
+          <wp:anchor distT="0" distB="0" distL="114300" distR="114300" simplePos="0" relativeHeight="251670528" behindDoc="0" locked="0" layoutInCell="1" allowOverlap="1" wp14:anchorId="68561096" wp14:editId="48C727C7">
+            <wp:simplePos x="0" y="0"/>
+            <wp:positionH relativeFrom="column">
+              <wp:posOffset>2966720</wp:posOffset>
+            </wp:positionH>
+            <wp:positionV relativeFrom="paragraph">
+              <wp:posOffset>311150</wp:posOffset>
+            </wp:positionV>
+            <wp:extent cx="3131185" cy="463550"/>
+            <wp:effectExtent l="0" t="0" r="0" b="0"/>
+            <wp:wrapSquare wrapText="bothSides"/>
             <wp:docPr id="20" name="Picture 20"/>
             <wp:cNvGraphicFramePr>
               <a:graphicFrameLocks xmlns:a="http://schemas.openxmlformats.org/drawingml/2006/main" noChangeAspect="1"/>
@@ -7152,7 +7502,13 @@
                     <pic:cNvPicPr/>
                   </pic:nvPicPr>
                   <pic:blipFill>
-                    <a:blip r:embed="rId32"/>
+                    <a:blip r:embed="rId35">
+                      <a:extLst>
+                        <a:ext uri="{28A0092B-C50C-407E-A947-70E740481C1C}">
+                          <a14:useLocalDpi xmlns:a14="http://schemas.microsoft.com/office/drawing/2010/main" val="0"/>
+                        </a:ext>
+                      </a:extLst>
+                    </a:blip>
                     <a:stretch>
                       <a:fillRect/>
                     </a:stretch>
@@ -7160,7 +7516,7 @@
                   <pic:spPr>
                     <a:xfrm>
                       <a:off x="0" y="0"/>
-                      <a:ext cx="3400425" cy="504825"/>
+                      <a:ext cx="3131185" cy="463550"/>
                     </a:xfrm>
                     <a:prstGeom prst="rect">
                       <a:avLst/>
@@ -7169,20 +7525,34 @@
                 </pic:pic>
               </a:graphicData>
             </a:graphic>
-          </wp:inline>
+            <wp14:sizeRelH relativeFrom="page">
+              <wp14:pctWidth>0</wp14:pctWidth>
+            </wp14:sizeRelH>
+            <wp14:sizeRelV relativeFrom="page">
+              <wp14:pctHeight>0</wp14:pctHeight>
+            </wp14:sizeRelV>
+          </wp:anchor>
         </w:drawing>
       </w:r>
+      <w:r>
+        <w:t xml:space="preserve">To </w:t>
+      </w:r>
+      <w:r>
+        <w:t>delete the</w:t>
+      </w:r>
+      <w:r>
+        <w:t xml:space="preserve"> current company from the system, click the “Delete Company” button. This will delete the company and redirect you back to the Company Manager Page. Remember, this action cannot be undone, and all the information associated to company will also be removed.</w:t>
+      </w:r>
     </w:p>
     <w:p>
       <w:pPr>
         <w:pStyle w:val="Heading3"/>
       </w:pPr>
-      <w:bookmarkStart w:id="25" w:name="_Toc364860443"/>
-      <w:r>
-        <w:lastRenderedPageBreak/>
+      <w:bookmarkStart w:id="23" w:name="_Toc364860443"/>
+      <w:r>
         <w:t>5.2.3 Add Survey</w:t>
       </w:r>
-      <w:bookmarkEnd w:id="25"/>
+      <w:bookmarkEnd w:id="23"/>
     </w:p>
     <w:p>
       <w:r>
@@ -7191,9 +7561,17 @@
           <w:lang w:eastAsia="en-US"/>
         </w:rPr>
         <w:drawing>
-          <wp:inline distT="0" distB="0" distL="0" distR="0" wp14:anchorId="0B745D45" wp14:editId="0A2AD99D">
+          <wp:anchor distT="0" distB="0" distL="114300" distR="114300" simplePos="0" relativeHeight="251671552" behindDoc="0" locked="0" layoutInCell="1" allowOverlap="1" wp14:anchorId="3B6DB3B3" wp14:editId="7A93A122">
+            <wp:simplePos x="0" y="0"/>
+            <wp:positionH relativeFrom="column">
+              <wp:posOffset>2621915</wp:posOffset>
+            </wp:positionH>
+            <wp:positionV relativeFrom="paragraph">
+              <wp:posOffset>266065</wp:posOffset>
+            </wp:positionV>
             <wp:extent cx="3381375" cy="1638300"/>
-            <wp:effectExtent l="0" t="0" r="9525" b="0"/>
+            <wp:effectExtent l="0" t="0" r="0" b="0"/>
+            <wp:wrapSquare wrapText="bothSides"/>
             <wp:docPr id="21" name="Picture 21"/>
             <wp:cNvGraphicFramePr>
               <a:graphicFrameLocks xmlns:a="http://schemas.openxmlformats.org/drawingml/2006/main" noChangeAspect="1"/>
@@ -7206,7 +7584,13 @@
                     <pic:cNvPicPr/>
                   </pic:nvPicPr>
                   <pic:blipFill>
-                    <a:blip r:embed="rId33"/>
+                    <a:blip r:embed="rId36">
+                      <a:extLst>
+                        <a:ext uri="{28A0092B-C50C-407E-A947-70E740481C1C}">
+                          <a14:useLocalDpi xmlns:a14="http://schemas.microsoft.com/office/drawing/2010/main" val="0"/>
+                        </a:ext>
+                      </a:extLst>
+                    </a:blip>
                     <a:stretch>
                       <a:fillRect/>
                     </a:stretch>
@@ -7223,19 +7607,45 @@
                 </pic:pic>
               </a:graphicData>
             </a:graphic>
-          </wp:inline>
+            <wp14:sizeRelH relativeFrom="page">
+              <wp14:pctWidth>0</wp14:pctWidth>
+            </wp14:sizeRelH>
+            <wp14:sizeRelV relativeFrom="page">
+              <wp14:pctHeight>0</wp14:pctHeight>
+            </wp14:sizeRelV>
+          </wp:anchor>
         </w:drawing>
       </w:r>
+      <w:r>
+        <w:t>To create a new survey for the company, use the “Add Survey” form. In this form, input a string value into the “Name” field, which would represent a meaningful name to that survey. Once the fields have been entered, click the “Add Survey” button and this will create the survey. You can now find the newly created Survey in the Survey List.</w:t>
+      </w:r>
+    </w:p>
+    <w:p>
+      <w:pPr>
+        <w:spacing w:after="200" w:line="276" w:lineRule="auto"/>
+      </w:pPr>
+      <w:r>
+        <w:br w:type="page"/>
+      </w:r>
     </w:p>
     <w:p>
       <w:pPr>
         <w:pStyle w:val="Heading3"/>
       </w:pPr>
-      <w:bookmarkStart w:id="26" w:name="_Toc364860444"/>
-      <w:r>
+      <w:bookmarkStart w:id="24" w:name="_Toc364860444"/>
+      <w:r>
+        <w:lastRenderedPageBreak/>
         <w:t>5.2.4 Survey List</w:t>
       </w:r>
-      <w:bookmarkEnd w:id="26"/>
+      <w:bookmarkEnd w:id="24"/>
+    </w:p>
+    <w:p>
+      <w:pPr>
+        <w:spacing w:after="0"/>
+      </w:pPr>
+      <w:r>
+        <w:t>To view a list of all the surveys that are associated to the Company, look at the Survey List. In this list you can perform the following actions to the survey. To delete the Survey, click the “Delete” link, which will remove the survey and all related objects to that survey. If you want to make changes to the survey, click the “Edit” link and you will be redirected to the Survey Page.</w:t>
+      </w:r>
     </w:p>
     <w:p>
       <w:r>
@@ -7259,7 +7669,7 @@
                     <pic:cNvPicPr/>
                   </pic:nvPicPr>
                   <pic:blipFill>
-                    <a:blip r:embed="rId34"/>
+                    <a:blip r:embed="rId37"/>
                     <a:stretch>
                       <a:fillRect/>
                     </a:stretch>
@@ -7284,11 +7694,16 @@
       <w:pPr>
         <w:pStyle w:val="Heading2"/>
       </w:pPr>
-      <w:bookmarkStart w:id="27" w:name="_Toc364860445"/>
+      <w:bookmarkStart w:id="25" w:name="_Toc364860445"/>
       <w:r>
         <w:t>5.3 Survey Page</w:t>
       </w:r>
-      <w:bookmarkEnd w:id="27"/>
+      <w:bookmarkEnd w:id="25"/>
+    </w:p>
+    <w:p>
+      <w:r>
+        <w:t>The Survey Page is a representation of a Survey Object in the database. The Surrey is a representation of an actual Survey that will be created for users to fill out.</w:t>
+      </w:r>
     </w:p>
     <w:p>
       <w:r>
@@ -7312,7 +7727,7 @@
                     <pic:cNvPicPr/>
                   </pic:nvPicPr>
                   <pic:blipFill>
-                    <a:blip r:embed="rId35"/>
+                    <a:blip r:embed="rId38"/>
                     <a:stretch>
                       <a:fillRect/>
                     </a:stretch>
@@ -7335,23 +7750,106 @@
     </w:p>
     <w:p>
       <w:pPr>
+        <w:spacing w:after="200" w:line="276" w:lineRule="auto"/>
+        <w:rPr>
+          <w:rFonts w:asciiTheme="majorHAnsi" w:eastAsiaTheme="majorEastAsia" w:hAnsiTheme="majorHAnsi" w:cstheme="majorBidi"/>
+          <w:b/>
+          <w:bCs w:val="0"/>
+          <w:color w:val="2C6600" w:themeColor="accent2"/>
+        </w:rPr>
+      </w:pPr>
+      <w:bookmarkStart w:id="26" w:name="_Toc364860446"/>
+      <w:r>
+        <w:br w:type="page"/>
+      </w:r>
+    </w:p>
+    <w:p>
+      <w:pPr>
         <w:pStyle w:val="Heading3"/>
       </w:pPr>
-      <w:bookmarkStart w:id="28" w:name="_Toc364860446"/>
       <w:r>
         <w:lastRenderedPageBreak/>
         <w:t>5.3.1 Edit Survey</w:t>
       </w:r>
-      <w:bookmarkEnd w:id="28"/>
-    </w:p>
-    <w:p>
+      <w:bookmarkEnd w:id="26"/>
+    </w:p>
+    <w:p>
+      <w:pPr>
+        <w:spacing w:after="0"/>
+      </w:pPr>
       <w:r>
         <w:rPr>
           <w:noProof/>
           <w:lang w:eastAsia="en-US"/>
         </w:rPr>
         <w:drawing>
-          <wp:inline distT="0" distB="0" distL="0" distR="0" wp14:anchorId="36310C1C" wp14:editId="12AA6D56">
+          <wp:anchor distT="0" distB="0" distL="114300" distR="114300" simplePos="0" relativeHeight="251672576" behindDoc="0" locked="0" layoutInCell="1" allowOverlap="1" wp14:anchorId="13A21D43" wp14:editId="4D4940AC">
+            <wp:simplePos x="0" y="0"/>
+            <wp:positionH relativeFrom="column">
+              <wp:posOffset>2984500</wp:posOffset>
+            </wp:positionH>
+            <wp:positionV relativeFrom="paragraph">
+              <wp:posOffset>655320</wp:posOffset>
+            </wp:positionV>
+            <wp:extent cx="3035935" cy="471805"/>
+            <wp:effectExtent l="0" t="0" r="0" b="0"/>
+            <wp:wrapSquare wrapText="bothSides"/>
+            <wp:docPr id="25" name="Picture 25"/>
+            <wp:cNvGraphicFramePr>
+              <a:graphicFrameLocks xmlns:a="http://schemas.openxmlformats.org/drawingml/2006/main" noChangeAspect="1"/>
+            </wp:cNvGraphicFramePr>
+            <a:graphic xmlns:a="http://schemas.openxmlformats.org/drawingml/2006/main">
+              <a:graphicData uri="http://schemas.openxmlformats.org/drawingml/2006/picture">
+                <pic:pic xmlns:pic="http://schemas.openxmlformats.org/drawingml/2006/picture">
+                  <pic:nvPicPr>
+                    <pic:cNvPr id="0" name=""/>
+                    <pic:cNvPicPr/>
+                  </pic:nvPicPr>
+                  <pic:blipFill>
+                    <a:blip r:embed="rId39">
+                      <a:extLst>
+                        <a:ext uri="{28A0092B-C50C-407E-A947-70E740481C1C}">
+                          <a14:useLocalDpi xmlns:a14="http://schemas.microsoft.com/office/drawing/2010/main" val="0"/>
+                        </a:ext>
+                      </a:extLst>
+                    </a:blip>
+                    <a:stretch>
+                      <a:fillRect/>
+                    </a:stretch>
+                  </pic:blipFill>
+                  <pic:spPr>
+                    <a:xfrm>
+                      <a:off x="0" y="0"/>
+                      <a:ext cx="3035935" cy="471805"/>
+                    </a:xfrm>
+                    <a:prstGeom prst="rect">
+                      <a:avLst/>
+                    </a:prstGeom>
+                  </pic:spPr>
+                </pic:pic>
+              </a:graphicData>
+            </a:graphic>
+            <wp14:sizeRelH relativeFrom="page">
+              <wp14:pctWidth>0</wp14:pctWidth>
+            </wp14:sizeRelH>
+            <wp14:sizeRelV relativeFrom="page">
+              <wp14:pctHeight>0</wp14:pctHeight>
+            </wp14:sizeRelV>
+          </wp:anchor>
+        </w:drawing>
+      </w:r>
+      <w:r>
+        <w:t>To change information of the current survey, use the “Edit Survey” form. This form contains a Name field which is a string of a meaningful name for the survey. Once all the fields have been entered, click the “Save All Changes” button. The page will refresh and you can see the new changes.</w:t>
+      </w:r>
+    </w:p>
+    <w:p>
+      <w:r>
+        <w:rPr>
+          <w:noProof/>
+          <w:lang w:eastAsia="en-US"/>
+        </w:rPr>
+        <w:drawing>
+          <wp:inline distT="0" distB="0" distL="0" distR="0" wp14:anchorId="039AED0A" wp14:editId="69844D9B">
             <wp:extent cx="5467350" cy="542925"/>
             <wp:effectExtent l="0" t="0" r="0" b="9525"/>
             <wp:docPr id="24" name="Picture 24"/>
@@ -7366,7 +7864,7 @@
                     <pic:cNvPicPr/>
                   </pic:nvPicPr>
                   <pic:blipFill>
-                    <a:blip r:embed="rId36"/>
+                    <a:blip r:embed="rId40"/>
                     <a:stretch>
                       <a:fillRect/>
                     </a:stretch>
@@ -7388,57 +7886,55 @@
       </w:r>
     </w:p>
     <w:p>
-      <w:r>
-        <w:rPr>
-          <w:noProof/>
-          <w:lang w:eastAsia="en-US"/>
-        </w:rPr>
-        <w:drawing>
-          <wp:inline distT="0" distB="0" distL="0" distR="0" wp14:anchorId="2F3131F8" wp14:editId="0D56B3A4">
-            <wp:extent cx="3429000" cy="533400"/>
-            <wp:effectExtent l="0" t="0" r="0" b="0"/>
-            <wp:docPr id="25" name="Picture 25"/>
-            <wp:cNvGraphicFramePr>
-              <a:graphicFrameLocks xmlns:a="http://schemas.openxmlformats.org/drawingml/2006/main" noChangeAspect="1"/>
-            </wp:cNvGraphicFramePr>
-            <a:graphic xmlns:a="http://schemas.openxmlformats.org/drawingml/2006/main">
-              <a:graphicData uri="http://schemas.openxmlformats.org/drawingml/2006/picture">
-                <pic:pic xmlns:pic="http://schemas.openxmlformats.org/drawingml/2006/picture">
-                  <pic:nvPicPr>
-                    <pic:cNvPr id="0" name=""/>
-                    <pic:cNvPicPr/>
-                  </pic:nvPicPr>
-                  <pic:blipFill>
-                    <a:blip r:embed="rId37"/>
-                    <a:stretch>
-                      <a:fillRect/>
-                    </a:stretch>
-                  </pic:blipFill>
-                  <pic:spPr>
-                    <a:xfrm>
-                      <a:off x="0" y="0"/>
-                      <a:ext cx="3429000" cy="533400"/>
-                    </a:xfrm>
-                    <a:prstGeom prst="rect">
-                      <a:avLst/>
-                    </a:prstGeom>
-                  </pic:spPr>
-                </pic:pic>
-              </a:graphicData>
-            </a:graphic>
-          </wp:inline>
-        </w:drawing>
-      </w:r>
-    </w:p>
-    <w:p>
       <w:pPr>
         <w:pStyle w:val="Heading3"/>
       </w:pPr>
-      <w:bookmarkStart w:id="29" w:name="_Toc364860447"/>
+      <w:bookmarkStart w:id="27" w:name="_Toc364860447"/>
       <w:r>
         <w:t>5.3.2 Delete Survey</w:t>
       </w:r>
-      <w:bookmarkEnd w:id="29"/>
+      <w:bookmarkEnd w:id="27"/>
+    </w:p>
+    <w:p>
+      <w:r>
+        <w:t xml:space="preserve">To </w:t>
+      </w:r>
+      <w:r>
+        <w:t>delete the</w:t>
+      </w:r>
+      <w:r>
+        <w:t xml:space="preserve"> current </w:t>
+      </w:r>
+      <w:r>
+        <w:t>Survey</w:t>
+      </w:r>
+      <w:r>
+        <w:t xml:space="preserve"> from the system, click the “Delete </w:t>
+      </w:r>
+      <w:r>
+        <w:t>Survey</w:t>
+      </w:r>
+      <w:r>
+        <w:t xml:space="preserve">” button. This will delete the </w:t>
+      </w:r>
+      <w:r>
+        <w:t>survey</w:t>
+      </w:r>
+      <w:r>
+        <w:t xml:space="preserve"> and redirect you back to the </w:t>
+      </w:r>
+      <w:r>
+        <w:t xml:space="preserve">parent </w:t>
+      </w:r>
+      <w:r>
+        <w:t xml:space="preserve">Company Page. Remember, this action cannot be undone, and all the information associated to </w:t>
+      </w:r>
+      <w:r>
+        <w:t>survey</w:t>
+      </w:r>
+      <w:r>
+        <w:t xml:space="preserve"> will also be removed.</w:t>
+      </w:r>
     </w:p>
     <w:p>
       <w:r>
@@ -7462,7 +7958,7 @@
                     <pic:cNvPicPr/>
                   </pic:nvPicPr>
                   <pic:blipFill>
-                    <a:blip r:embed="rId38"/>
+                    <a:blip r:embed="rId41"/>
                     <a:stretch>
                       <a:fillRect/>
                     </a:stretch>
@@ -7487,11 +7983,11 @@
       <w:pPr>
         <w:pStyle w:val="Heading3"/>
       </w:pPr>
-      <w:bookmarkStart w:id="30" w:name="_Toc364860448"/>
+      <w:bookmarkStart w:id="28" w:name="_Toc364860448"/>
       <w:r>
         <w:t>5.3.3. Add Revision</w:t>
       </w:r>
-      <w:bookmarkEnd w:id="30"/>
+      <w:bookmarkEnd w:id="28"/>
     </w:p>
     <w:p>
       <w:r>
@@ -7515,7 +8011,7 @@
                     <pic:cNvPicPr/>
                   </pic:nvPicPr>
                   <pic:blipFill>
-                    <a:blip r:embed="rId39"/>
+                    <a:blip r:embed="rId42"/>
                     <a:stretch>
                       <a:fillRect/>
                     </a:stretch>
@@ -7540,11 +8036,12 @@
       <w:pPr>
         <w:pStyle w:val="Heading3"/>
       </w:pPr>
-      <w:bookmarkStart w:id="31" w:name="_Toc364860449"/>
-      <w:r>
+      <w:bookmarkStart w:id="29" w:name="_Toc364860449"/>
+      <w:r>
+        <w:lastRenderedPageBreak/>
         <w:t>5.3.4 Revision List</w:t>
       </w:r>
-      <w:bookmarkEnd w:id="31"/>
+      <w:bookmarkEnd w:id="29"/>
     </w:p>
     <w:p>
       <w:r>
@@ -7568,7 +8065,7 @@
                     <pic:cNvPicPr/>
                   </pic:nvPicPr>
                   <pic:blipFill>
-                    <a:blip r:embed="rId40"/>
+                    <a:blip r:embed="rId43"/>
                     <a:stretch>
                       <a:fillRect/>
                     </a:stretch>
@@ -7593,12 +8090,11 @@
       <w:pPr>
         <w:pStyle w:val="Heading2"/>
       </w:pPr>
-      <w:bookmarkStart w:id="32" w:name="_Toc364860450"/>
-      <w:r>
-        <w:lastRenderedPageBreak/>
+      <w:bookmarkStart w:id="30" w:name="_Toc364860450"/>
+      <w:r>
         <w:t>5.4 Revision Page</w:t>
       </w:r>
-      <w:bookmarkEnd w:id="32"/>
+      <w:bookmarkEnd w:id="30"/>
     </w:p>
     <w:p>
       <w:r>
@@ -7622,7 +8118,7 @@
                     <pic:cNvPicPr/>
                   </pic:nvPicPr>
                   <pic:blipFill>
-                    <a:blip r:embed="rId41"/>
+                    <a:blip r:embed="rId44"/>
                     <a:stretch>
                       <a:fillRect/>
                     </a:stretch>
@@ -7647,11 +8143,11 @@
       <w:pPr>
         <w:pStyle w:val="Heading3"/>
       </w:pPr>
-      <w:bookmarkStart w:id="33" w:name="_Toc364860451"/>
+      <w:bookmarkStart w:id="31" w:name="_Toc364860451"/>
       <w:r>
         <w:t>5.4.1 Edit Revision</w:t>
       </w:r>
-      <w:bookmarkEnd w:id="33"/>
+      <w:bookmarkEnd w:id="31"/>
     </w:p>
     <w:p>
       <w:r>
@@ -7675,7 +8171,7 @@
                     <pic:cNvPicPr/>
                   </pic:nvPicPr>
                   <pic:blipFill>
-                    <a:blip r:embed="rId42"/>
+                    <a:blip r:embed="rId45"/>
                     <a:stretch>
                       <a:fillRect/>
                     </a:stretch>
@@ -7702,6 +8198,7 @@
           <w:noProof/>
           <w:lang w:eastAsia="en-US"/>
         </w:rPr>
+        <w:lastRenderedPageBreak/>
         <w:drawing>
           <wp:inline distT="0" distB="0" distL="0" distR="0" wp14:anchorId="1B41BFB7" wp14:editId="44649131">
             <wp:extent cx="3429000" cy="523875"/>
@@ -7718,7 +8215,7 @@
                     <pic:cNvPicPr/>
                   </pic:nvPicPr>
                   <pic:blipFill>
-                    <a:blip r:embed="rId43"/>
+                    <a:blip r:embed="rId46"/>
                     <a:stretch>
                       <a:fillRect/>
                     </a:stretch>
@@ -7743,12 +8240,43 @@
       <w:pPr>
         <w:pStyle w:val="Heading3"/>
       </w:pPr>
-      <w:bookmarkStart w:id="34" w:name="_Toc364860452"/>
-      <w:r>
-        <w:lastRenderedPageBreak/>
+      <w:bookmarkStart w:id="32" w:name="_Toc364860452"/>
+      <w:r>
         <w:t>5.4.2 Delete Revision</w:t>
       </w:r>
-      <w:bookmarkEnd w:id="34"/>
+      <w:bookmarkEnd w:id="32"/>
+    </w:p>
+    <w:p>
+      <w:r>
+        <w:t xml:space="preserve">To delete the current </w:t>
+      </w:r>
+      <w:r>
+        <w:t>Revision</w:t>
+      </w:r>
+      <w:r>
+        <w:t xml:space="preserve"> from the system, click the “Delete </w:t>
+      </w:r>
+      <w:r>
+        <w:t>Revision</w:t>
+      </w:r>
+      <w:r>
+        <w:t xml:space="preserve">” button. This will delete the </w:t>
+      </w:r>
+      <w:r>
+        <w:t>revision</w:t>
+      </w:r>
+      <w:r>
+        <w:t xml:space="preserve"> and redirect you back to the parent </w:t>
+      </w:r>
+      <w:r>
+        <w:t>Survey</w:t>
+      </w:r>
+      <w:r>
+        <w:t xml:space="preserve"> Page. Remember, this action cannot be undone, and all the information associated to survey will also be removed.</w:t>
+      </w:r>
+      <w:r>
+        <w:t xml:space="preserve"> Also note, that very rarely, revisions should never be deleted if the Revision has been in use by users because this will delete all the references. Instead, it is advised to simply create a new revision and set that one as active. This way, this survey will be inactive, but still in the database to preserve the data.</w:t>
+      </w:r>
     </w:p>
     <w:p>
       <w:r>
@@ -7772,7 +8300,7 @@
                     <pic:cNvPicPr/>
                   </pic:nvPicPr>
                   <pic:blipFill>
-                    <a:blip r:embed="rId44"/>
+                    <a:blip r:embed="rId47"/>
                     <a:stretch>
                       <a:fillRect/>
                     </a:stretch>
@@ -7797,11 +8325,76 @@
       <w:pPr>
         <w:pStyle w:val="Heading3"/>
       </w:pPr>
-      <w:bookmarkStart w:id="35" w:name="_Toc364860453"/>
+      <w:bookmarkStart w:id="33" w:name="_Toc364860453"/>
       <w:r>
         <w:t>5.4.3 Add Question</w:t>
       </w:r>
-      <w:bookmarkEnd w:id="35"/>
+      <w:bookmarkEnd w:id="33"/>
+    </w:p>
+    <w:p>
+      <w:r>
+        <w:t xml:space="preserve">To create a new </w:t>
+      </w:r>
+      <w:r>
+        <w:t>Q</w:t>
+      </w:r>
+      <w:r>
+        <w:t>uestion for</w:t>
+      </w:r>
+      <w:r>
+        <w:t xml:space="preserve"> the </w:t>
+      </w:r>
+      <w:r>
+        <w:t>revision</w:t>
+      </w:r>
+      <w:r>
+        <w:t xml:space="preserve">, use the “Add </w:t>
+      </w:r>
+      <w:r>
+        <w:t>Question</w:t>
+      </w:r>
+      <w:r>
+        <w:t>” form. In this form, input a string value into the “Name” field, which would repr</w:t>
+      </w:r>
+      <w:r>
+        <w:t>esent a meaningful name to the question</w:t>
+      </w:r>
+      <w:r>
+        <w:t xml:space="preserve">. Once </w:t>
+      </w:r>
+      <w:r>
+        <w:t xml:space="preserve">all the </w:t>
+      </w:r>
+      <w:r>
+        <w:t xml:space="preserve">fields have been entered, click the “Add </w:t>
+      </w:r>
+      <w:r>
+        <w:t>Question</w:t>
+      </w:r>
+      <w:r>
+        <w:t xml:space="preserve">” button and this will create the </w:t>
+      </w:r>
+      <w:r>
+        <w:t>Q</w:t>
+      </w:r>
+      <w:r>
+        <w:t>uestion into the system</w:t>
+      </w:r>
+      <w:r>
+        <w:t xml:space="preserve">. You can now find the newly created </w:t>
+      </w:r>
+      <w:r>
+        <w:t xml:space="preserve">Question </w:t>
+      </w:r>
+      <w:r>
+        <w:t xml:space="preserve">in the </w:t>
+      </w:r>
+      <w:r>
+        <w:t xml:space="preserve">Question </w:t>
+      </w:r>
+      <w:r>
+        <w:t>List.</w:t>
+      </w:r>
     </w:p>
     <w:p>
       <w:r>
@@ -7825,7 +8418,7 @@
                     <pic:cNvPicPr/>
                   </pic:nvPicPr>
                   <pic:blipFill>
-                    <a:blip r:embed="rId45"/>
+                    <a:blip r:embed="rId48"/>
                     <a:stretch>
                       <a:fillRect/>
                     </a:stretch>
@@ -7850,11 +8443,12 @@
       <w:pPr>
         <w:pStyle w:val="Heading3"/>
       </w:pPr>
-      <w:bookmarkStart w:id="36" w:name="_Toc364860454"/>
-      <w:r>
+      <w:bookmarkStart w:id="34" w:name="_Toc364860454"/>
+      <w:r>
+        <w:lastRenderedPageBreak/>
         <w:t>5.4.4 Question List</w:t>
       </w:r>
-      <w:bookmarkEnd w:id="36"/>
+      <w:bookmarkEnd w:id="34"/>
     </w:p>
     <w:p>
       <w:r>
@@ -7878,7 +8472,7 @@
                     <pic:cNvPicPr/>
                   </pic:nvPicPr>
                   <pic:blipFill>
-                    <a:blip r:embed="rId46"/>
+                    <a:blip r:embed="rId49"/>
                     <a:stretch>
                       <a:fillRect/>
                     </a:stretch>
@@ -7903,11 +8497,11 @@
       <w:pPr>
         <w:pStyle w:val="Heading3"/>
       </w:pPr>
-      <w:bookmarkStart w:id="37" w:name="_Toc364860455"/>
+      <w:bookmarkStart w:id="35" w:name="_Toc364860455"/>
       <w:r>
         <w:t>5.4.5 Link Questions</w:t>
       </w:r>
-      <w:bookmarkEnd w:id="37"/>
+      <w:bookmarkEnd w:id="35"/>
     </w:p>
     <w:p>
       <w:r>
@@ -7931,7 +8525,7 @@
                     <pic:cNvPicPr/>
                   </pic:nvPicPr>
                   <pic:blipFill>
-                    <a:blip r:embed="rId47"/>
+                    <a:blip r:embed="rId50"/>
                     <a:stretch>
                       <a:fillRect/>
                     </a:stretch>
@@ -7956,12 +8550,11 @@
       <w:pPr>
         <w:pStyle w:val="Heading3"/>
       </w:pPr>
-      <w:bookmarkStart w:id="38" w:name="_Toc364860456"/>
-      <w:r>
-        <w:lastRenderedPageBreak/>
+      <w:bookmarkStart w:id="36" w:name="_Toc364860456"/>
+      <w:r>
         <w:t>5.4.6 Perform Automated Test</w:t>
       </w:r>
-      <w:bookmarkEnd w:id="38"/>
+      <w:bookmarkEnd w:id="36"/>
     </w:p>
     <w:p>
       <w:r>
@@ -7985,7 +8578,7 @@
                     <pic:cNvPicPr/>
                   </pic:nvPicPr>
                   <pic:blipFill>
-                    <a:blip r:embed="rId48"/>
+                    <a:blip r:embed="rId51"/>
                     <a:stretch>
                       <a:fillRect/>
                     </a:stretch>
@@ -8010,11 +8603,12 @@
       <w:pPr>
         <w:pStyle w:val="Heading2"/>
       </w:pPr>
-      <w:bookmarkStart w:id="39" w:name="_Toc364860457"/>
-      <w:r>
+      <w:bookmarkStart w:id="37" w:name="_Toc364860457"/>
+      <w:r>
+        <w:lastRenderedPageBreak/>
         <w:t>5.5 Question Page</w:t>
       </w:r>
-      <w:bookmarkEnd w:id="39"/>
+      <w:bookmarkEnd w:id="37"/>
     </w:p>
     <w:p>
       <w:r>
@@ -8038,7 +8632,7 @@
                     <pic:cNvPicPr/>
                   </pic:nvPicPr>
                   <pic:blipFill>
-                    <a:blip r:embed="rId49"/>
+                    <a:blip r:embed="rId52"/>
                     <a:stretch>
                       <a:fillRect/>
                     </a:stretch>
@@ -8063,11 +8657,11 @@
       <w:pPr>
         <w:pStyle w:val="Heading3"/>
       </w:pPr>
-      <w:bookmarkStart w:id="40" w:name="_Toc364860458"/>
+      <w:bookmarkStart w:id="38" w:name="_Toc364860458"/>
       <w:r>
         <w:t>5.5.1 Edit Question</w:t>
       </w:r>
-      <w:bookmarkEnd w:id="40"/>
+      <w:bookmarkEnd w:id="38"/>
     </w:p>
     <w:p>
       <w:r>
@@ -8091,7 +8685,7 @@
                     <pic:cNvPicPr/>
                   </pic:nvPicPr>
                   <pic:blipFill>
-                    <a:blip r:embed="rId50"/>
+                    <a:blip r:embed="rId53"/>
                     <a:stretch>
                       <a:fillRect/>
                     </a:stretch>
@@ -8118,7 +8712,6 @@
           <w:noProof/>
           <w:lang w:eastAsia="en-US"/>
         </w:rPr>
-        <w:lastRenderedPageBreak/>
         <w:drawing>
           <wp:inline distT="0" distB="0" distL="0" distR="0" wp14:anchorId="3A0C6C2A" wp14:editId="099E539D">
             <wp:extent cx="3409950" cy="466725"/>
@@ -8135,7 +8728,7 @@
                     <pic:cNvPicPr/>
                   </pic:nvPicPr>
                   <pic:blipFill>
-                    <a:blip r:embed="rId51"/>
+                    <a:blip r:embed="rId54"/>
                     <a:stretch>
                       <a:fillRect/>
                     </a:stretch>
@@ -8160,11 +8753,50 @@
       <w:pPr>
         <w:pStyle w:val="Heading3"/>
       </w:pPr>
-      <w:bookmarkStart w:id="41" w:name="_Toc364860459"/>
+      <w:bookmarkStart w:id="39" w:name="_Toc364860459"/>
       <w:r>
         <w:t>5.5.2 Delete Question</w:t>
       </w:r>
-      <w:bookmarkEnd w:id="41"/>
+      <w:bookmarkEnd w:id="39"/>
+    </w:p>
+    <w:p>
+      <w:r>
+        <w:t xml:space="preserve">To delete the current </w:t>
+      </w:r>
+      <w:r>
+        <w:t>Question</w:t>
+      </w:r>
+      <w:r>
+        <w:t xml:space="preserve"> from the system, click the “Delete </w:t>
+      </w:r>
+      <w:r>
+        <w:t>Question</w:t>
+      </w:r>
+      <w:r>
+        <w:t xml:space="preserve">” button. This will delete the </w:t>
+      </w:r>
+      <w:r>
+        <w:t>question</w:t>
+      </w:r>
+      <w:r>
+        <w:t xml:space="preserve"> and redirect you back to the parent </w:t>
+      </w:r>
+      <w:r>
+        <w:t>Revision</w:t>
+      </w:r>
+      <w:r>
+        <w:t xml:space="preserve"> Page. </w:t>
+      </w:r>
+      <w:r>
+        <w:lastRenderedPageBreak/>
+        <w:t xml:space="preserve">Remember, this action cannot be undone, and all the information associated to </w:t>
+      </w:r>
+      <w:r>
+        <w:t>question</w:t>
+      </w:r>
+      <w:r>
+        <w:t xml:space="preserve"> will also be removed.</w:t>
+      </w:r>
     </w:p>
     <w:p>
       <w:r>
@@ -8188,7 +8820,7 @@
                     <pic:cNvPicPr/>
                   </pic:nvPicPr>
                   <pic:blipFill>
-                    <a:blip r:embed="rId52"/>
+                    <a:blip r:embed="rId55"/>
                     <a:stretch>
                       <a:fillRect/>
                     </a:stretch>
@@ -8213,11 +8845,103 @@
       <w:pPr>
         <w:pStyle w:val="Heading3"/>
       </w:pPr>
-      <w:bookmarkStart w:id="42" w:name="_Toc364860460"/>
+      <w:bookmarkStart w:id="40" w:name="_Toc364860460"/>
       <w:r>
         <w:t>5.5.3 Add Form Element</w:t>
       </w:r>
-      <w:bookmarkEnd w:id="42"/>
+      <w:bookmarkEnd w:id="40"/>
+    </w:p>
+    <w:p>
+      <w:r>
+        <w:t>To create a new</w:t>
+      </w:r>
+      <w:r>
+        <w:t xml:space="preserve"> Form Element</w:t>
+      </w:r>
+      <w:r>
+        <w:t xml:space="preserve"> for</w:t>
+      </w:r>
+      <w:r>
+        <w:t xml:space="preserve"> the Question</w:t>
+      </w:r>
+      <w:r>
+        <w:t xml:space="preserve">, use the “Add </w:t>
+      </w:r>
+      <w:r>
+        <w:t>Form Element</w:t>
+      </w:r>
+      <w:r>
+        <w:t xml:space="preserve">” form. In this form, </w:t>
+      </w:r>
+      <w:r>
+        <w:t>select the desired “Type” from the drop down box</w:t>
+      </w:r>
+      <w:r>
+        <w:t xml:space="preserve"> which would repr</w:t>
+      </w:r>
+      <w:r>
+        <w:t xml:space="preserve">esent </w:t>
+      </w:r>
+      <w:r>
+        <w:t>what type of form element it is, (the options are created from the Codes in the FORM_ELEMENT_TYPE code type</w:t>
+      </w:r>
+      <w:r>
+        <w:t>.</w:t>
+      </w:r>
+      <w:r>
+        <w:t>) Another option is to input</w:t>
+      </w:r>
+      <w:r>
+        <w:t xml:space="preserve"> </w:t>
+      </w:r>
+      <w:r>
+        <w:t>an integer of an existing Form Element</w:t>
+      </w:r>
+      <w:r>
+        <w:t>’s id</w:t>
+      </w:r>
+      <w:r>
+        <w:t>. This will create a new reference to the current question, (and not create a new Form Element.) Otherwise, o</w:t>
+      </w:r>
+      <w:r>
+        <w:t xml:space="preserve">nce all the </w:t>
+      </w:r>
+      <w:r>
+        <w:t xml:space="preserve">desired </w:t>
+      </w:r>
+      <w:r>
+        <w:t xml:space="preserve">fields have been entered, click the “Add </w:t>
+      </w:r>
+      <w:r>
+        <w:t>Form Element</w:t>
+      </w:r>
+      <w:r>
+        <w:t xml:space="preserve">” button and this will create the </w:t>
+      </w:r>
+      <w:r>
+        <w:t>Form Element</w:t>
+      </w:r>
+      <w:r>
+        <w:t xml:space="preserve"> into the system. You can now find the newly created</w:t>
+      </w:r>
+      <w:r>
+        <w:t xml:space="preserve"> or associated</w:t>
+      </w:r>
+      <w:r>
+        <w:t xml:space="preserve"> </w:t>
+      </w:r>
+      <w:r>
+        <w:t xml:space="preserve">Form Element </w:t>
+      </w:r>
+      <w:r>
+        <w:t xml:space="preserve">in the </w:t>
+      </w:r>
+      <w:r>
+        <w:t xml:space="preserve">Form Element </w:t>
+      </w:r>
+      <w:r>
+        <w:t>List.</w:t>
+      </w:r>
     </w:p>
     <w:p>
       <w:r>
@@ -8241,7 +8965,7 @@
                     <pic:cNvPicPr/>
                   </pic:nvPicPr>
                   <pic:blipFill>
-                    <a:blip r:embed="rId53"/>
+                    <a:blip r:embed="rId56"/>
                     <a:stretch>
                       <a:fillRect/>
                     </a:stretch>
@@ -8266,11 +8990,11 @@
       <w:pPr>
         <w:pStyle w:val="Heading3"/>
       </w:pPr>
-      <w:bookmarkStart w:id="43" w:name="_Toc364860461"/>
+      <w:bookmarkStart w:id="41" w:name="_Toc364860461"/>
       <w:r>
         <w:t>5.5.4 List of Form Elements</w:t>
       </w:r>
-      <w:bookmarkEnd w:id="43"/>
+      <w:bookmarkEnd w:id="41"/>
     </w:p>
     <w:p>
       <w:r>
@@ -8294,7 +9018,7 @@
                     <pic:cNvPicPr/>
                   </pic:nvPicPr>
                   <pic:blipFill>
-                    <a:blip r:embed="rId54"/>
+                    <a:blip r:embed="rId57"/>
                     <a:stretch>
                       <a:fillRect/>
                     </a:stretch>
@@ -8319,12 +9043,95 @@
       <w:pPr>
         <w:pStyle w:val="Heading3"/>
       </w:pPr>
-      <w:bookmarkStart w:id="44" w:name="_Toc364860462"/>
+      <w:bookmarkStart w:id="42" w:name="_Toc364860462"/>
       <w:r>
         <w:lastRenderedPageBreak/>
         <w:t>5.5.5 Add Automation Element</w:t>
       </w:r>
-      <w:bookmarkEnd w:id="44"/>
+      <w:bookmarkEnd w:id="42"/>
+    </w:p>
+    <w:p>
+      <w:r>
+        <w:t xml:space="preserve">To create a new </w:t>
+      </w:r>
+      <w:r>
+        <w:t>Automation</w:t>
+      </w:r>
+      <w:r>
+        <w:t xml:space="preserve"> Element for the Question, use the “Add </w:t>
+      </w:r>
+      <w:r>
+        <w:t xml:space="preserve">Command </w:t>
+      </w:r>
+      <w:r>
+        <w:t xml:space="preserve">Element” form. In this form, select the desired “Type” from the drop down box which would represent what type of </w:t>
+      </w:r>
+      <w:r>
+        <w:t>Command</w:t>
+      </w:r>
+      <w:r>
+        <w:t xml:space="preserve"> </w:t>
+      </w:r>
+      <w:r>
+        <w:t xml:space="preserve">Element </w:t>
+      </w:r>
+      <w:r>
+        <w:t xml:space="preserve">it is, (the options are created from the Codes in the </w:t>
+      </w:r>
+      <w:r>
+        <w:t>COMMAND</w:t>
+      </w:r>
+      <w:r>
+        <w:t xml:space="preserve">_ELEMENT_TYPE code type.) Another option is to input an integer of an existing </w:t>
+      </w:r>
+      <w:r>
+        <w:t>Command</w:t>
+      </w:r>
+      <w:r>
+        <w:t xml:space="preserve"> Element</w:t>
+      </w:r>
+      <w:r>
+        <w:t>’s id</w:t>
+      </w:r>
+      <w:r>
+        <w:t xml:space="preserve">. This will create a new reference to the current question, (and not create a new </w:t>
+      </w:r>
+      <w:r>
+        <w:t>Command</w:t>
+      </w:r>
+      <w:r>
+        <w:t xml:space="preserve"> Element.) Otherwise, once all the desired fields have been entered, click the “Add </w:t>
+      </w:r>
+      <w:r>
+        <w:t xml:space="preserve">Command </w:t>
+      </w:r>
+      <w:r>
+        <w:t>Element” button and this will create the</w:t>
+      </w:r>
+      <w:r>
+        <w:t xml:space="preserve"> Command Element</w:t>
+      </w:r>
+      <w:r>
+        <w:t xml:space="preserve"> into the system. You can now find the newly created</w:t>
+      </w:r>
+      <w:r>
+        <w:t xml:space="preserve"> or</w:t>
+      </w:r>
+      <w:r>
+        <w:t xml:space="preserve"> associated </w:t>
+      </w:r>
+      <w:r>
+        <w:t>Command</w:t>
+      </w:r>
+      <w:r>
+        <w:t xml:space="preserve"> Element in the </w:t>
+      </w:r>
+      <w:r>
+        <w:t>Command</w:t>
+      </w:r>
+      <w:r>
+        <w:t xml:space="preserve"> Element List.</w:t>
+      </w:r>
     </w:p>
     <w:p>
       <w:r>
@@ -8348,7 +9155,7 @@
                     <pic:cNvPicPr/>
                   </pic:nvPicPr>
                   <pic:blipFill>
-                    <a:blip r:embed="rId55"/>
+                    <a:blip r:embed="rId58"/>
                     <a:stretch>
                       <a:fillRect/>
                     </a:stretch>
@@ -8373,11 +9180,11 @@
       <w:pPr>
         <w:pStyle w:val="Heading3"/>
       </w:pPr>
-      <w:bookmarkStart w:id="45" w:name="_Toc364860463"/>
+      <w:bookmarkStart w:id="43" w:name="_Toc364860463"/>
       <w:r>
         <w:t>5.5.6 List of Automation Elements</w:t>
       </w:r>
-      <w:bookmarkEnd w:id="45"/>
+      <w:bookmarkEnd w:id="43"/>
     </w:p>
     <w:p>
       <w:r>
@@ -8401,7 +9208,7 @@
                     <pic:cNvPicPr/>
                   </pic:nvPicPr>
                   <pic:blipFill>
-                    <a:blip r:embed="rId56"/>
+                    <a:blip r:embed="rId59"/>
                     <a:stretch>
                       <a:fillRect/>
                     </a:stretch>
@@ -8426,11 +9233,44 @@
       <w:pPr>
         <w:pStyle w:val="Heading3"/>
       </w:pPr>
-      <w:bookmarkStart w:id="46" w:name="_Toc364860464"/>
+      <w:bookmarkStart w:id="44" w:name="_Toc364860464"/>
       <w:r>
         <w:t>5.5.7 Delete All Form Flows</w:t>
       </w:r>
-      <w:bookmarkEnd w:id="46"/>
+      <w:bookmarkEnd w:id="44"/>
+    </w:p>
+    <w:p>
+      <w:r>
+        <w:t xml:space="preserve">To delete the </w:t>
+      </w:r>
+      <w:r>
+        <w:t>all Form Flows related to the current Question</w:t>
+      </w:r>
+      <w:r>
+        <w:t xml:space="preserve">, click the “Delete </w:t>
+      </w:r>
+      <w:r>
+        <w:t>All Form Flows</w:t>
+      </w:r>
+      <w:r>
+        <w:t xml:space="preserve">” button. This will delete the </w:t>
+      </w:r>
+      <w:r>
+        <w:t>associated Form Flows</w:t>
+      </w:r>
+      <w:r>
+        <w:t xml:space="preserve">. Remember, this action </w:t>
+      </w:r>
+      <w:r>
+        <w:lastRenderedPageBreak/>
+        <w:t xml:space="preserve">cannot be undone, and all the </w:t>
+      </w:r>
+      <w:r>
+        <w:t>references that the Form Flows created will be removed</w:t>
+      </w:r>
+      <w:r>
+        <w:t>.</w:t>
+      </w:r>
     </w:p>
     <w:p>
       <w:r>
@@ -8454,7 +9294,7 @@
                     <pic:cNvPicPr/>
                   </pic:nvPicPr>
                   <pic:blipFill>
-                    <a:blip r:embed="rId57"/>
+                    <a:blip r:embed="rId60"/>
                     <a:stretch>
                       <a:fillRect/>
                     </a:stretch>
@@ -8479,11 +9319,40 @@
       <w:pPr>
         <w:pStyle w:val="Heading3"/>
       </w:pPr>
-      <w:bookmarkStart w:id="47" w:name="_Toc364860465"/>
+      <w:bookmarkStart w:id="45" w:name="_Toc364860465"/>
       <w:r>
         <w:t>5.5.8 Delete All Automation Flows</w:t>
       </w:r>
-      <w:bookmarkEnd w:id="47"/>
+      <w:bookmarkEnd w:id="45"/>
+    </w:p>
+    <w:p>
+      <w:r>
+        <w:t xml:space="preserve">To delete the all </w:t>
+      </w:r>
+      <w:r>
+        <w:t>Automation</w:t>
+      </w:r>
+      <w:r>
+        <w:t xml:space="preserve"> Flows related to the current Question, click the “Delete All </w:t>
+      </w:r>
+      <w:r>
+        <w:t>Automation</w:t>
+      </w:r>
+      <w:r>
+        <w:t xml:space="preserve"> Flows” button. This will delete the associated </w:t>
+      </w:r>
+      <w:r>
+        <w:t>Automation</w:t>
+      </w:r>
+      <w:r>
+        <w:t xml:space="preserve"> Flows. Remember, this action cannot be undone, and all the references that the </w:t>
+      </w:r>
+      <w:r>
+        <w:t>Automation</w:t>
+      </w:r>
+      <w:r>
+        <w:t xml:space="preserve"> Flows created will be removed.</w:t>
+      </w:r>
     </w:p>
     <w:p>
       <w:r>
@@ -8507,7 +9376,7 @@
                     <pic:cNvPicPr/>
                   </pic:nvPicPr>
                   <pic:blipFill>
-                    <a:blip r:embed="rId58"/>
+                    <a:blip r:embed="rId61"/>
                     <a:stretch>
                       <a:fillRect/>
                     </a:stretch>
@@ -8532,12 +9401,12 @@
       <w:pPr>
         <w:pStyle w:val="Heading2"/>
       </w:pPr>
-      <w:bookmarkStart w:id="48" w:name="_Toc364860466"/>
+      <w:bookmarkStart w:id="46" w:name="_Toc364860466"/>
       <w:r>
         <w:lastRenderedPageBreak/>
         <w:t>5.6 Form Element Page</w:t>
       </w:r>
-      <w:bookmarkEnd w:id="48"/>
+      <w:bookmarkEnd w:id="46"/>
     </w:p>
     <w:p>
       <w:r>
@@ -8561,7 +9430,7 @@
                     <pic:cNvPicPr/>
                   </pic:nvPicPr>
                   <pic:blipFill>
-                    <a:blip r:embed="rId59"/>
+                    <a:blip r:embed="rId62"/>
                     <a:stretch>
                       <a:fillRect/>
                     </a:stretch>
@@ -8586,11 +9455,11 @@
       <w:pPr>
         <w:pStyle w:val="Heading3"/>
       </w:pPr>
-      <w:bookmarkStart w:id="49" w:name="_Toc364860467"/>
+      <w:bookmarkStart w:id="47" w:name="_Toc364860467"/>
       <w:r>
         <w:t>5.6.1 Edit Form Element</w:t>
       </w:r>
-      <w:bookmarkEnd w:id="49"/>
+      <w:bookmarkEnd w:id="47"/>
     </w:p>
     <w:p>
       <w:r>
@@ -8614,7 +9483,7 @@
                     <pic:cNvPicPr/>
                   </pic:nvPicPr>
                   <pic:blipFill>
-                    <a:blip r:embed="rId60"/>
+                    <a:blip r:embed="rId63"/>
                     <a:stretch>
                       <a:fillRect/>
                     </a:stretch>
@@ -8657,7 +9526,7 @@
                     <pic:cNvPicPr/>
                   </pic:nvPicPr>
                   <pic:blipFill>
-                    <a:blip r:embed="rId61"/>
+                    <a:blip r:embed="rId64"/>
                     <a:stretch>
                       <a:fillRect/>
                     </a:stretch>
@@ -8682,11 +9551,46 @@
       <w:pPr>
         <w:pStyle w:val="Heading3"/>
       </w:pPr>
-      <w:bookmarkStart w:id="50" w:name="_Toc364860468"/>
+      <w:bookmarkStart w:id="48" w:name="_Toc364860468"/>
       <w:r>
         <w:t>5.6.2 Delete Form Element</w:t>
       </w:r>
-      <w:bookmarkEnd w:id="50"/>
+      <w:bookmarkEnd w:id="48"/>
+    </w:p>
+    <w:p>
+      <w:r>
+        <w:t xml:space="preserve">To delete the current </w:t>
+      </w:r>
+      <w:r>
+        <w:t>Form Element</w:t>
+      </w:r>
+      <w:r>
+        <w:t xml:space="preserve"> from the system, click the “Delete </w:t>
+      </w:r>
+      <w:r>
+        <w:t>Form Element</w:t>
+      </w:r>
+      <w:r>
+        <w:t xml:space="preserve">” button. This will delete the </w:t>
+      </w:r>
+      <w:r>
+        <w:t>form element</w:t>
+      </w:r>
+      <w:r>
+        <w:t xml:space="preserve"> and redirect you back to the parent </w:t>
+      </w:r>
+      <w:r>
+        <w:t>Question</w:t>
+      </w:r>
+      <w:r>
+        <w:t xml:space="preserve"> Page. Remember, this action cannot be undone, and all the information associated to </w:t>
+      </w:r>
+      <w:r>
+        <w:t>form element</w:t>
+      </w:r>
+      <w:r>
+        <w:t xml:space="preserve"> will also be removed.</w:t>
+      </w:r>
     </w:p>
     <w:p>
       <w:r>
@@ -8694,6 +9598,7 @@
           <w:noProof/>
           <w:lang w:eastAsia="en-US"/>
         </w:rPr>
+        <w:lastRenderedPageBreak/>
         <w:drawing>
           <wp:inline distT="0" distB="0" distL="0" distR="0" wp14:anchorId="7C0EA78E" wp14:editId="593EF52F">
             <wp:extent cx="3381375" cy="514350"/>
@@ -8710,7 +9615,7 @@
                     <pic:cNvPicPr/>
                   </pic:nvPicPr>
                   <pic:blipFill>
-                    <a:blip r:embed="rId62"/>
+                    <a:blip r:embed="rId65"/>
                     <a:stretch>
                       <a:fillRect/>
                     </a:stretch>
@@ -8735,12 +9640,70 @@
       <w:pPr>
         <w:pStyle w:val="Heading3"/>
       </w:pPr>
-      <w:bookmarkStart w:id="51" w:name="_Toc364860469"/>
-      <w:r>
-        <w:lastRenderedPageBreak/>
+      <w:bookmarkStart w:id="49" w:name="_Toc364860469"/>
+      <w:r>
         <w:t>5.6.3 Add Form Element Option</w:t>
       </w:r>
-      <w:bookmarkEnd w:id="51"/>
+      <w:bookmarkEnd w:id="49"/>
+    </w:p>
+    <w:p>
+      <w:r>
+        <w:t xml:space="preserve">To create a new </w:t>
+      </w:r>
+      <w:r>
+        <w:t>Form Element Option for</w:t>
+      </w:r>
+      <w:r>
+        <w:t xml:space="preserve"> the </w:t>
+      </w:r>
+      <w:r>
+        <w:t>Form Element</w:t>
+      </w:r>
+      <w:r>
+        <w:t xml:space="preserve">, use the “Add </w:t>
+      </w:r>
+      <w:r>
+        <w:t>Option</w:t>
+      </w:r>
+      <w:r>
+        <w:t>” form. In this form, input a string value into the “</w:t>
+      </w:r>
+      <w:r>
+        <w:t>Display Text</w:t>
+      </w:r>
+      <w:r>
+        <w:t>” field, which would repr</w:t>
+      </w:r>
+      <w:r>
+        <w:t>esent what the text of the option will be displayed to the user. The “Value” field is a string of the hidden value of the field that will be placed in the Submission Answer when the user submits the Form</w:t>
+      </w:r>
+      <w:r>
+        <w:t xml:space="preserve">. Once all the fields have been entered, click the “Add </w:t>
+      </w:r>
+      <w:r>
+        <w:t>Option</w:t>
+      </w:r>
+      <w:r>
+        <w:t xml:space="preserve">” button and this will create the </w:t>
+      </w:r>
+      <w:r>
+        <w:t xml:space="preserve">Form Element Option </w:t>
+      </w:r>
+      <w:r>
+        <w:t xml:space="preserve">into the system. You can now find the newly created </w:t>
+      </w:r>
+      <w:r>
+        <w:t>Form Element Option in</w:t>
+      </w:r>
+      <w:r>
+        <w:t xml:space="preserve"> the </w:t>
+      </w:r>
+      <w:r>
+        <w:t xml:space="preserve">Form Element Option </w:t>
+      </w:r>
+      <w:r>
+        <w:t>List.</w:t>
+      </w:r>
     </w:p>
     <w:p>
       <w:r>
@@ -8764,7 +9727,7 @@
                     <pic:cNvPicPr/>
                   </pic:nvPicPr>
                   <pic:blipFill>
-                    <a:blip r:embed="rId63"/>
+                    <a:blip r:embed="rId66"/>
                     <a:stretch>
                       <a:fillRect/>
                     </a:stretch>
@@ -8789,11 +9752,11 @@
       <w:pPr>
         <w:pStyle w:val="Heading3"/>
       </w:pPr>
-      <w:bookmarkStart w:id="52" w:name="_Toc364860470"/>
+      <w:bookmarkStart w:id="50" w:name="_Toc364860470"/>
       <w:r>
         <w:t>5.6.4 List Form Element Options</w:t>
       </w:r>
-      <w:bookmarkEnd w:id="52"/>
+      <w:bookmarkEnd w:id="50"/>
     </w:p>
     <w:p>
       <w:r>
@@ -8817,7 +9780,7 @@
                     <pic:cNvPicPr/>
                   </pic:nvPicPr>
                   <pic:blipFill>
-                    <a:blip r:embed="rId64"/>
+                    <a:blip r:embed="rId67"/>
                     <a:stretch>
                       <a:fillRect/>
                     </a:stretch>
@@ -8842,11 +9805,56 @@
       <w:pPr>
         <w:pStyle w:val="Heading3"/>
       </w:pPr>
-      <w:bookmarkStart w:id="53" w:name="_Toc364860471"/>
+      <w:bookmarkStart w:id="51" w:name="_Toc364860471"/>
       <w:r>
         <w:t>5.6.5 Add Form Element Attribute</w:t>
       </w:r>
-      <w:bookmarkEnd w:id="53"/>
+      <w:bookmarkEnd w:id="51"/>
+    </w:p>
+    <w:p>
+      <w:r>
+        <w:t xml:space="preserve">To create a new Form Element Option for the Form Element, use the “Add Option” form. In this form, </w:t>
+      </w:r>
+      <w:r>
+        <w:t>select an option in the “Attribute Type” field which indicated which attribute property will be added to the Form Element.</w:t>
+      </w:r>
+      <w:r>
+        <w:t xml:space="preserve">. The “Value” field is a string of </w:t>
+      </w:r>
+      <w:r>
+        <w:t>what the value for the new attribute should be</w:t>
+      </w:r>
+      <w:r>
+        <w:t xml:space="preserve">. Once all the fields have been entered, click the “Add </w:t>
+      </w:r>
+      <w:r>
+        <w:t>Attribute</w:t>
+      </w:r>
+      <w:r>
+        <w:t xml:space="preserve">” button and this will create the Form Element </w:t>
+      </w:r>
+      <w:r>
+        <w:t>Attribute</w:t>
+      </w:r>
+      <w:r>
+        <w:t xml:space="preserve"> into </w:t>
+      </w:r>
+      <w:r>
+        <w:lastRenderedPageBreak/>
+        <w:t xml:space="preserve">the system. You can now find the newly created Form Element </w:t>
+      </w:r>
+      <w:r>
+        <w:t>Attribute</w:t>
+      </w:r>
+      <w:r>
+        <w:t xml:space="preserve"> in the Form Element </w:t>
+      </w:r>
+      <w:r>
+        <w:t>Attribute</w:t>
+      </w:r>
+      <w:r>
+        <w:t xml:space="preserve"> List.</w:t>
+      </w:r>
     </w:p>
     <w:p>
       <w:r>
@@ -8870,7 +9878,7 @@
                     <pic:cNvPicPr/>
                   </pic:nvPicPr>
                   <pic:blipFill>
-                    <a:blip r:embed="rId65"/>
+                    <a:blip r:embed="rId68"/>
                     <a:stretch>
                       <a:fillRect/>
                     </a:stretch>
@@ -8895,11 +9903,11 @@
       <w:pPr>
         <w:pStyle w:val="Heading3"/>
       </w:pPr>
-      <w:bookmarkStart w:id="54" w:name="_Toc364860472"/>
+      <w:bookmarkStart w:id="52" w:name="_Toc364860472"/>
       <w:r>
         <w:t>5.6.6 List Form Element Attribute</w:t>
       </w:r>
-      <w:bookmarkEnd w:id="54"/>
+      <w:bookmarkEnd w:id="52"/>
     </w:p>
     <w:p>
       <w:r>
@@ -8923,7 +9931,7 @@
                     <pic:cNvPicPr/>
                   </pic:nvPicPr>
                   <pic:blipFill>
-                    <a:blip r:embed="rId66"/>
+                    <a:blip r:embed="rId69"/>
                     <a:stretch>
                       <a:fillRect/>
                     </a:stretch>
@@ -8948,12 +9956,11 @@
       <w:pPr>
         <w:pStyle w:val="Heading2"/>
       </w:pPr>
-      <w:bookmarkStart w:id="55" w:name="_Toc364860473"/>
-      <w:r>
-        <w:lastRenderedPageBreak/>
+      <w:bookmarkStart w:id="53" w:name="_Toc364860473"/>
+      <w:r>
         <w:t>5.7 Form Element Option Page</w:t>
       </w:r>
-      <w:bookmarkEnd w:id="55"/>
+      <w:bookmarkEnd w:id="53"/>
     </w:p>
     <w:p>
       <w:r>
@@ -8977,7 +9984,7 @@
                     <pic:cNvPicPr/>
                   </pic:nvPicPr>
                   <pic:blipFill>
-                    <a:blip r:embed="rId67"/>
+                    <a:blip r:embed="rId70"/>
                     <a:stretch>
                       <a:fillRect/>
                     </a:stretch>
@@ -9002,11 +10009,12 @@
       <w:pPr>
         <w:pStyle w:val="Heading3"/>
       </w:pPr>
-      <w:bookmarkStart w:id="56" w:name="_Toc364860474"/>
-      <w:r>
+      <w:bookmarkStart w:id="54" w:name="_Toc364860474"/>
+      <w:r>
+        <w:lastRenderedPageBreak/>
         <w:t>5.7.1 Edit Form Element Option</w:t>
       </w:r>
-      <w:bookmarkEnd w:id="56"/>
+      <w:bookmarkEnd w:id="54"/>
     </w:p>
     <w:p>
       <w:r>
@@ -9030,7 +10038,7 @@
                     <pic:cNvPicPr/>
                   </pic:nvPicPr>
                   <pic:blipFill>
-                    <a:blip r:embed="rId68"/>
+                    <a:blip r:embed="rId71"/>
                     <a:stretch>
                       <a:fillRect/>
                     </a:stretch>
@@ -9073,7 +10081,7 @@
                     <pic:cNvPicPr/>
                   </pic:nvPicPr>
                   <pic:blipFill>
-                    <a:blip r:embed="rId69"/>
+                    <a:blip r:embed="rId72"/>
                     <a:stretch>
                       <a:fillRect/>
                     </a:stretch>
@@ -9098,11 +10106,40 @@
       <w:pPr>
         <w:pStyle w:val="Heading3"/>
       </w:pPr>
-      <w:bookmarkStart w:id="57" w:name="_Toc364860475"/>
+      <w:bookmarkStart w:id="55" w:name="_Toc364860475"/>
       <w:r>
         <w:t>5.7.2 Delete Form Element Option</w:t>
       </w:r>
-      <w:bookmarkEnd w:id="57"/>
+      <w:bookmarkEnd w:id="55"/>
+    </w:p>
+    <w:p>
+      <w:r>
+        <w:t>To delete the current Form Element</w:t>
+      </w:r>
+      <w:r>
+        <w:t xml:space="preserve"> Option</w:t>
+      </w:r>
+      <w:r>
+        <w:t xml:space="preserve"> from the system, click the “Delete Form Element</w:t>
+      </w:r>
+      <w:r>
+        <w:t xml:space="preserve"> Option</w:t>
+      </w:r>
+      <w:r>
+        <w:t xml:space="preserve">” button. This will delete the form element and redirect you back to the parent </w:t>
+      </w:r>
+      <w:r>
+        <w:t>Form Element</w:t>
+      </w:r>
+      <w:r>
+        <w:t xml:space="preserve"> Page. Remember, this action cannot be undone, and all the information associated to form element</w:t>
+      </w:r>
+      <w:r>
+        <w:t xml:space="preserve"> option</w:t>
+      </w:r>
+      <w:r>
+        <w:t xml:space="preserve"> will also be removed.</w:t>
+      </w:r>
     </w:p>
     <w:p>
       <w:r>
@@ -9126,7 +10163,7 @@
                     <pic:cNvPicPr/>
                   </pic:nvPicPr>
                   <pic:blipFill>
-                    <a:blip r:embed="rId70"/>
+                    <a:blip r:embed="rId73"/>
                     <a:stretch>
                       <a:fillRect/>
                     </a:stretch>
@@ -9151,12 +10188,12 @@
       <w:pPr>
         <w:pStyle w:val="Heading2"/>
       </w:pPr>
-      <w:bookmarkStart w:id="58" w:name="_Toc364860476"/>
+      <w:bookmarkStart w:id="56" w:name="_Toc364860476"/>
       <w:r>
         <w:lastRenderedPageBreak/>
         <w:t>5.8 Command Element Page</w:t>
       </w:r>
-      <w:bookmarkEnd w:id="58"/>
+      <w:bookmarkEnd w:id="56"/>
     </w:p>
     <w:p>
       <w:r>
@@ -9180,7 +10217,7 @@
                     <pic:cNvPicPr/>
                   </pic:nvPicPr>
                   <pic:blipFill>
-                    <a:blip r:embed="rId71"/>
+                    <a:blip r:embed="rId74"/>
                     <a:stretch>
                       <a:fillRect/>
                     </a:stretch>
@@ -9205,11 +10242,11 @@
       <w:pPr>
         <w:pStyle w:val="Heading3"/>
       </w:pPr>
-      <w:bookmarkStart w:id="59" w:name="_Toc364860477"/>
+      <w:bookmarkStart w:id="57" w:name="_Toc364860477"/>
       <w:r>
         <w:t>5.8.1 Edit Command Element</w:t>
       </w:r>
-      <w:bookmarkEnd w:id="59"/>
+      <w:bookmarkEnd w:id="57"/>
     </w:p>
     <w:p>
       <w:r>
@@ -9233,7 +10270,7 @@
                     <pic:cNvPicPr/>
                   </pic:nvPicPr>
                   <pic:blipFill>
-                    <a:blip r:embed="rId72"/>
+                    <a:blip r:embed="rId75"/>
                     <a:stretch>
                       <a:fillRect/>
                     </a:stretch>
@@ -9276,7 +10313,7 @@
                     <pic:cNvPicPr/>
                   </pic:nvPicPr>
                   <pic:blipFill>
-                    <a:blip r:embed="rId73"/>
+                    <a:blip r:embed="rId76"/>
                     <a:stretch>
                       <a:fillRect/>
                     </a:stretch>
@@ -9301,12 +10338,50 @@
       <w:pPr>
         <w:pStyle w:val="Heading3"/>
       </w:pPr>
-      <w:bookmarkStart w:id="60" w:name="_Toc364860478"/>
+      <w:bookmarkStart w:id="58" w:name="_Toc364860478"/>
+      <w:r>
+        <w:t>5.8.2 Delete Command Element</w:t>
+      </w:r>
+      <w:bookmarkEnd w:id="58"/>
+    </w:p>
+    <w:p>
+      <w:r>
+        <w:t xml:space="preserve">To delete the current </w:t>
+      </w:r>
+      <w:r>
+        <w:t>Command</w:t>
+      </w:r>
+      <w:r>
+        <w:t xml:space="preserve"> Element from the system, click the “Delete </w:t>
+      </w:r>
+      <w:r>
+        <w:t>Command</w:t>
+      </w:r>
+      <w:r>
+        <w:t xml:space="preserve"> Element” button. This will delete the </w:t>
+      </w:r>
+      <w:r>
+        <w:t>command</w:t>
+      </w:r>
+      <w:r>
+        <w:t xml:space="preserve"> element and redirect you back to the </w:t>
+      </w:r>
       <w:r>
         <w:lastRenderedPageBreak/>
-        <w:t>5.8.2 Delete Command Element</w:t>
-      </w:r>
-      <w:bookmarkEnd w:id="60"/>
+        <w:t xml:space="preserve">parent </w:t>
+      </w:r>
+      <w:r>
+        <w:t>Question</w:t>
+      </w:r>
+      <w:r>
+        <w:t xml:space="preserve"> Page. Remember, this action cannot be undone, and all the information associated to </w:t>
+      </w:r>
+      <w:r>
+        <w:t>command</w:t>
+      </w:r>
+      <w:r>
+        <w:t xml:space="preserve"> element will also be removed.</w:t>
+      </w:r>
     </w:p>
     <w:p>
       <w:r>
@@ -9330,7 +10405,7 @@
                     <pic:cNvPicPr/>
                   </pic:nvPicPr>
                   <pic:blipFill>
-                    <a:blip r:embed="rId74"/>
+                    <a:blip r:embed="rId77"/>
                     <a:stretch>
                       <a:fillRect/>
                     </a:stretch>
@@ -9355,14 +10430,109 @@
       <w:pPr>
         <w:pStyle w:val="Heading3"/>
       </w:pPr>
-      <w:bookmarkStart w:id="61" w:name="_Toc364860479"/>
+      <w:bookmarkStart w:id="59" w:name="_Toc364860479"/>
       <w:r>
         <w:t xml:space="preserve">5.8.3 </w:t>
       </w:r>
       <w:r>
         <w:t>Add Command Element Identifier</w:t>
       </w:r>
-      <w:bookmarkEnd w:id="61"/>
+      <w:bookmarkEnd w:id="59"/>
+    </w:p>
+    <w:p>
+      <w:r>
+        <w:t xml:space="preserve">To create a new </w:t>
+      </w:r>
+      <w:r>
+        <w:t>Command Element</w:t>
+      </w:r>
+      <w:r>
+        <w:t xml:space="preserve"> </w:t>
+      </w:r>
+      <w:r>
+        <w:t>Identifier</w:t>
+      </w:r>
+      <w:r>
+        <w:t xml:space="preserve"> for the </w:t>
+      </w:r>
+      <w:r>
+        <w:t>Command</w:t>
+      </w:r>
+      <w:r>
+        <w:t xml:space="preserve"> Element, use the “Add </w:t>
+      </w:r>
+      <w:r>
+        <w:t>Identification</w:t>
+      </w:r>
+      <w:r>
+        <w:t>” form. In this form, select an option in the “</w:t>
+      </w:r>
+      <w:r>
+        <w:t>Identification</w:t>
+      </w:r>
+      <w:r>
+        <w:t xml:space="preserve"> Type”</w:t>
+      </w:r>
+      <w:r>
+        <w:t xml:space="preserve"> field which indicates what the Command Element will be identified by the Web Driver</w:t>
+      </w:r>
+      <w:r>
+        <w:t xml:space="preserve">. The “Value” field is a string of what the value for the new </w:t>
+      </w:r>
+      <w:r>
+        <w:t>identifier</w:t>
+      </w:r>
+      <w:r>
+        <w:t xml:space="preserve"> </w:t>
+      </w:r>
+      <w:r>
+        <w:t>is and will be looked for by the Web Driver</w:t>
+      </w:r>
+      <w:r>
+        <w:t xml:space="preserve">. Once all the fields have been entered, click the “Add </w:t>
+      </w:r>
+      <w:r>
+        <w:t>Identification</w:t>
+      </w:r>
+      <w:r>
+        <w:t xml:space="preserve">” button and this will create the </w:t>
+      </w:r>
+      <w:r>
+        <w:t>Command</w:t>
+      </w:r>
+      <w:r>
+        <w:t xml:space="preserve"> Element </w:t>
+      </w:r>
+      <w:r>
+        <w:t xml:space="preserve">Identifier </w:t>
+      </w:r>
+      <w:r>
+        <w:t xml:space="preserve">into the system. You can now find the newly created </w:t>
+      </w:r>
+      <w:r>
+        <w:t>Command Element</w:t>
+      </w:r>
+      <w:r>
+        <w:t xml:space="preserve"> </w:t>
+      </w:r>
+      <w:r>
+        <w:t xml:space="preserve">Identifier </w:t>
+      </w:r>
+      <w:r>
+        <w:t xml:space="preserve">in the </w:t>
+      </w:r>
+      <w:r>
+        <w:t xml:space="preserve">Command </w:t>
+      </w:r>
+      <w:r>
+        <w:t xml:space="preserve">Element </w:t>
+      </w:r>
+      <w:r>
+        <w:t xml:space="preserve">Identifier </w:t>
+      </w:r>
+      <w:r>
+        <w:t>List.</w:t>
+      </w:r>
     </w:p>
     <w:p>
       <w:r>
@@ -9386,7 +10556,7 @@
                     <pic:cNvPicPr/>
                   </pic:nvPicPr>
                   <pic:blipFill>
-                    <a:blip r:embed="rId75"/>
+                    <a:blip r:embed="rId78"/>
                     <a:stretch>
                       <a:fillRect/>
                     </a:stretch>
@@ -9411,11 +10581,11 @@
       <w:pPr>
         <w:pStyle w:val="Heading3"/>
       </w:pPr>
-      <w:bookmarkStart w:id="62" w:name="_Toc364860480"/>
+      <w:bookmarkStart w:id="60" w:name="_Toc364860480"/>
       <w:r>
         <w:t>5.8.4 List Command Element Identifier</w:t>
       </w:r>
-      <w:bookmarkEnd w:id="62"/>
+      <w:bookmarkEnd w:id="60"/>
     </w:p>
     <w:p>
       <w:r>
@@ -9439,7 +10609,7 @@
                     <pic:cNvPicPr/>
                   </pic:nvPicPr>
                   <pic:blipFill>
-                    <a:blip r:embed="rId76"/>
+                    <a:blip r:embed="rId79"/>
                     <a:stretch>
                       <a:fillRect/>
                     </a:stretch>
@@ -9464,14 +10634,103 @@
       <w:pPr>
         <w:pStyle w:val="Heading3"/>
       </w:pPr>
-      <w:bookmarkStart w:id="63" w:name="_Toc364860481"/>
+      <w:bookmarkStart w:id="61" w:name="_Toc364860481"/>
       <w:r>
         <w:t xml:space="preserve">5.8.5 Add Command </w:t>
       </w:r>
       <w:r>
         <w:t>Form Element Relation</w:t>
       </w:r>
-      <w:bookmarkEnd w:id="63"/>
+      <w:bookmarkEnd w:id="61"/>
+    </w:p>
+    <w:p>
+      <w:r>
+        <w:t xml:space="preserve">To create a new </w:t>
+      </w:r>
+      <w:r>
+        <w:t>Form</w:t>
+      </w:r>
+      <w:r>
+        <w:t xml:space="preserve"> Element </w:t>
+      </w:r>
+      <w:r>
+        <w:t xml:space="preserve">Relation </w:t>
+      </w:r>
+      <w:r>
+        <w:t xml:space="preserve">for the Command Element, use the “Add </w:t>
+      </w:r>
+      <w:r>
+        <w:t xml:space="preserve">Form </w:t>
+      </w:r>
+      <w:r>
+        <w:lastRenderedPageBreak/>
+        <w:t>Element Relation</w:t>
+      </w:r>
+      <w:r>
+        <w:t xml:space="preserve">” form. In this form, </w:t>
+      </w:r>
+      <w:r>
+        <w:t xml:space="preserve">you may </w:t>
+      </w:r>
+      <w:r>
+        <w:t xml:space="preserve">select an option in the “Identification Type” </w:t>
+      </w:r>
+      <w:r>
+        <w:t>field which contains the Form Element Ids of the current Question. Otherwise, you may input an integer into the “Manually Add ID” field of another element that isn’t in the current form.</w:t>
+      </w:r>
+      <w:r>
+        <w:t xml:space="preserve"> Once</w:t>
+      </w:r>
+      <w:r>
+        <w:t xml:space="preserve"> one of the options has been</w:t>
+      </w:r>
+      <w:r>
+        <w:t xml:space="preserve"> entered, click the “Add </w:t>
+      </w:r>
+      <w:r>
+        <w:t>Relation</w:t>
+      </w:r>
+      <w:r>
+        <w:t xml:space="preserve">” button and this will create the </w:t>
+      </w:r>
+      <w:r>
+        <w:t>Form</w:t>
+      </w:r>
+      <w:r>
+        <w:t xml:space="preserve"> Element </w:t>
+      </w:r>
+      <w:r>
+        <w:t xml:space="preserve">Relation to the Command Element </w:t>
+      </w:r>
+      <w:r>
+        <w:t xml:space="preserve">into the system. You can now find the newly created </w:t>
+      </w:r>
+      <w:r>
+        <w:t xml:space="preserve">Form </w:t>
+      </w:r>
+      <w:r>
+        <w:t xml:space="preserve">Element </w:t>
+      </w:r>
+      <w:r>
+        <w:t xml:space="preserve">Relation </w:t>
+      </w:r>
+      <w:r>
+        <w:t xml:space="preserve">in the </w:t>
+      </w:r>
+      <w:r>
+        <w:t xml:space="preserve">Form </w:t>
+      </w:r>
+      <w:r>
+        <w:t xml:space="preserve">Element </w:t>
+      </w:r>
+      <w:r>
+        <w:t xml:space="preserve">Relation </w:t>
+      </w:r>
+      <w:bookmarkStart w:id="62" w:name="_GoBack"/>
+      <w:bookmarkEnd w:id="62"/>
+      <w:r>
+        <w:t>List.</w:t>
+      </w:r>
     </w:p>
     <w:p>
       <w:r>
@@ -9495,7 +10754,7 @@
                     <pic:cNvPicPr/>
                   </pic:nvPicPr>
                   <pic:blipFill>
-                    <a:blip r:embed="rId77"/>
+                    <a:blip r:embed="rId80"/>
                     <a:stretch>
                       <a:fillRect/>
                     </a:stretch>
@@ -9520,12 +10779,11 @@
       <w:pPr>
         <w:pStyle w:val="Heading3"/>
       </w:pPr>
-      <w:bookmarkStart w:id="64" w:name="_Toc364860482"/>
-      <w:r>
-        <w:lastRenderedPageBreak/>
+      <w:bookmarkStart w:id="63" w:name="_Toc364860482"/>
+      <w:r>
         <w:t>5.8.6 List Command Form Element Relation</w:t>
       </w:r>
-      <w:bookmarkEnd w:id="64"/>
+      <w:bookmarkEnd w:id="63"/>
     </w:p>
     <w:p>
       <w:r>
@@ -9549,7 +10807,7 @@
                     <pic:cNvPicPr/>
                   </pic:nvPicPr>
                   <pic:blipFill>
-                    <a:blip r:embed="rId78"/>
+                    <a:blip r:embed="rId81"/>
                     <a:stretch>
                       <a:fillRect/>
                     </a:stretch>
@@ -9574,11 +10832,11 @@
       <w:pPr>
         <w:pStyle w:val="Heading2"/>
       </w:pPr>
-      <w:bookmarkStart w:id="65" w:name="_Toc364860483"/>
+      <w:bookmarkStart w:id="64" w:name="_Toc364860483"/>
       <w:r>
         <w:t>5.9 Command Element Identifier Page</w:t>
       </w:r>
-      <w:bookmarkEnd w:id="65"/>
+      <w:bookmarkEnd w:id="64"/>
     </w:p>
     <w:p>
       <w:r>
@@ -9602,7 +10860,7 @@
                     <pic:cNvPicPr/>
                   </pic:nvPicPr>
                   <pic:blipFill>
-                    <a:blip r:embed="rId79"/>
+                    <a:blip r:embed="rId82"/>
                     <a:stretch>
                       <a:fillRect/>
                     </a:stretch>
@@ -9627,11 +10885,12 @@
       <w:pPr>
         <w:pStyle w:val="Heading3"/>
       </w:pPr>
-      <w:bookmarkStart w:id="66" w:name="_Toc364860484"/>
-      <w:r>
+      <w:bookmarkStart w:id="65" w:name="_Toc364860484"/>
+      <w:r>
+        <w:lastRenderedPageBreak/>
         <w:t>5.9.1 Edit Command Element Identifier</w:t>
       </w:r>
-      <w:bookmarkEnd w:id="66"/>
+      <w:bookmarkEnd w:id="65"/>
     </w:p>
     <w:p>
       <w:r>
@@ -9655,7 +10914,7 @@
                     <pic:cNvPicPr/>
                   </pic:nvPicPr>
                   <pic:blipFill>
-                    <a:blip r:embed="rId80"/>
+                    <a:blip r:embed="rId83"/>
                     <a:stretch>
                       <a:fillRect/>
                     </a:stretch>
@@ -9698,7 +10957,7 @@
                     <pic:cNvPicPr/>
                   </pic:nvPicPr>
                   <pic:blipFill>
-                    <a:blip r:embed="rId81"/>
+                    <a:blip r:embed="rId84"/>
                     <a:stretch>
                       <a:fillRect/>
                     </a:stretch>
@@ -9723,11 +10982,70 @@
       <w:pPr>
         <w:pStyle w:val="Heading3"/>
       </w:pPr>
-      <w:bookmarkStart w:id="67" w:name="_Toc364860485"/>
+      <w:bookmarkStart w:id="66" w:name="_Toc364860485"/>
       <w:r>
         <w:t>5.9.2 Delete Command Element Identifier</w:t>
       </w:r>
-      <w:bookmarkEnd w:id="67"/>
+      <w:bookmarkEnd w:id="66"/>
+    </w:p>
+    <w:p>
+      <w:r>
+        <w:t xml:space="preserve">To delete the current </w:t>
+      </w:r>
+      <w:r>
+        <w:t>Command</w:t>
+      </w:r>
+      <w:r>
+        <w:t xml:space="preserve"> Element </w:t>
+      </w:r>
+      <w:r>
+        <w:t xml:space="preserve">Identifier </w:t>
+      </w:r>
+      <w:r>
+        <w:t xml:space="preserve">from the system, click the “Delete </w:t>
+      </w:r>
+      <w:r>
+        <w:t xml:space="preserve">Command </w:t>
+      </w:r>
+      <w:r>
+        <w:t>Element</w:t>
+      </w:r>
+      <w:r>
+        <w:t xml:space="preserve"> Identifier</w:t>
+      </w:r>
+      <w:r>
+        <w:t xml:space="preserve">” button. This will delete the </w:t>
+      </w:r>
+      <w:r>
+        <w:t>command</w:t>
+      </w:r>
+      <w:r>
+        <w:t xml:space="preserve"> element </w:t>
+      </w:r>
+      <w:r>
+        <w:t xml:space="preserve">identifier </w:t>
+      </w:r>
+      <w:r>
+        <w:t xml:space="preserve">and redirect you back to the parent </w:t>
+      </w:r>
+      <w:r>
+        <w:t>Command Element</w:t>
+      </w:r>
+      <w:r>
+        <w:t xml:space="preserve"> Page. Remember, this action cannot be undone, and all the information associated to </w:t>
+      </w:r>
+      <w:r>
+        <w:t>command</w:t>
+      </w:r>
+      <w:r>
+        <w:t xml:space="preserve"> element </w:t>
+      </w:r>
+      <w:r>
+        <w:t xml:space="preserve">identifier </w:t>
+      </w:r>
+      <w:r>
+        <w:t>will also be removed.</w:t>
+      </w:r>
     </w:p>
     <w:p>
       <w:r>
@@ -9751,7 +11069,7 @@
                     <pic:cNvPicPr/>
                   </pic:nvPicPr>
                   <pic:blipFill>
-                    <a:blip r:embed="rId82"/>
+                    <a:blip r:embed="rId85"/>
                     <a:stretch>
                       <a:fillRect/>
                     </a:stretch>
@@ -9784,24 +11102,24 @@
       <w:pPr>
         <w:pStyle w:val="Heading1"/>
       </w:pPr>
-      <w:bookmarkStart w:id="68" w:name="_Toc364860486"/>
+      <w:bookmarkStart w:id="67" w:name="_Toc364860486"/>
       <w:r>
         <w:t>7 Frequently Asked</w:t>
       </w:r>
       <w:r>
         <w:t xml:space="preserve"> Questions</w:t>
       </w:r>
+      <w:bookmarkEnd w:id="67"/>
+    </w:p>
+    <w:p>
+      <w:pPr>
+        <w:pStyle w:val="Heading2"/>
+      </w:pPr>
+      <w:bookmarkStart w:id="68" w:name="_Toc364860487"/>
+      <w:r>
+        <w:t>7.1 I made a change, but the webpage didn’t update?</w:t>
+      </w:r>
       <w:bookmarkEnd w:id="68"/>
-    </w:p>
-    <w:p>
-      <w:pPr>
-        <w:pStyle w:val="Heading2"/>
-      </w:pPr>
-      <w:bookmarkStart w:id="69" w:name="_Toc364860487"/>
-      <w:r>
-        <w:t>7.1 I made a change, but the webpage didn’t update?</w:t>
-      </w:r>
-      <w:bookmarkEnd w:id="69"/>
     </w:p>
     <w:p>
       <w:r>
@@ -9841,7 +11159,7 @@
                     <pic:cNvPicPr/>
                   </pic:nvPicPr>
                   <pic:blipFill>
-                    <a:blip r:embed="rId83">
+                    <a:blip r:embed="rId86">
                       <a:extLst>
                         <a:ext uri="{28A0092B-C50C-407E-A947-70E740481C1C}">
                           <a14:useLocalDpi xmlns:a14="http://schemas.microsoft.com/office/drawing/2010/main" val="0"/>
@@ -9893,11 +11211,11 @@
       <w:pPr>
         <w:pStyle w:val="Heading2"/>
       </w:pPr>
-      <w:bookmarkStart w:id="70" w:name="_Toc364860488"/>
+      <w:bookmarkStart w:id="69" w:name="_Toc364860488"/>
       <w:r>
         <w:t>7.2 Are there any credentials need to use the Admin Site</w:t>
       </w:r>
-      <w:bookmarkEnd w:id="70"/>
+      <w:bookmarkEnd w:id="69"/>
     </w:p>
     <w:p>
       <w:r>
@@ -9948,7 +11266,7 @@
         <w:lang w:eastAsia="en-US"/>
       </w:rPr>
       <w:drawing>
-        <wp:anchor distT="0" distB="0" distL="114300" distR="114300" simplePos="0" relativeHeight="251673600" behindDoc="0" locked="0" layoutInCell="1" allowOverlap="1" wp14:anchorId="334A9634" wp14:editId="4F71158B">
+        <wp:anchor distT="0" distB="0" distL="114300" distR="114300" simplePos="0" relativeHeight="251673600" behindDoc="0" locked="0" layoutInCell="1" allowOverlap="1" wp14:anchorId="00D5FD8D" wp14:editId="2C6CACB1">
           <wp:simplePos x="0" y="0"/>
           <wp:positionH relativeFrom="column">
             <wp:posOffset>5029200</wp:posOffset>
@@ -9959,7 +11277,7 @@
           <wp:extent cx="450215" cy="656590"/>
           <wp:effectExtent l="0" t="0" r="0" b="0"/>
           <wp:wrapNone/>
-          <wp:docPr id="80" name="Picture 80"/>
+          <wp:docPr id="77" name="Picture 77"/>
           <wp:cNvGraphicFramePr>
             <a:graphicFrameLocks xmlns:a="http://schemas.openxmlformats.org/drawingml/2006/main" noChangeAspect="1"/>
           </wp:cNvGraphicFramePr>
@@ -10016,7 +11334,7 @@
         <w:lang w:eastAsia="en-US"/>
       </w:rPr>
       <w:drawing>
-        <wp:anchor distT="0" distB="0" distL="114300" distR="114300" simplePos="0" relativeHeight="251674624" behindDoc="0" locked="0" layoutInCell="1" allowOverlap="1" wp14:anchorId="4054485E" wp14:editId="7C6913F0">
+        <wp:anchor distT="0" distB="0" distL="114300" distR="114300" simplePos="0" relativeHeight="251674624" behindDoc="0" locked="0" layoutInCell="1" allowOverlap="1" wp14:anchorId="6029CB0E" wp14:editId="3E5FCBBD">
           <wp:simplePos x="0" y="0"/>
           <wp:positionH relativeFrom="column">
             <wp:posOffset>5486400</wp:posOffset>
@@ -10027,7 +11345,7 @@
           <wp:extent cx="450215" cy="666115"/>
           <wp:effectExtent l="0" t="0" r="0" b="0"/>
           <wp:wrapNone/>
-          <wp:docPr id="81" name="Picture 81"/>
+          <wp:docPr id="82" name="Picture 82"/>
           <wp:cNvGraphicFramePr>
             <a:graphicFrameLocks xmlns:a="http://schemas.openxmlformats.org/drawingml/2006/main" noChangeAspect="1"/>
           </wp:cNvGraphicFramePr>
@@ -10102,7 +11420,7 @@
           <v:stroke joinstyle="miter"/>
           <v:path gradientshapeok="t" o:connecttype="rect"/>
         </v:shapetype>
-        <v:shape id="Text Box 56" o:spid="_x0000_s2061" type="#_x0000_t202" style="position:absolute;margin-left:1092.8pt;margin-top:0;width:118.8pt;height:31.15pt;z-index:251671552;visibility:visible;mso-position-horizontal:right;mso-position-horizontal-relative:margin;mso-position-vertical:top;mso-position-vertical-relative:bottom-margin-area;mso-width-relative:margin;mso-height-relative:margin" o:gfxdata="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" filled="f" stroked="f" strokeweight=".5pt">
+        <v:shape id="Text Box 56" o:spid="_x0000_s2061" type="#_x0000_t202" style="position:absolute;margin-left:1160.4pt;margin-top:0;width:118.8pt;height:31.15pt;z-index:251671552;visibility:visible;mso-position-horizontal:right;mso-position-horizontal-relative:margin;mso-position-vertical:top;mso-position-vertical-relative:bottom-margin-area;mso-width-relative:margin;mso-height-relative:margin" o:gfxdata="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" filled="f" stroked="f" strokeweight=".5pt">
           <v:textbox style="mso-next-textbox:#Text Box 56;mso-fit-shape-to-text:t">
             <w:txbxContent>
               <w:p>
@@ -10123,7 +11441,7 @@
                   <w:rPr>
                     <w:noProof/>
                   </w:rPr>
-                  <w:t>3</w:t>
+                  <w:t>31</w:t>
                 </w:r>
                 <w:r>
                   <w:fldChar w:fldCharType="end"/>
@@ -10182,7 +11500,7 @@
         <w:lang w:eastAsia="en-US"/>
       </w:rPr>
       <w:drawing>
-        <wp:anchor distT="0" distB="0" distL="114300" distR="114300" simplePos="0" relativeHeight="251668480" behindDoc="0" locked="0" layoutInCell="1" allowOverlap="1" wp14:anchorId="255ABD84" wp14:editId="252545C6">
+        <wp:anchor distT="0" distB="0" distL="114300" distR="114300" simplePos="0" relativeHeight="251668480" behindDoc="0" locked="0" layoutInCell="1" allowOverlap="1" wp14:anchorId="7670E9F0" wp14:editId="64CB944C">
           <wp:simplePos x="0" y="0"/>
           <wp:positionH relativeFrom="column">
             <wp:posOffset>2987411</wp:posOffset>
@@ -10193,7 +11511,7 @@
           <wp:extent cx="3093085" cy="329565"/>
           <wp:effectExtent l="0" t="0" r="0" b="0"/>
           <wp:wrapNone/>
-          <wp:docPr id="78" name="Picture 78"/>
+          <wp:docPr id="75" name="Picture 75"/>
           <wp:cNvGraphicFramePr>
             <a:graphicFrameLocks xmlns:a="http://schemas.openxmlformats.org/drawingml/2006/main" noChangeAspect="1"/>
           </wp:cNvGraphicFramePr>
@@ -10261,7 +11579,7 @@
         <w:lang w:eastAsia="en-US"/>
       </w:rPr>
       <w:drawing>
-        <wp:anchor distT="0" distB="0" distL="114300" distR="114300" simplePos="0" relativeHeight="251669504" behindDoc="0" locked="0" layoutInCell="1" allowOverlap="1" wp14:anchorId="21F28816" wp14:editId="705B6E95">
+        <wp:anchor distT="0" distB="0" distL="114300" distR="114300" simplePos="0" relativeHeight="251669504" behindDoc="0" locked="0" layoutInCell="1" allowOverlap="1" wp14:anchorId="7105080A" wp14:editId="69125F11">
           <wp:simplePos x="0" y="0"/>
           <wp:positionH relativeFrom="column">
             <wp:posOffset>-115570</wp:posOffset>
@@ -10272,7 +11590,7 @@
           <wp:extent cx="3210560" cy="329565"/>
           <wp:effectExtent l="0" t="0" r="0" b="0"/>
           <wp:wrapNone/>
-          <wp:docPr id="79" name="Picture 79"/>
+          <wp:docPr id="76" name="Picture 76"/>
           <wp:cNvGraphicFramePr>
             <a:graphicFrameLocks xmlns:a="http://schemas.openxmlformats.org/drawingml/2006/main" noChangeAspect="1"/>
           </wp:cNvGraphicFramePr>
@@ -13262,6 +14580,7 @@
   <w:style w:type="character" w:default="1" w:styleId="DefaultParagraphFont">
     <w:name w:val="Default Paragraph Font"/>
     <w:uiPriority w:val="1"/>
+    <w:semiHidden/>
     <w:unhideWhenUsed/>
   </w:style>
   <w:style w:type="table" w:default="1" w:styleId="TableNormal">
@@ -15611,7 +16930,7 @@
 </file>
 
 <file path=customXml/itemProps2.xml><?xml version="1.0" encoding="utf-8"?>
-<ds:datastoreItem xmlns:ds="http://schemas.openxmlformats.org/officeDocument/2006/customXml" ds:itemID="{424ABB84-F75B-4910-B3C6-2E153B509582}">
+<ds:datastoreItem xmlns:ds="http://schemas.openxmlformats.org/officeDocument/2006/customXml" ds:itemID="{1A867E50-D035-4DBE-8C64-5A48D970D69A}">
   <ds:schemaRefs>
     <ds:schemaRef ds:uri="http://schemas.openxmlformats.org/officeDocument/2006/bibliography"/>
   </ds:schemaRefs>

</xml_diff>

<commit_message>
Finished the Web Service Specification.
</commit_message>
<xml_diff>
--- a/ReceiptRewards.Documentation/Admin CMS User Manual.docx
+++ b/ReceiptRewards.Documentation/Admin CMS User Manual.docx
@@ -159,6 +159,7 @@
                 <w:dataBinding w:prefixMappings="xmlns:ns0='http://schemas.openxmlformats.org/package/2006/metadata/core-properties' xmlns:ns1='http://purl.org/dc/elements/1.1/'" w:xpath="/ns0:coreProperties[1]/ns1:title[1]" w:storeItemID="{6C3C8BC8-F283-45AE-878A-BAB7291924A1}"/>
                 <w:text/>
               </w:sdtPr>
+              <w:sdtEndPr/>
               <w:sdtContent>
                 <w:r>
                   <w:rPr>
@@ -279,6 +280,7 @@
                 <w:dataBinding w:prefixMappings="xmlns:ns0='http://schemas.openxmlformats.org/package/2006/metadata/core-properties' xmlns:ns1='http://purl.org/dc/elements/1.1/'" w:xpath="/ns0:coreProperties[1]/ns1:subject[1]" w:storeItemID="{6C3C8BC8-F283-45AE-878A-BAB7291924A1}"/>
                 <w:text/>
               </w:sdtPr>
+              <w:sdtEndPr/>
               <w:sdtContent>
                 <w:r>
                   <w:rPr>
@@ -5847,6 +5849,64 @@
           </w:p>
         </w:tc>
       </w:tr>
+      <w:tr>
+        <w:tc>
+          <w:tcPr>
+            <w:tcW w:w="1818" w:type="dxa"/>
+            <w:shd w:val="clear" w:color="auto" w:fill="FFFFFF" w:themeFill="background1"/>
+          </w:tcPr>
+          <w:p>
+            <w:pPr>
+              <w:spacing w:line="240" w:lineRule="auto"/>
+            </w:pPr>
+            <w:r>
+              <w:t>Andy Bottom</w:t>
+            </w:r>
+          </w:p>
+        </w:tc>
+        <w:tc>
+          <w:tcPr>
+            <w:tcW w:w="1530" w:type="dxa"/>
+            <w:shd w:val="clear" w:color="auto" w:fill="FFFFFF" w:themeFill="background1"/>
+          </w:tcPr>
+          <w:p>
+            <w:pPr>
+              <w:spacing w:line="240" w:lineRule="auto"/>
+            </w:pPr>
+            <w:r>
+              <w:t>08/22/2013</w:t>
+            </w:r>
+          </w:p>
+        </w:tc>
+        <w:tc>
+          <w:tcPr>
+            <w:tcW w:w="5109" w:type="dxa"/>
+            <w:shd w:val="clear" w:color="auto" w:fill="FFFFFF" w:themeFill="background1"/>
+          </w:tcPr>
+          <w:p>
+            <w:pPr>
+              <w:spacing w:line="240" w:lineRule="auto"/>
+            </w:pPr>
+            <w:r>
+              <w:t>Finished the rest of the manual.</w:t>
+            </w:r>
+          </w:p>
+        </w:tc>
+        <w:tc>
+          <w:tcPr>
+            <w:tcW w:w="1119" w:type="dxa"/>
+            <w:shd w:val="clear" w:color="auto" w:fill="FFFFFF" w:themeFill="background1"/>
+          </w:tcPr>
+          <w:p>
+            <w:pPr>
+              <w:spacing w:line="240" w:lineRule="auto"/>
+            </w:pPr>
+            <w:r>
+              <w:t>1.0</w:t>
+            </w:r>
+          </w:p>
+        </w:tc>
+      </w:tr>
     </w:tbl>
     <w:p>
       <w:r>
@@ -5857,17 +5917,19 @@
       <w:r>
         <w:br w:type="page"/>
       </w:r>
+      <w:bookmarkStart w:id="4" w:name="_GoBack"/>
+      <w:bookmarkEnd w:id="4"/>
     </w:p>
     <w:p>
       <w:pPr>
         <w:pStyle w:val="Heading1"/>
       </w:pPr>
-      <w:bookmarkStart w:id="4" w:name="_Toc364952758"/>
+      <w:bookmarkStart w:id="5" w:name="_Toc364952758"/>
       <w:r>
         <w:lastRenderedPageBreak/>
         <w:t>2 Set Up</w:t>
       </w:r>
-      <w:bookmarkEnd w:id="4"/>
+      <w:bookmarkEnd w:id="5"/>
     </w:p>
     <w:p>
       <w:r>
@@ -5878,11 +5940,11 @@
       <w:pPr>
         <w:pStyle w:val="Heading2"/>
       </w:pPr>
-      <w:bookmarkStart w:id="5" w:name="_Toc364952759"/>
+      <w:bookmarkStart w:id="6" w:name="_Toc364952759"/>
       <w:r>
         <w:t>2.1 General Flow of the Web App</w:t>
       </w:r>
-      <w:bookmarkEnd w:id="5"/>
+      <w:bookmarkEnd w:id="6"/>
     </w:p>
     <w:p>
       <w:pPr>
@@ -5969,12 +6031,12 @@
       <w:pPr>
         <w:pStyle w:val="Heading1"/>
       </w:pPr>
-      <w:bookmarkStart w:id="6" w:name="_Toc364952760"/>
+      <w:bookmarkStart w:id="7" w:name="_Toc364952760"/>
       <w:r>
         <w:lastRenderedPageBreak/>
         <w:t>3 Main Menu</w:t>
       </w:r>
-      <w:bookmarkEnd w:id="6"/>
+      <w:bookmarkEnd w:id="7"/>
     </w:p>
     <w:p>
       <w:r>
@@ -6031,7 +6093,7 @@
       <w:pPr>
         <w:pStyle w:val="Heading1"/>
       </w:pPr>
-      <w:bookmarkStart w:id="7" w:name="_Toc364952761"/>
+      <w:bookmarkStart w:id="8" w:name="_Toc364952761"/>
       <w:r>
         <w:t>4</w:t>
       </w:r>
@@ -6041,7 +6103,7 @@
       <w:r>
         <w:t>Administration</w:t>
       </w:r>
-      <w:bookmarkEnd w:id="7"/>
+      <w:bookmarkEnd w:id="8"/>
     </w:p>
     <w:p>
       <w:r>
@@ -6120,12 +6182,12 @@
       <w:pPr>
         <w:pStyle w:val="Heading2"/>
       </w:pPr>
-      <w:bookmarkStart w:id="8" w:name="_Toc364952762"/>
+      <w:bookmarkStart w:id="9" w:name="_Toc364952762"/>
       <w:r>
         <w:lastRenderedPageBreak/>
         <w:t>4.1 Code Type Manager</w:t>
       </w:r>
-      <w:bookmarkEnd w:id="8"/>
+      <w:bookmarkEnd w:id="9"/>
     </w:p>
     <w:p>
       <w:pPr>
@@ -6273,11 +6335,11 @@
       <w:pPr>
         <w:pStyle w:val="Heading3"/>
       </w:pPr>
-      <w:bookmarkStart w:id="9" w:name="_Toc364952763"/>
+      <w:bookmarkStart w:id="10" w:name="_Toc364952763"/>
       <w:r>
         <w:t>4.1.1 Add Code</w:t>
       </w:r>
-      <w:bookmarkEnd w:id="9"/>
+      <w:bookmarkEnd w:id="10"/>
     </w:p>
     <w:p>
       <w:pPr>
@@ -6330,11 +6392,11 @@
       <w:pPr>
         <w:pStyle w:val="Heading3"/>
       </w:pPr>
-      <w:bookmarkStart w:id="10" w:name="_Toc364952764"/>
+      <w:bookmarkStart w:id="11" w:name="_Toc364952764"/>
       <w:r>
         <w:t>4.1.2 Code Type List</w:t>
       </w:r>
-      <w:bookmarkEnd w:id="10"/>
+      <w:bookmarkEnd w:id="11"/>
     </w:p>
     <w:p>
       <w:r>
@@ -6401,7 +6463,7 @@
       <w:r>
         <w:br w:type="page"/>
       </w:r>
-      <w:bookmarkStart w:id="11" w:name="_Toc364952765"/>
+      <w:bookmarkStart w:id="12" w:name="_Toc364952765"/>
       <w:r>
         <w:lastRenderedPageBreak/>
         <w:t xml:space="preserve">4.2 Code </w:t>
@@ -6409,7 +6471,7 @@
       <w:r>
         <w:t>Type Page</w:t>
       </w:r>
-      <w:bookmarkEnd w:id="11"/>
+      <w:bookmarkEnd w:id="12"/>
     </w:p>
     <w:p>
       <w:r>
@@ -6535,11 +6597,11 @@
       <w:pPr>
         <w:pStyle w:val="Heading3"/>
       </w:pPr>
-      <w:bookmarkStart w:id="12" w:name="_Toc364952766"/>
+      <w:bookmarkStart w:id="13" w:name="_Toc364952766"/>
       <w:r>
         <w:t>4.2.1 Add Code</w:t>
       </w:r>
-      <w:bookmarkEnd w:id="12"/>
+      <w:bookmarkEnd w:id="13"/>
     </w:p>
     <w:p>
       <w:r>
@@ -6608,7 +6670,7 @@
       <w:pPr>
         <w:pStyle w:val="Heading3"/>
       </w:pPr>
-      <w:bookmarkStart w:id="13" w:name="_Toc364952767"/>
+      <w:bookmarkStart w:id="14" w:name="_Toc364952767"/>
       <w:r>
         <w:lastRenderedPageBreak/>
         <w:t>4</w:t>
@@ -6625,7 +6687,7 @@
       <w:r>
         <w:t xml:space="preserve"> Type</w:t>
       </w:r>
-      <w:bookmarkEnd w:id="13"/>
+      <w:bookmarkEnd w:id="14"/>
     </w:p>
     <w:p>
       <w:r>
@@ -6680,12 +6742,12 @@
       <w:pPr>
         <w:pStyle w:val="Heading3"/>
       </w:pPr>
-      <w:bookmarkStart w:id="14" w:name="_Toc364952768"/>
+      <w:bookmarkStart w:id="15" w:name="_Toc364952768"/>
       <w:r>
         <w:lastRenderedPageBreak/>
         <w:t>4.2.3 Save Code Type Changes</w:t>
       </w:r>
-      <w:bookmarkEnd w:id="14"/>
+      <w:bookmarkEnd w:id="15"/>
     </w:p>
     <w:p>
       <w:pPr>
@@ -6750,12 +6812,12 @@
       <w:pPr>
         <w:pStyle w:val="Heading3"/>
       </w:pPr>
-      <w:bookmarkStart w:id="15" w:name="_Toc364952769"/>
+      <w:bookmarkStart w:id="16" w:name="_Toc364952769"/>
       <w:r>
         <w:lastRenderedPageBreak/>
         <w:t>4.2.4 Code Entry (Edit and Delete)</w:t>
       </w:r>
-      <w:bookmarkEnd w:id="15"/>
+      <w:bookmarkEnd w:id="16"/>
     </w:p>
     <w:p>
       <w:r>
@@ -6809,11 +6871,11 @@
       <w:pPr>
         <w:pStyle w:val="Heading2"/>
       </w:pPr>
-      <w:bookmarkStart w:id="16" w:name="_Toc364952770"/>
+      <w:bookmarkStart w:id="17" w:name="_Toc364952770"/>
       <w:r>
         <w:t>4.3 Code Page</w:t>
       </w:r>
-      <w:bookmarkEnd w:id="16"/>
+      <w:bookmarkEnd w:id="17"/>
     </w:p>
     <w:p>
       <w:r>
@@ -6867,12 +6929,12 @@
       <w:pPr>
         <w:pStyle w:val="Heading3"/>
       </w:pPr>
-      <w:bookmarkStart w:id="17" w:name="_Toc364952771"/>
+      <w:bookmarkStart w:id="18" w:name="_Toc364952771"/>
       <w:r>
         <w:lastRenderedPageBreak/>
         <w:t>4.3.1 Edit Code</w:t>
       </w:r>
-      <w:bookmarkEnd w:id="17"/>
+      <w:bookmarkEnd w:id="18"/>
     </w:p>
     <w:p>
       <w:r>
@@ -6981,12 +7043,12 @@
       <w:pPr>
         <w:pStyle w:val="Heading3"/>
       </w:pPr>
-      <w:bookmarkStart w:id="18" w:name="_Toc364952772"/>
+      <w:bookmarkStart w:id="19" w:name="_Toc364952772"/>
       <w:r>
         <w:lastRenderedPageBreak/>
         <w:t>4.3.2 Delete Code</w:t>
       </w:r>
-      <w:bookmarkEnd w:id="18"/>
+      <w:bookmarkEnd w:id="19"/>
     </w:p>
     <w:p>
       <w:r>
@@ -7119,12 +7181,12 @@
       <w:pPr>
         <w:pStyle w:val="Heading3"/>
       </w:pPr>
-      <w:bookmarkStart w:id="19" w:name="_Toc364952773"/>
+      <w:bookmarkStart w:id="20" w:name="_Toc364952773"/>
       <w:r>
         <w:lastRenderedPageBreak/>
         <w:t>4.3.3 Save Code Changes</w:t>
       </w:r>
-      <w:bookmarkEnd w:id="19"/>
+      <w:bookmarkEnd w:id="20"/>
     </w:p>
     <w:p>
       <w:pPr>
@@ -7157,12 +7219,12 @@
       <w:pPr>
         <w:pStyle w:val="Heading1"/>
       </w:pPr>
-      <w:bookmarkStart w:id="20" w:name="_Toc364952774"/>
+      <w:bookmarkStart w:id="21" w:name="_Toc364952774"/>
       <w:r>
         <w:lastRenderedPageBreak/>
         <w:t>5 Company and Survey Administration</w:t>
       </w:r>
-      <w:bookmarkEnd w:id="20"/>
+      <w:bookmarkEnd w:id="21"/>
     </w:p>
     <w:p>
       <w:r>
@@ -7244,12 +7306,12 @@
       <w:pPr>
         <w:pStyle w:val="Heading2"/>
       </w:pPr>
-      <w:bookmarkStart w:id="21" w:name="_Toc364952775"/>
+      <w:bookmarkStart w:id="22" w:name="_Toc364952775"/>
       <w:r>
         <w:lastRenderedPageBreak/>
         <w:t>5.1 Company Manager</w:t>
       </w:r>
-      <w:bookmarkEnd w:id="21"/>
+      <w:bookmarkEnd w:id="22"/>
     </w:p>
     <w:p>
       <w:r>
@@ -7303,7 +7365,7 @@
       <w:pPr>
         <w:pStyle w:val="Heading3"/>
       </w:pPr>
-      <w:bookmarkStart w:id="22" w:name="_Toc364952776"/>
+      <w:bookmarkStart w:id="23" w:name="_Toc364952776"/>
       <w:r>
         <w:rPr>
           <w:noProof/>
@@ -7368,7 +7430,7 @@
       <w:r>
         <w:t>5.1.1 Add Company</w:t>
       </w:r>
-      <w:bookmarkEnd w:id="22"/>
+      <w:bookmarkEnd w:id="23"/>
     </w:p>
     <w:p>
       <w:r>
@@ -7387,12 +7449,12 @@
       <w:pPr>
         <w:pStyle w:val="Heading3"/>
       </w:pPr>
-      <w:bookmarkStart w:id="23" w:name="_Toc364952777"/>
+      <w:bookmarkStart w:id="24" w:name="_Toc364952777"/>
       <w:r>
         <w:lastRenderedPageBreak/>
         <w:t>5.1.2 Company List</w:t>
       </w:r>
-      <w:bookmarkEnd w:id="23"/>
+      <w:bookmarkEnd w:id="24"/>
     </w:p>
     <w:p>
       <w:r>
@@ -7465,11 +7527,11 @@
       <w:pPr>
         <w:pStyle w:val="Heading2"/>
       </w:pPr>
-      <w:bookmarkStart w:id="24" w:name="_Toc364952778"/>
+      <w:bookmarkStart w:id="25" w:name="_Toc364952778"/>
       <w:r>
         <w:t>5.2 Company Page</w:t>
       </w:r>
-      <w:bookmarkEnd w:id="24"/>
+      <w:bookmarkEnd w:id="25"/>
     </w:p>
     <w:p>
       <w:r>
@@ -7537,12 +7599,12 @@
       <w:pPr>
         <w:pStyle w:val="Heading3"/>
       </w:pPr>
-      <w:bookmarkStart w:id="25" w:name="_Toc364952779"/>
+      <w:bookmarkStart w:id="26" w:name="_Toc364952779"/>
       <w:r>
         <w:lastRenderedPageBreak/>
         <w:t>5.2.1 Edit Company</w:t>
       </w:r>
-      <w:bookmarkEnd w:id="25"/>
+      <w:bookmarkEnd w:id="26"/>
     </w:p>
     <w:p>
       <w:pPr>
@@ -7678,11 +7740,11 @@
       <w:pPr>
         <w:pStyle w:val="Heading3"/>
       </w:pPr>
-      <w:bookmarkStart w:id="26" w:name="_Toc364952780"/>
+      <w:bookmarkStart w:id="27" w:name="_Toc364952780"/>
       <w:r>
         <w:t>5.2.2 Delete Company</w:t>
       </w:r>
-      <w:bookmarkEnd w:id="26"/>
+      <w:bookmarkEnd w:id="27"/>
     </w:p>
     <w:p>
       <w:r>
@@ -7760,11 +7822,11 @@
       <w:pPr>
         <w:pStyle w:val="Heading3"/>
       </w:pPr>
-      <w:bookmarkStart w:id="27" w:name="_Toc364952781"/>
+      <w:bookmarkStart w:id="28" w:name="_Toc364952781"/>
       <w:r>
         <w:t>5.2.3 Add Survey</w:t>
       </w:r>
-      <w:bookmarkEnd w:id="27"/>
+      <w:bookmarkEnd w:id="28"/>
     </w:p>
     <w:p>
       <w:r>
@@ -7844,12 +7906,12 @@
       <w:pPr>
         <w:pStyle w:val="Heading3"/>
       </w:pPr>
-      <w:bookmarkStart w:id="28" w:name="_Toc364952782"/>
+      <w:bookmarkStart w:id="29" w:name="_Toc364952782"/>
       <w:r>
         <w:lastRenderedPageBreak/>
         <w:t>5.2.4 Survey List</w:t>
       </w:r>
-      <w:bookmarkEnd w:id="28"/>
+      <w:bookmarkEnd w:id="29"/>
     </w:p>
     <w:p>
       <w:pPr>
@@ -7933,11 +7995,11 @@
       <w:pPr>
         <w:pStyle w:val="Heading2"/>
       </w:pPr>
-      <w:bookmarkStart w:id="29" w:name="_Toc364952783"/>
+      <w:bookmarkStart w:id="30" w:name="_Toc364952783"/>
       <w:r>
         <w:t>5.3 Survey Page</w:t>
       </w:r>
-      <w:bookmarkEnd w:id="29"/>
+      <w:bookmarkEnd w:id="30"/>
     </w:p>
     <w:p>
       <w:r>
@@ -8005,12 +8067,12 @@
       <w:pPr>
         <w:pStyle w:val="Heading3"/>
       </w:pPr>
-      <w:bookmarkStart w:id="30" w:name="_Toc364952784"/>
+      <w:bookmarkStart w:id="31" w:name="_Toc364952784"/>
       <w:r>
         <w:lastRenderedPageBreak/>
         <w:t>5.3.1 Edit Survey</w:t>
       </w:r>
-      <w:bookmarkEnd w:id="30"/>
+      <w:bookmarkEnd w:id="31"/>
     </w:p>
     <w:p>
       <w:pPr>
@@ -8128,11 +8190,11 @@
       <w:pPr>
         <w:pStyle w:val="Heading3"/>
       </w:pPr>
-      <w:bookmarkStart w:id="31" w:name="_Toc364952785"/>
+      <w:bookmarkStart w:id="32" w:name="_Toc364952785"/>
       <w:r>
         <w:t>5.3.2 Delete Survey</w:t>
       </w:r>
-      <w:bookmarkEnd w:id="31"/>
+      <w:bookmarkEnd w:id="32"/>
     </w:p>
     <w:p>
       <w:r>
@@ -8186,11 +8248,11 @@
       <w:pPr>
         <w:pStyle w:val="Heading3"/>
       </w:pPr>
-      <w:bookmarkStart w:id="32" w:name="_Toc364952786"/>
+      <w:bookmarkStart w:id="33" w:name="_Toc364952786"/>
       <w:r>
         <w:t>5.3.3. Add Revision</w:t>
       </w:r>
-      <w:bookmarkEnd w:id="32"/>
+      <w:bookmarkEnd w:id="33"/>
     </w:p>
     <w:p>
       <w:r>
@@ -8278,12 +8340,12 @@
       <w:pPr>
         <w:pStyle w:val="Heading3"/>
       </w:pPr>
-      <w:bookmarkStart w:id="33" w:name="_Toc364952787"/>
+      <w:bookmarkStart w:id="34" w:name="_Toc364952787"/>
       <w:r>
         <w:lastRenderedPageBreak/>
         <w:t>5.3.4 Revision List</w:t>
       </w:r>
-      <w:bookmarkEnd w:id="33"/>
+      <w:bookmarkEnd w:id="34"/>
     </w:p>
     <w:p>
       <w:pPr>
@@ -8340,42 +8402,15 @@
       <w:pPr>
         <w:pStyle w:val="Heading2"/>
       </w:pPr>
-      <w:bookmarkStart w:id="34" w:name="_Toc364952788"/>
+      <w:bookmarkStart w:id="35" w:name="_Toc364952788"/>
       <w:r>
         <w:t>5.4 Revision Page</w:t>
       </w:r>
-      <w:bookmarkEnd w:id="34"/>
-    </w:p>
-    <w:p>
-      <w:r>
-        <w:t xml:space="preserve">The </w:t>
-      </w:r>
-      <w:r>
-        <w:t>Revision</w:t>
-      </w:r>
-      <w:r>
-        <w:t xml:space="preserve"> Page is a representation of a </w:t>
-      </w:r>
-      <w:r>
-        <w:t>Revision</w:t>
-      </w:r>
-      <w:r>
-        <w:t xml:space="preserve"> Object in the database. The </w:t>
-      </w:r>
-      <w:r>
-        <w:t>Revision</w:t>
-      </w:r>
-      <w:r>
-        <w:t xml:space="preserve"> is a </w:t>
-      </w:r>
-      <w:r>
-        <w:t>realization</w:t>
-      </w:r>
-      <w:r>
-        <w:t xml:space="preserve"> of an</w:t>
-      </w:r>
-      <w:r>
-        <w:t xml:space="preserve"> individual version of a Survey.</w:t>
+      <w:bookmarkEnd w:id="35"/>
+    </w:p>
+    <w:p>
+      <w:r>
+        <w:t>The Revision Page is a representation of a Revision Object in the database. The Revision is a realization of an individual version of a Survey.</w:t>
       </w:r>
     </w:p>
     <w:p>
@@ -8425,12 +8460,12 @@
       <w:pPr>
         <w:pStyle w:val="Heading3"/>
       </w:pPr>
-      <w:bookmarkStart w:id="35" w:name="_Toc364952789"/>
+      <w:bookmarkStart w:id="36" w:name="_Toc364952789"/>
       <w:r>
         <w:lastRenderedPageBreak/>
         <w:t>5.4.1 Edit Revision</w:t>
       </w:r>
-      <w:bookmarkEnd w:id="35"/>
+      <w:bookmarkEnd w:id="36"/>
     </w:p>
     <w:p>
       <w:pPr>
@@ -8505,52 +8540,7 @@
         </w:drawing>
       </w:r>
       <w:r>
-        <w:t xml:space="preserve">To change information of the current </w:t>
-      </w:r>
-      <w:r>
-        <w:t>Revision</w:t>
-      </w:r>
-      <w:r>
-        <w:t xml:space="preserve">, use the “Edit </w:t>
-      </w:r>
-      <w:r>
-        <w:t>Revision” form. This form contains the</w:t>
-      </w:r>
-      <w:r>
-        <w:t xml:space="preserve"> </w:t>
-      </w:r>
-      <w:r>
-        <w:t>“</w:t>
-      </w:r>
-      <w:r>
-        <w:t>Name</w:t>
-      </w:r>
-      <w:r>
-        <w:t>”</w:t>
-      </w:r>
-      <w:r>
-        <w:t xml:space="preserve"> field which </w:t>
-      </w:r>
-      <w:r>
-        <w:t xml:space="preserve">should be a </w:t>
-      </w:r>
-      <w:r>
-        <w:t xml:space="preserve">string </w:t>
-      </w:r>
-      <w:r>
-        <w:t xml:space="preserve">containing </w:t>
-      </w:r>
-      <w:r>
-        <w:t xml:space="preserve">meaningful </w:t>
-      </w:r>
-      <w:r>
-        <w:t>version name of the Revision. The “Active” field is a checkbox to determine if the current Revision is the active on for the Survey</w:t>
-      </w:r>
-      <w:r>
-        <w:t>. Once all the fields have been entered, click the “Save All Changes” button. The page will refresh and you can see the new changes.</w:t>
-      </w:r>
-      <w:r>
-        <w:t xml:space="preserve"> Note that if you set the Revision to active, the other Revision will be set to inactive as only one Revision can be active per Survey.</w:t>
+        <w:t>To change information of the current Revision, use the “Edit Revision” form. This form contains the “Name” field which should be a string containing meaningful version name of the Revision. The “Active” field is a checkbox to determine if the current Revision is the active on for the Survey. Once all the fields have been entered, click the “Save All Changes” button. The page will refresh and you can see the new changes. Note that if you set the Revision to active, the other Revision will be set to inactive as only one Revision can be active per Survey.</w:t>
       </w:r>
     </w:p>
     <w:p>
@@ -8600,11 +8590,11 @@
       <w:pPr>
         <w:pStyle w:val="Heading3"/>
       </w:pPr>
-      <w:bookmarkStart w:id="36" w:name="_Toc364952790"/>
+      <w:bookmarkStart w:id="37" w:name="_Toc364952790"/>
       <w:r>
         <w:t>5.4.2 Delete Revision</w:t>
       </w:r>
-      <w:bookmarkEnd w:id="36"/>
+      <w:bookmarkEnd w:id="37"/>
     </w:p>
     <w:p>
       <w:r>
@@ -8751,11 +8741,11 @@
       <w:pPr>
         <w:pStyle w:val="Heading3"/>
       </w:pPr>
-      <w:bookmarkStart w:id="37" w:name="_Toc364952791"/>
+      <w:bookmarkStart w:id="38" w:name="_Toc364952791"/>
       <w:r>
         <w:t>5.4.3 Add Question</w:t>
       </w:r>
-      <w:bookmarkEnd w:id="37"/>
+      <w:bookmarkEnd w:id="38"/>
     </w:p>
     <w:p>
       <w:r>
@@ -8778,12 +8768,12 @@
       <w:pPr>
         <w:pStyle w:val="Heading3"/>
       </w:pPr>
-      <w:bookmarkStart w:id="38" w:name="_Toc364952792"/>
+      <w:bookmarkStart w:id="39" w:name="_Toc364952792"/>
       <w:r>
         <w:lastRenderedPageBreak/>
         <w:t>5.4.4 Question List</w:t>
       </w:r>
-      <w:bookmarkEnd w:id="38"/>
+      <w:bookmarkEnd w:id="39"/>
     </w:p>
     <w:p>
       <w:pPr>
@@ -8899,11 +8889,11 @@
       <w:pPr>
         <w:pStyle w:val="Heading3"/>
       </w:pPr>
-      <w:bookmarkStart w:id="39" w:name="_Toc364952793"/>
+      <w:bookmarkStart w:id="40" w:name="_Toc364952793"/>
       <w:r>
         <w:t>5.4.5 Link Questions</w:t>
       </w:r>
-      <w:bookmarkEnd w:id="39"/>
+      <w:bookmarkEnd w:id="40"/>
     </w:p>
     <w:p>
       <w:r>
@@ -8980,58 +8970,19 @@
         </w:drawing>
       </w:r>
       <w:r>
-        <w:t xml:space="preserve">To create a new </w:t>
-      </w:r>
-      <w:r>
-        <w:t>Flow</w:t>
-      </w:r>
-      <w:r>
-        <w:t xml:space="preserve"> for</w:t>
-      </w:r>
-      <w:r>
-        <w:t xml:space="preserve"> a Question</w:t>
-      </w:r>
-      <w:r>
-        <w:t>, use the “</w:t>
-      </w:r>
-      <w:r>
-        <w:t>Link Questions</w:t>
-      </w:r>
-      <w:r>
-        <w:t>” form.</w:t>
-      </w:r>
-      <w:r>
-        <w:t xml:space="preserve"> Select either Form or Automation in the dropdown box for what flow the reference should be added to. The “Start Question” field requires an integer of the ID of the Question which the reference will be added to. The “End Question” field requires an integer of the ID of the Question which is the target of the reference. The “Value / Weight” field varies on the flow. In the Form Flow, the field requires a string for the value that the flow will take if found, (the default flow is left blank.) In the Automation Flow, the field requires an integer to identify the prioritization weight of the flow. The default flow should have the largest value, which will execute last.</w:t>
-      </w:r>
-      <w:r>
-        <w:t xml:space="preserve"> Once all the fields have been entered, click the “</w:t>
-      </w:r>
-      <w:r>
-        <w:t>Link Questions</w:t>
-      </w:r>
-      <w:r>
-        <w:t xml:space="preserve">” button and this will create the </w:t>
-      </w:r>
-      <w:r>
-        <w:t>Flow reference</w:t>
-      </w:r>
-      <w:r>
-        <w:t xml:space="preserve"> into the system. You can now</w:t>
-      </w:r>
-      <w:r>
-        <w:t xml:space="preserve"> see the added flow reference under the Question in either the Frm Flow or Cmd Flow columns of the Question List.</w:t>
+        <w:t>To create a new Flow for a Question, use the “Link Questions” form. Select either Form or Automation in the dropdown box for what flow the reference should be added to. The “Start Question” field requires an integer of the ID of the Question which the reference will be added to. The “End Question” field requires an integer of the ID of the Question which is the target of the reference. The “Value / Weight” field varies on the flow. In the Form Flow, the field requires a string for the value that the flow will take if found, (the default flow is left blank.) In the Automation Flow, the field requires an integer to identify the prioritization weight of the flow. The default flow should have the largest value, which will execute last. Once all the fields have been entered, click the “Link Questions” button and this will create the Flow reference into the system. You can now see the added flow reference under the Question in either the Frm Flow or Cmd Flow columns of the Question List.</w:t>
       </w:r>
     </w:p>
     <w:p>
       <w:pPr>
         <w:pStyle w:val="Heading3"/>
       </w:pPr>
-      <w:bookmarkStart w:id="40" w:name="_Toc364952794"/>
+      <w:bookmarkStart w:id="41" w:name="_Toc364952794"/>
       <w:r>
         <w:lastRenderedPageBreak/>
         <w:t>5.4.6 Perform Automated Test</w:t>
       </w:r>
-      <w:bookmarkEnd w:id="40"/>
+      <w:bookmarkEnd w:id="41"/>
     </w:p>
     <w:p>
       <w:r>
@@ -9125,11 +9076,11 @@
       <w:pPr>
         <w:pStyle w:val="Heading2"/>
       </w:pPr>
-      <w:bookmarkStart w:id="41" w:name="_Toc364952795"/>
+      <w:bookmarkStart w:id="42" w:name="_Toc364952795"/>
       <w:r>
         <w:t>5.5 Question Page</w:t>
       </w:r>
-      <w:bookmarkEnd w:id="41"/>
+      <w:bookmarkEnd w:id="42"/>
     </w:p>
     <w:p>
       <w:pPr>
@@ -9197,13 +9148,7 @@
         </w:drawing>
       </w:r>
       <w:r>
-        <w:t>The Revision</w:t>
-      </w:r>
-      <w:r>
-        <w:t xml:space="preserve"> Page is the management of Question o</w:t>
-      </w:r>
-      <w:r>
-        <w:t xml:space="preserve">bject in the database. The </w:t>
+        <w:t xml:space="preserve">The Revision Page is the management of Question object in the database. The </w:t>
       </w:r>
       <w:r>
         <w:t>Question</w:t>
@@ -9225,12 +9170,12 @@
       <w:pPr>
         <w:pStyle w:val="Heading3"/>
       </w:pPr>
-      <w:bookmarkStart w:id="42" w:name="_Toc364952796"/>
+      <w:bookmarkStart w:id="43" w:name="_Toc364952796"/>
       <w:r>
         <w:lastRenderedPageBreak/>
         <w:t>5.5.1 Edit Question</w:t>
       </w:r>
-      <w:bookmarkEnd w:id="42"/>
+      <w:bookmarkEnd w:id="43"/>
     </w:p>
     <w:p>
       <w:pPr>
@@ -9305,25 +9250,7 @@
         </w:drawing>
       </w:r>
       <w:r>
-        <w:t xml:space="preserve">To change information of the current </w:t>
-      </w:r>
-      <w:r>
-        <w:t>Question</w:t>
-      </w:r>
-      <w:r>
-        <w:t xml:space="preserve">, use the “Edit </w:t>
-      </w:r>
-      <w:r>
-        <w:t>Question</w:t>
-      </w:r>
-      <w:r>
-        <w:t xml:space="preserve">” form. This form contains the “Name” field which should be a string containing meaningful </w:t>
-      </w:r>
-      <w:r>
-        <w:t>name of the Question</w:t>
-      </w:r>
-      <w:r>
-        <w:t>. Once all the fields have been entered, click the “Save All Changes” button. The page will refresh and you can see the new changes.</w:t>
+        <w:t>To change information of the current Question, use the “Edit Question” form. This form contains the “Name” field which should be a string containing meaningful name of the Question. Once all the fields have been entered, click the “Save All Changes” button. The page will refresh and you can see the new changes.</w:t>
       </w:r>
     </w:p>
     <w:p>
@@ -9373,11 +9300,11 @@
       <w:pPr>
         <w:pStyle w:val="Heading3"/>
       </w:pPr>
-      <w:bookmarkStart w:id="43" w:name="_Toc364952797"/>
+      <w:bookmarkStart w:id="44" w:name="_Toc364952797"/>
       <w:r>
         <w:t>5.5.2 Delete Question</w:t>
       </w:r>
-      <w:bookmarkEnd w:id="43"/>
+      <w:bookmarkEnd w:id="44"/>
     </w:p>
     <w:p>
       <w:r>
@@ -9456,11 +9383,11 @@
       <w:pPr>
         <w:pStyle w:val="Heading3"/>
       </w:pPr>
-      <w:bookmarkStart w:id="44" w:name="_Toc364952798"/>
+      <w:bookmarkStart w:id="45" w:name="_Toc364952798"/>
       <w:r>
         <w:t>5.5.3 Add Form Element</w:t>
       </w:r>
-      <w:bookmarkEnd w:id="44"/>
+      <w:bookmarkEnd w:id="45"/>
     </w:p>
     <w:p>
       <w:r>
@@ -9581,43 +9508,19 @@
       <w:pPr>
         <w:pStyle w:val="Heading3"/>
       </w:pPr>
-      <w:bookmarkStart w:id="45" w:name="_Toc364952799"/>
+      <w:bookmarkStart w:id="46" w:name="_Toc364952799"/>
       <w:r>
         <w:lastRenderedPageBreak/>
         <w:t>5.5.4 List of Form Elements</w:t>
       </w:r>
-      <w:bookmarkEnd w:id="45"/>
+      <w:bookmarkEnd w:id="46"/>
     </w:p>
     <w:p>
       <w:pPr>
         <w:spacing w:after="0"/>
       </w:pPr>
       <w:r>
-        <w:t xml:space="preserve">On the </w:t>
-      </w:r>
-      <w:r>
-        <w:t>Question</w:t>
-      </w:r>
-      <w:r>
-        <w:t xml:space="preserve"> Page, there is a list of all the </w:t>
-      </w:r>
-      <w:r>
-        <w:t>Form Elements</w:t>
-      </w:r>
-      <w:r>
-        <w:t xml:space="preserve"> associated to the current </w:t>
-      </w:r>
-      <w:r>
-        <w:t>Question and Form</w:t>
-      </w:r>
-      <w:r>
-        <w:t xml:space="preserve">. The columns </w:t>
-      </w:r>
-      <w:r>
-        <w:t>display several attributes</w:t>
-      </w:r>
-      <w:r>
-        <w:t xml:space="preserve">. The ID column is the </w:t>
+        <w:t xml:space="preserve">On the Question Page, there is a list of all the Form Elements associated to the current Question and Form. The columns display several attributes. The ID column is the </w:t>
       </w:r>
       <w:r>
         <w:t>Form Element</w:t>
@@ -9718,11 +9621,11 @@
       <w:pPr>
         <w:pStyle w:val="Heading3"/>
       </w:pPr>
-      <w:bookmarkStart w:id="46" w:name="_Toc364952800"/>
+      <w:bookmarkStart w:id="47" w:name="_Toc364952800"/>
       <w:r>
         <w:t>5.5.5 Add Automation Element</w:t>
       </w:r>
-      <w:bookmarkEnd w:id="46"/>
+      <w:bookmarkEnd w:id="47"/>
     </w:p>
     <w:p>
       <w:r>
@@ -9816,12 +9719,12 @@
       <w:pPr>
         <w:pStyle w:val="Heading3"/>
       </w:pPr>
-      <w:bookmarkStart w:id="47" w:name="_Toc364952801"/>
+      <w:bookmarkStart w:id="48" w:name="_Toc364952801"/>
       <w:r>
         <w:lastRenderedPageBreak/>
         <w:t>5.5.6 List of Automation Elements</w:t>
       </w:r>
-      <w:bookmarkEnd w:id="47"/>
+      <w:bookmarkEnd w:id="48"/>
     </w:p>
     <w:p>
       <w:r>
@@ -9886,72 +9789,18 @@
         </w:drawing>
       </w:r>
       <w:r>
-        <w:t xml:space="preserve">On the Question Page, there is a list of all the </w:t>
-      </w:r>
-      <w:r>
-        <w:t>Command</w:t>
-      </w:r>
-      <w:r>
-        <w:t xml:space="preserve"> Elements associated to the current Question and </w:t>
-      </w:r>
-      <w:r>
-        <w:t>Automation</w:t>
-      </w:r>
-      <w:r>
-        <w:t>. The columns display several attributes</w:t>
-      </w:r>
-      <w:r>
-        <w:t>. The ID</w:t>
-      </w:r>
-      <w:r>
-        <w:t xml:space="preserve"> column is the </w:t>
-      </w:r>
-      <w:r>
-        <w:t xml:space="preserve">Command </w:t>
-      </w:r>
-      <w:r>
-        <w:t xml:space="preserve">Element Id. The type column is the </w:t>
-      </w:r>
-      <w:r>
-        <w:t>t</w:t>
-      </w:r>
-      <w:r>
-        <w:t xml:space="preserve">ype of the </w:t>
-      </w:r>
-      <w:r>
-        <w:t xml:space="preserve">Command </w:t>
-      </w:r>
-      <w:r>
-        <w:t xml:space="preserve">Element. In the Options column, you can delete a </w:t>
-      </w:r>
-      <w:r>
-        <w:t>Command Element by</w:t>
-      </w:r>
-      <w:r>
-        <w:t xml:space="preserve"> clicking the “Delete” link. To edit the </w:t>
-      </w:r>
-      <w:r>
-        <w:t>Command Element</w:t>
-      </w:r>
-      <w:r>
-        <w:t xml:space="preserve">, click the “Edit” link and that will direct you to the </w:t>
-      </w:r>
-      <w:r>
-        <w:t>Command Element</w:t>
-      </w:r>
-      <w:r>
-        <w:t xml:space="preserve"> Page.</w:t>
+        <w:t>On the Question Page, there is a list of all the Command Elements associated to the current Question and Automation. The columns display several attributes. The ID column is the Command Element Id. The type column is the type of the Command Element. In the Options column, you can delete a Command Element by clicking the “Delete” link. To edit the Command Element, click the “Edit” link and that will direct you to the Command Element Page.</w:t>
       </w:r>
     </w:p>
     <w:p>
       <w:pPr>
         <w:pStyle w:val="Heading3"/>
       </w:pPr>
-      <w:bookmarkStart w:id="48" w:name="_Toc364952802"/>
+      <w:bookmarkStart w:id="49" w:name="_Toc364952802"/>
       <w:r>
         <w:t>5.5.7 Delete All Form Flows</w:t>
       </w:r>
-      <w:bookmarkEnd w:id="48"/>
+      <w:bookmarkEnd w:id="49"/>
     </w:p>
     <w:p>
       <w:r>
@@ -10048,11 +9897,11 @@
       <w:pPr>
         <w:pStyle w:val="Heading3"/>
       </w:pPr>
-      <w:bookmarkStart w:id="49" w:name="_Toc364952803"/>
+      <w:bookmarkStart w:id="50" w:name="_Toc364952803"/>
       <w:r>
         <w:t>5.5.8 Delete All Automation Flows</w:t>
       </w:r>
-      <w:bookmarkEnd w:id="49"/>
+      <w:bookmarkEnd w:id="50"/>
     </w:p>
     <w:p>
       <w:r>
@@ -10148,12 +9997,12 @@
       <w:pPr>
         <w:pStyle w:val="Heading2"/>
       </w:pPr>
-      <w:bookmarkStart w:id="50" w:name="_Toc364952804"/>
+      <w:bookmarkStart w:id="51" w:name="_Toc364952804"/>
       <w:r>
         <w:lastRenderedPageBreak/>
         <w:t>5.6 Form Element Page</w:t>
       </w:r>
-      <w:bookmarkEnd w:id="50"/>
+      <w:bookmarkEnd w:id="51"/>
     </w:p>
     <w:p>
       <w:r>
@@ -10163,31 +10012,7 @@
         <w:t>Form Element</w:t>
       </w:r>
       <w:r>
-        <w:t xml:space="preserve"> Page is the management of </w:t>
-      </w:r>
-      <w:r>
-        <w:t>Form Element</w:t>
-      </w:r>
-      <w:r>
-        <w:t xml:space="preserve"> object in the database. The </w:t>
-      </w:r>
-      <w:r>
-        <w:t>Form Element</w:t>
-      </w:r>
-      <w:r>
-        <w:t xml:space="preserve"> is a representation of a single </w:t>
-      </w:r>
-      <w:r>
-        <w:t>element (textbox, checkbox, etc…)</w:t>
-      </w:r>
-      <w:r>
-        <w:t xml:space="preserve"> </w:t>
-      </w:r>
-      <w:r>
-        <w:t xml:space="preserve">in the </w:t>
-      </w:r>
-      <w:r>
-        <w:t>satisfaction survey.</w:t>
+        <w:t xml:space="preserve"> Page is the management of Form Element object in the database. The Form Element is a representation of a single element (textbox, checkbox, etc…) in the satisfaction survey.</w:t>
       </w:r>
     </w:p>
     <w:p>
@@ -10237,11 +10062,11 @@
       <w:pPr>
         <w:pStyle w:val="Heading3"/>
       </w:pPr>
-      <w:bookmarkStart w:id="51" w:name="_Toc364952805"/>
+      <w:bookmarkStart w:id="52" w:name="_Toc364952805"/>
       <w:r>
         <w:t>5.6.1 Edit Form Element</w:t>
       </w:r>
-      <w:bookmarkEnd w:id="51"/>
+      <w:bookmarkEnd w:id="52"/>
     </w:p>
     <w:p>
       <w:r>
@@ -10381,31 +10206,7 @@
         </w:drawing>
       </w:r>
       <w:r>
-        <w:t xml:space="preserve">To change information of the current </w:t>
-      </w:r>
-      <w:r>
-        <w:t>Form Element</w:t>
-      </w:r>
-      <w:r>
-        <w:t xml:space="preserve">, use the “Edit </w:t>
-      </w:r>
-      <w:r>
-        <w:t>Form Element</w:t>
-      </w:r>
-      <w:r>
-        <w:t>” form. This form contains the “</w:t>
-      </w:r>
-      <w:r>
-        <w:t>Type</w:t>
-      </w:r>
-      <w:r>
-        <w:t xml:space="preserve">” field which </w:t>
-      </w:r>
-      <w:r>
-        <w:t>is a dropdown box. Choose the option for what type the Form Element should be displayed as</w:t>
-      </w:r>
-      <w:r>
-        <w:t>. Once all the fields have been entered, click the “Save All Changes” button. The page will refresh and you can see the new changes.</w:t>
+        <w:t>To change information of the current Form Element, use the “Edit Form Element” form. This form contains the “Type” field which is a dropdown box. Choose the option for what type the Form Element should be displayed as. Once all the fields have been entered, click the “Save All Changes” button. The page will refresh and you can see the new changes.</w:t>
       </w:r>
     </w:p>
     <w:p/>
@@ -10413,12 +10214,12 @@
       <w:pPr>
         <w:pStyle w:val="Heading3"/>
       </w:pPr>
-      <w:bookmarkStart w:id="52" w:name="_Toc364952806"/>
+      <w:bookmarkStart w:id="53" w:name="_Toc364952806"/>
       <w:r>
         <w:lastRenderedPageBreak/>
         <w:t>5.6.2 Delete Form Element</w:t>
       </w:r>
-      <w:bookmarkEnd w:id="52"/>
+      <w:bookmarkEnd w:id="53"/>
     </w:p>
     <w:p>
       <w:r>
@@ -10497,11 +10298,11 @@
       <w:pPr>
         <w:pStyle w:val="Heading3"/>
       </w:pPr>
-      <w:bookmarkStart w:id="53" w:name="_Toc364952807"/>
+      <w:bookmarkStart w:id="54" w:name="_Toc364952807"/>
       <w:r>
         <w:t>5.6.3 Add Form Element Option</w:t>
       </w:r>
-      <w:bookmarkEnd w:id="53"/>
+      <w:bookmarkEnd w:id="54"/>
     </w:p>
     <w:p>
       <w:r>
@@ -10580,90 +10381,18 @@
       <w:pPr>
         <w:pStyle w:val="Heading3"/>
       </w:pPr>
-      <w:bookmarkStart w:id="54" w:name="_Toc364952808"/>
+      <w:bookmarkStart w:id="55" w:name="_Toc364952808"/>
       <w:r>
         <w:t>5.6.4 List Form Element Options</w:t>
       </w:r>
-      <w:bookmarkEnd w:id="54"/>
+      <w:bookmarkEnd w:id="55"/>
     </w:p>
     <w:p>
       <w:pPr>
         <w:spacing w:after="0"/>
       </w:pPr>
       <w:r>
-        <w:t xml:space="preserve">On the </w:t>
-      </w:r>
-      <w:r>
-        <w:t>Form Element</w:t>
-      </w:r>
-      <w:r>
-        <w:t xml:space="preserve"> Page, there is a list of all the </w:t>
-      </w:r>
-      <w:r>
-        <w:t>Form Element Options</w:t>
-      </w:r>
-      <w:r>
-        <w:t xml:space="preserve"> associated to the current </w:t>
-      </w:r>
-      <w:r>
-        <w:t>Form Element</w:t>
-      </w:r>
-      <w:r>
-        <w:t xml:space="preserve">. The columns display several attributes. The ID column is the </w:t>
-      </w:r>
-      <w:r>
-        <w:t>Form</w:t>
-      </w:r>
-      <w:r>
-        <w:t xml:space="preserve"> Element </w:t>
-      </w:r>
-      <w:r>
-        <w:t xml:space="preserve">Option </w:t>
-      </w:r>
-      <w:r>
-        <w:t xml:space="preserve">Id. The </w:t>
-      </w:r>
-      <w:r>
-        <w:t xml:space="preserve">text </w:t>
-      </w:r>
-      <w:r>
-        <w:t xml:space="preserve">column is the </w:t>
-      </w:r>
-      <w:r>
-        <w:t>Display Text of the Form Element Option. The value column shows the hidden value of the Form Element Option</w:t>
-      </w:r>
-      <w:r>
-        <w:t xml:space="preserve">. In the Options column, you can delete a </w:t>
-      </w:r>
-      <w:r>
-        <w:t xml:space="preserve">Form </w:t>
-      </w:r>
-      <w:r>
-        <w:t xml:space="preserve">Element </w:t>
-      </w:r>
-      <w:r>
-        <w:t xml:space="preserve">Option </w:t>
-      </w:r>
-      <w:r>
-        <w:t xml:space="preserve">by clicking the “Delete” link. To edit the </w:t>
-      </w:r>
-      <w:r>
-        <w:t>Form Element Option</w:t>
-      </w:r>
-      <w:r>
-        <w:t xml:space="preserve">, click the “Edit” link and that will direct you to the </w:t>
-      </w:r>
-      <w:r>
-        <w:t>Form</w:t>
-      </w:r>
-      <w:r>
-        <w:t xml:space="preserve"> Element </w:t>
-      </w:r>
-      <w:r>
-        <w:t xml:space="preserve">Option </w:t>
-      </w:r>
-      <w:r>
-        <w:t>Page.</w:t>
+        <w:t>On the Form Element Page, there is a list of all the Form Element Options associated to the current Form Element. The columns display several attributes. The ID column is the Form Element Option Id. The text column is the Display Text of the Form Element Option. The value column shows the hidden value of the Form Element Option. In the Options column, you can delete a Form Element Option by clicking the “Delete” link. To edit the Form Element Option, click the “Edit” link and that will direct you to the Form Element Option Page.</w:t>
       </w:r>
     </w:p>
     <w:p>
@@ -10720,7 +10449,7 @@
       <w:pPr>
         <w:pStyle w:val="Heading3"/>
       </w:pPr>
-      <w:bookmarkStart w:id="55" w:name="_Toc364952809"/>
+      <w:bookmarkStart w:id="56" w:name="_Toc364952809"/>
       <w:r>
         <w:rPr>
           <w:noProof/>
@@ -10793,7 +10522,7 @@
       <w:r>
         <w:t>5.6.5 Add Form Element Attribute</w:t>
       </w:r>
-      <w:bookmarkEnd w:id="55"/>
+      <w:bookmarkEnd w:id="56"/>
     </w:p>
     <w:p>
       <w:r>
@@ -10812,11 +10541,11 @@
       <w:pPr>
         <w:pStyle w:val="Heading3"/>
       </w:pPr>
-      <w:bookmarkStart w:id="56" w:name="_Toc364952810"/>
+      <w:bookmarkStart w:id="57" w:name="_Toc364952810"/>
       <w:r>
         <w:t>5.6.6 List Form Element Attribute</w:t>
       </w:r>
-      <w:bookmarkEnd w:id="56"/>
+      <w:bookmarkEnd w:id="57"/>
     </w:p>
     <w:p>
       <w:r>
@@ -10881,34 +10610,13 @@
         </w:drawing>
       </w:r>
       <w:r>
-        <w:t xml:space="preserve">On the Form Element Page, there is a list of all the Form Element </w:t>
-      </w:r>
-      <w:r>
-        <w:t>Attributes</w:t>
-      </w:r>
-      <w:r>
-        <w:t xml:space="preserve"> associated to the current Form Element. The columns display several attributes. The ID column is the Form Element </w:t>
-      </w:r>
-      <w:r>
-        <w:t>Attribute</w:t>
-      </w:r>
-      <w:r>
-        <w:t xml:space="preserve"> Id. The </w:t>
-      </w:r>
-      <w:r>
-        <w:t>type</w:t>
-      </w:r>
-      <w:r>
-        <w:t xml:space="preserve"> column </w:t>
+        <w:t xml:space="preserve">On the Form Element Page, there is a list of all the Form Element Attributes associated to the current Form Element. The columns display several attributes. The ID column is the Form Element Attribute Id. The type column </w:t>
       </w:r>
       <w:r>
         <w:t>is</w:t>
       </w:r>
       <w:r>
-        <w:t xml:space="preserve"> the Form Element </w:t>
-      </w:r>
-      <w:r>
-        <w:t>Attribute</w:t>
+        <w:t xml:space="preserve"> the Form Element Attribute</w:t>
       </w:r>
       <w:r>
         <w:t>’s type</w:t>
@@ -10967,46 +10675,16 @@
       <w:pPr>
         <w:pStyle w:val="Heading2"/>
       </w:pPr>
-      <w:bookmarkStart w:id="57" w:name="_Toc364952811"/>
+      <w:bookmarkStart w:id="58" w:name="_Toc364952811"/>
       <w:r>
         <w:lastRenderedPageBreak/>
         <w:t>5.7 Form Element Option Page</w:t>
       </w:r>
-      <w:bookmarkEnd w:id="57"/>
-    </w:p>
-    <w:p>
-      <w:r>
-        <w:t xml:space="preserve">The </w:t>
-      </w:r>
-      <w:r>
-        <w:t>Form Element Option</w:t>
-      </w:r>
-      <w:r>
-        <w:t xml:space="preserve"> Page is the management of</w:t>
-      </w:r>
-      <w:r>
-        <w:t xml:space="preserve"> a single</w:t>
-      </w:r>
-      <w:r>
-        <w:t xml:space="preserve"> Form Element</w:t>
-      </w:r>
-      <w:r>
-        <w:t xml:space="preserve"> Option</w:t>
-      </w:r>
-      <w:r>
-        <w:t xml:space="preserve"> object in the database. The Form Element </w:t>
-      </w:r>
-      <w:r>
-        <w:t xml:space="preserve">Option </w:t>
-      </w:r>
-      <w:r>
-        <w:t xml:space="preserve">is a representation of a single </w:t>
-      </w:r>
-      <w:r>
-        <w:t xml:space="preserve">option of a dropdown box, radio button, or checkbox in </w:t>
-      </w:r>
-      <w:r>
-        <w:t>the satisfaction survey.</w:t>
+      <w:bookmarkEnd w:id="58"/>
+    </w:p>
+    <w:p>
+      <w:r>
+        <w:t>The Form Element Option Page is the management of a single Form Element Option object in the database. The Form Element Option is a representation of a single option of a dropdown box, radio button, or checkbox in the satisfaction survey.</w:t>
       </w:r>
     </w:p>
     <w:p>
@@ -11056,11 +10734,11 @@
       <w:pPr>
         <w:pStyle w:val="Heading3"/>
       </w:pPr>
-      <w:bookmarkStart w:id="58" w:name="_Toc364952812"/>
+      <w:bookmarkStart w:id="59" w:name="_Toc364952812"/>
       <w:r>
         <w:t>5.7.1 Edit Form Element Option</w:t>
       </w:r>
-      <w:bookmarkEnd w:id="58"/>
+      <w:bookmarkEnd w:id="59"/>
     </w:p>
     <w:p>
       <w:pPr>
@@ -11135,25 +10813,7 @@
         </w:drawing>
       </w:r>
       <w:r>
-        <w:t>To change information of the current Form Element</w:t>
-      </w:r>
-      <w:r>
-        <w:t xml:space="preserve"> Option</w:t>
-      </w:r>
-      <w:r>
-        <w:t>, use the “Edit Form Element</w:t>
-      </w:r>
-      <w:r>
-        <w:t xml:space="preserve"> Option</w:t>
-      </w:r>
-      <w:r>
-        <w:t xml:space="preserve">” form. This form contains the </w:t>
-      </w:r>
-      <w:r>
-        <w:t>“Display Text” field which should be a string of what the text should display as. The “Value” should be a string for what the hidden value will be stored</w:t>
-      </w:r>
-      <w:r>
-        <w:t>. Once all the fields have been entered, click the “Save All Changes” button. The page will refresh and you can see the new changes.</w:t>
+        <w:t>To change information of the current Form Element Option, use the “Edit Form Element Option” form. This form contains the “Display Text” field which should be a string of what the text should display as. The “Value” should be a string for what the hidden value will be stored. Once all the fields have been entered, click the “Save All Changes” button. The page will refresh and you can see the new changes.</w:t>
       </w:r>
     </w:p>
     <w:p>
@@ -11220,12 +10880,12 @@
       <w:pPr>
         <w:pStyle w:val="Heading3"/>
       </w:pPr>
-      <w:bookmarkStart w:id="59" w:name="_Toc364952813"/>
+      <w:bookmarkStart w:id="60" w:name="_Toc364952813"/>
       <w:r>
         <w:lastRenderedPageBreak/>
         <w:t>5.7.2 Delete Form Element Option</w:t>
       </w:r>
-      <w:bookmarkEnd w:id="59"/>
+      <w:bookmarkEnd w:id="60"/>
     </w:p>
     <w:p>
       <w:r>
@@ -11304,21 +10964,15 @@
       <w:pPr>
         <w:pStyle w:val="Heading2"/>
       </w:pPr>
-      <w:bookmarkStart w:id="60" w:name="_Toc364952814"/>
+      <w:bookmarkStart w:id="61" w:name="_Toc364952814"/>
       <w:r>
         <w:t>5.8 Command Element Page</w:t>
       </w:r>
-      <w:bookmarkEnd w:id="60"/>
-    </w:p>
-    <w:p>
-      <w:r>
-        <w:t xml:space="preserve">The Command Element Page is the management of a single Command Element object in the database. The Command Element is a representation </w:t>
-      </w:r>
-      <w:r>
-        <w:t>of the single action involved with filling out</w:t>
-      </w:r>
-      <w:r>
-        <w:t xml:space="preserve"> the satisfaction survey.</w:t>
+      <w:bookmarkEnd w:id="61"/>
+    </w:p>
+    <w:p>
+      <w:r>
+        <w:t>The Command Element Page is the management of a single Command Element object in the database. The Command Element is a representation of the single action involved with filling out the satisfaction survey.</w:t>
       </w:r>
     </w:p>
     <w:p>
@@ -11385,12 +11039,12 @@
       <w:pPr>
         <w:pStyle w:val="Heading3"/>
       </w:pPr>
-      <w:bookmarkStart w:id="61" w:name="_Toc364952815"/>
+      <w:bookmarkStart w:id="62" w:name="_Toc364952815"/>
       <w:r>
         <w:lastRenderedPageBreak/>
         <w:t>5.8.1 Edit Command Element</w:t>
       </w:r>
-      <w:bookmarkEnd w:id="61"/>
+      <w:bookmarkEnd w:id="62"/>
     </w:p>
     <w:p>
       <w:pPr>
@@ -11465,25 +11119,7 @@
         </w:drawing>
       </w:r>
       <w:r>
-        <w:t xml:space="preserve">To change information of the current </w:t>
-      </w:r>
-      <w:r>
-        <w:t>Command</w:t>
-      </w:r>
-      <w:r>
-        <w:t xml:space="preserve"> Element, use the “Edit </w:t>
-      </w:r>
-      <w:r>
-        <w:t xml:space="preserve">Command </w:t>
-      </w:r>
-      <w:r>
-        <w:t>Element” form. This form contains the “Type” field which is a dropdown box. Choose the option for what type the Form Element should be displayed as.</w:t>
-      </w:r>
-      <w:r>
-        <w:t xml:space="preserve"> The “Test Data” should be a string of what the Web Driver will use for the test automation.</w:t>
-      </w:r>
-      <w:r>
-        <w:t xml:space="preserve"> Once all the fields have been entered, click the “Save All Changes” button. The page will refresh and you can see the new changes.</w:t>
+        <w:t>To change information of the current Command Element, use the “Edit Command Element” form. This form contains the “Type” field which is a dropdown box. Choose the option for what type the Form Element should be displayed as. The “Test Data” should be a string of what the Web Driver will use for the test automation. Once all the fields have been entered, click the “Save All Changes” button. The page will refresh and you can see the new changes.</w:t>
       </w:r>
     </w:p>
     <w:p>
@@ -11536,11 +11172,11 @@
       <w:pPr>
         <w:pStyle w:val="Heading3"/>
       </w:pPr>
-      <w:bookmarkStart w:id="62" w:name="_Toc364952816"/>
+      <w:bookmarkStart w:id="63" w:name="_Toc364952816"/>
       <w:r>
         <w:t>5.8.2 Delete Command Element</w:t>
       </w:r>
-      <w:bookmarkEnd w:id="62"/>
+      <w:bookmarkEnd w:id="63"/>
     </w:p>
     <w:p>
       <w:r>
@@ -11633,7 +11269,7 @@
       <w:pPr>
         <w:pStyle w:val="Heading3"/>
       </w:pPr>
-      <w:bookmarkStart w:id="63" w:name="_Toc364952817"/>
+      <w:bookmarkStart w:id="64" w:name="_Toc364952817"/>
       <w:r>
         <w:lastRenderedPageBreak/>
         <w:t xml:space="preserve">5.8.3 </w:t>
@@ -11641,7 +11277,7 @@
       <w:r>
         <w:t>Add Command Element Identifier</w:t>
       </w:r>
-      <w:bookmarkEnd w:id="63"/>
+      <w:bookmarkEnd w:id="64"/>
     </w:p>
     <w:p>
       <w:r>
@@ -11774,11 +11410,11 @@
       <w:pPr>
         <w:pStyle w:val="Heading3"/>
       </w:pPr>
-      <w:bookmarkStart w:id="64" w:name="_Toc364952818"/>
+      <w:bookmarkStart w:id="65" w:name="_Toc364952818"/>
       <w:r>
         <w:t>5.8.4 List Command Element Identifier</w:t>
       </w:r>
-      <w:bookmarkEnd w:id="64"/>
+      <w:bookmarkEnd w:id="65"/>
     </w:p>
     <w:p>
       <w:r>
@@ -11843,54 +11479,37 @@
         </w:drawing>
       </w:r>
       <w:r>
-        <w:t xml:space="preserve">On the </w:t>
+        <w:t xml:space="preserve">On the Command Element Page, there is a list of all the Command Element </w:t>
+      </w:r>
+      <w:r>
+        <w:t>Identifier</w:t>
+      </w:r>
+      <w:r>
+        <w:t xml:space="preserve"> associated to the current </w:t>
+      </w:r>
+      <w:r>
+        <w:t xml:space="preserve">Command </w:t>
+      </w:r>
+      <w:r>
+        <w:t xml:space="preserve">Element. The columns display several attributes. The ID column is the </w:t>
       </w:r>
       <w:r>
         <w:t>Command</w:t>
       </w:r>
       <w:r>
-        <w:t xml:space="preserve"> Element Page, there is a list of all the </w:t>
-      </w:r>
-      <w:r>
-        <w:t>Command</w:t>
-      </w:r>
-      <w:r>
         <w:t xml:space="preserve"> Element </w:t>
       </w:r>
       <w:r>
-        <w:t>Identifier</w:t>
-      </w:r>
-      <w:r>
-        <w:t xml:space="preserve"> associated to the current </w:t>
+        <w:t xml:space="preserve">Identifier </w:t>
+      </w:r>
+      <w:r>
+        <w:t xml:space="preserve">Id. The type column is the </w:t>
       </w:r>
       <w:r>
         <w:t xml:space="preserve">Command </w:t>
       </w:r>
       <w:r>
-        <w:t xml:space="preserve">Element. The columns display several attributes. The ID column is the </w:t>
-      </w:r>
-      <w:r>
-        <w:t>Command</w:t>
-      </w:r>
-      <w:r>
-        <w:t xml:space="preserve"> Element </w:t>
-      </w:r>
-      <w:r>
-        <w:t xml:space="preserve">Identifier </w:t>
-      </w:r>
-      <w:r>
-        <w:t xml:space="preserve">Id. The type column is the </w:t>
-      </w:r>
-      <w:r>
-        <w:t xml:space="preserve">Command </w:t>
-      </w:r>
-      <w:r>
-        <w:t>Eleme</w:t>
-      </w:r>
-      <w:bookmarkStart w:id="65" w:name="_GoBack"/>
-      <w:bookmarkEnd w:id="65"/>
-      <w:r>
-        <w:t xml:space="preserve">nt </w:t>
+        <w:t xml:space="preserve">Element </w:t>
       </w:r>
       <w:r>
         <w:t>Identifier’s</w:t>
@@ -12069,58 +11688,7 @@
         <w:spacing w:after="0"/>
       </w:pPr>
       <w:r>
-        <w:t xml:space="preserve">On the Command Element Page, there is a list of all the </w:t>
-      </w:r>
-      <w:r>
-        <w:t xml:space="preserve">Form </w:t>
-      </w:r>
-      <w:r>
-        <w:t xml:space="preserve">Element </w:t>
-      </w:r>
-      <w:r>
-        <w:t xml:space="preserve">Relations </w:t>
-      </w:r>
-      <w:r>
-        <w:t xml:space="preserve">associated to the current Command Element. The columns display several attributes. The ID column is the </w:t>
-      </w:r>
-      <w:r>
-        <w:t xml:space="preserve">Form </w:t>
-      </w:r>
-      <w:r>
-        <w:t xml:space="preserve">Element </w:t>
-      </w:r>
-      <w:r>
-        <w:t xml:space="preserve">Relation </w:t>
-      </w:r>
-      <w:r>
-        <w:t xml:space="preserve">Id. The </w:t>
-      </w:r>
-      <w:r>
-        <w:t xml:space="preserve">form element id column is the Form </w:t>
-      </w:r>
-      <w:r>
-        <w:t xml:space="preserve">Element </w:t>
-      </w:r>
-      <w:r>
-        <w:t>Id that is being referenced</w:t>
-      </w:r>
-      <w:r>
-        <w:t xml:space="preserve">. In the options column, you can delete a </w:t>
-      </w:r>
-      <w:r>
-        <w:t xml:space="preserve">Form </w:t>
-      </w:r>
-      <w:r>
-        <w:t xml:space="preserve">Element </w:t>
-      </w:r>
-      <w:r>
-        <w:t xml:space="preserve">Relation </w:t>
-      </w:r>
-      <w:r>
-        <w:t>by</w:t>
-      </w:r>
-      <w:r>
-        <w:t xml:space="preserve"> clicking the “Delete” link.</w:t>
+        <w:t>On the Command Element Page, there is a list of all the Form Element Relations associated to the current Command Element. The columns display several attributes. The ID column is the Form Element Relation Id. The form element id column is the Form Element Id that is being referenced. In the options column, you can delete a Form Element Relation by clicking the “Delete” link.</w:t>
       </w:r>
     </w:p>
     <w:p>
@@ -12198,43 +11766,7 @@
     </w:p>
     <w:p>
       <w:r>
-        <w:t xml:space="preserve">The </w:t>
-      </w:r>
-      <w:r>
-        <w:t>Command Element Identifier</w:t>
-      </w:r>
-      <w:r>
-        <w:t xml:space="preserve"> Page is the management of a single </w:t>
-      </w:r>
-      <w:r>
-        <w:t>Command</w:t>
-      </w:r>
-      <w:r>
-        <w:t xml:space="preserve"> Element </w:t>
-      </w:r>
-      <w:r>
-        <w:t>Identifier</w:t>
-      </w:r>
-      <w:r>
-        <w:t xml:space="preserve"> object in the database. The</w:t>
-      </w:r>
-      <w:r>
-        <w:t xml:space="preserve"> Command</w:t>
-      </w:r>
-      <w:r>
-        <w:t xml:space="preserve"> Element </w:t>
-      </w:r>
-      <w:r>
-        <w:t>Identifier</w:t>
-      </w:r>
-      <w:r>
-        <w:t xml:space="preserve"> is a r</w:t>
-      </w:r>
-      <w:r>
-        <w:t xml:space="preserve">epresentation of the ID, Class, or Name of an HTML Element </w:t>
-      </w:r>
-      <w:r>
-        <w:t>in the satisfaction survey.</w:t>
+        <w:t>The Command Element Identifier Page is the management of a single Command Element Identifier object in the database. The Command Element Identifier is a representation of the ID, Class, or Name of an HTML Element in the satisfaction survey.</w:t>
       </w:r>
     </w:p>
     <w:p>
@@ -12363,37 +11895,7 @@
         </w:drawing>
       </w:r>
       <w:r>
-        <w:t xml:space="preserve">To change information of the current </w:t>
-      </w:r>
-      <w:r>
-        <w:t>Command</w:t>
-      </w:r>
-      <w:r>
-        <w:t xml:space="preserve"> Element</w:t>
-      </w:r>
-      <w:r>
-        <w:t xml:space="preserve"> Identifier</w:t>
-      </w:r>
-      <w:r>
-        <w:t xml:space="preserve">, use the “Edit </w:t>
-      </w:r>
-      <w:r>
-        <w:t xml:space="preserve">Command </w:t>
-      </w:r>
-      <w:r>
-        <w:t>Element</w:t>
-      </w:r>
-      <w:r>
-        <w:t xml:space="preserve"> Identifier</w:t>
-      </w:r>
-      <w:r>
-        <w:t xml:space="preserve">” form. This form contains the “Type” field which is a dropdown box. Choose the option </w:t>
-      </w:r>
-      <w:r>
-        <w:t>represents how the Web Driver will identify the Web Element</w:t>
-      </w:r>
-      <w:r>
-        <w:t>.</w:t>
+        <w:t>To change information of the current Command Element Identifier, use the “Edit Command Element Identifier” form. This form contains the “Type” field which is a dropdown box. Choose the option represents how the Web Driver will identify the Web Element.</w:t>
       </w:r>
       <w:r>
         <w:t xml:space="preserve"> The “Test Data” field is a string for what the Web Driver will use during the Automation Test.</w:t>
@@ -12861,6 +12363,7 @@
         <w:dataBinding w:prefixMappings="xmlns:ns0='http://purl.org/dc/elements/1.1/' xmlns:ns1='http://schemas.openxmlformats.org/package/2006/metadata/core-properties' " w:xpath="/ns1:coreProperties[1]/ns0:title[1]" w:storeItemID="{6C3C8BC8-F283-45AE-878A-BAB7291924A1}"/>
         <w:text/>
       </w:sdtPr>
+      <w:sdtEndPr/>
       <w:sdtContent>
         <w:r>
           <w:t>Web Admin CMS User Manual</w:t>
@@ -12877,7 +12380,7 @@
           <v:stroke joinstyle="miter"/>
           <v:path gradientshapeok="t" o:connecttype="rect"/>
         </v:shapetype>
-        <v:shape id="Text Box 56" o:spid="_x0000_s2061" type="#_x0000_t202" style="position:absolute;margin-left:1228pt;margin-top:0;width:118.8pt;height:31.15pt;z-index:251671552;visibility:visible;mso-position-horizontal:right;mso-position-horizontal-relative:margin;mso-position-vertical:top;mso-position-vertical-relative:bottom-margin-area;mso-width-relative:margin;mso-height-relative:margin" o:gfxdata="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" filled="f" stroked="f" strokeweight=".5pt">
+        <v:shape id="Text Box 56" o:spid="_x0000_s2061" type="#_x0000_t202" style="position:absolute;margin-left:1295.6pt;margin-top:0;width:118.8pt;height:31.15pt;z-index:251671552;visibility:visible;mso-position-horizontal:right;mso-position-horizontal-relative:margin;mso-position-vertical:top;mso-position-vertical-relative:bottom-margin-area;mso-width-relative:margin;mso-height-relative:margin" o:gfxdata="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" filled="f" stroked="f" strokeweight=".5pt">
           <v:textbox style="mso-next-textbox:#Text Box 56;mso-fit-shape-to-text:t">
             <w:txbxContent>
               <w:p>
@@ -12898,7 +12401,7 @@
                   <w:rPr>
                     <w:noProof/>
                   </w:rPr>
-                  <w:t>32</w:t>
+                  <w:t>35</w:t>
                 </w:r>
                 <w:r>
                   <w:fldChar w:fldCharType="end"/>
@@ -16037,6 +15540,7 @@
   <w:style w:type="character" w:default="1" w:styleId="DefaultParagraphFont">
     <w:name w:val="Default Paragraph Font"/>
     <w:uiPriority w:val="1"/>
+    <w:semiHidden/>
     <w:unhideWhenUsed/>
   </w:style>
   <w:style w:type="table" w:default="1" w:styleId="TableNormal">
@@ -18386,7 +17890,7 @@
 </file>
 
 <file path=customXml/itemProps2.xml><?xml version="1.0" encoding="utf-8"?>
-<ds:datastoreItem xmlns:ds="http://schemas.openxmlformats.org/officeDocument/2006/customXml" ds:itemID="{6492790B-7907-4F76-AE4A-0DA0118AD0A5}">
+<ds:datastoreItem xmlns:ds="http://schemas.openxmlformats.org/officeDocument/2006/customXml" ds:itemID="{0531AF12-6BD4-426F-A2EE-A51E797F5D50}">
   <ds:schemaRefs>
     <ds:schemaRef ds:uri="http://schemas.openxmlformats.org/officeDocument/2006/bibliography"/>
   </ds:schemaRefs>

</xml_diff>